<commit_message>
jn: referencias bibliograficas y modelo de diccionario de variables
</commit_message>
<xml_diff>
--- a/03_Entregable 1/previos/Plan de Trabajo_V1.docx
+++ b/03_Entregable 1/previos/Plan de Trabajo_V1.docx
@@ -1,6 +1,6 @@
 
 <file path=word/document.xml><?xml version="1.0" encoding="utf-8"?>
-<w:document xmlns:wpc="http://schemas.microsoft.com/office/word/2010/wordprocessingCanvas" xmlns:cx="http://schemas.microsoft.com/office/drawing/2014/chartex" xmlns:cx1="http://schemas.microsoft.com/office/drawing/2015/9/8/chartex" xmlns:cx2="http://schemas.microsoft.com/office/drawing/2015/10/21/chartex" xmlns:cx3="http://schemas.microsoft.com/office/drawing/2016/5/9/chartex" xmlns:cx4="http://schemas.microsoft.com/office/drawing/2016/5/10/chartex" xmlns:cx5="http://schemas.microsoft.com/office/drawing/2016/5/11/chartex" xmlns:cx6="http://schemas.microsoft.com/office/drawing/2016/5/12/chartex" xmlns:cx7="http://schemas.microsoft.com/office/drawing/2016/5/13/chartex" xmlns:cx8="http://schemas.microsoft.com/office/drawing/2016/5/14/chartex" xmlns:mc="http://schemas.openxmlformats.org/markup-compatibility/2006" xmlns:aink="http://schemas.microsoft.com/office/drawing/2016/ink" xmlns:am3d="http://schemas.microsoft.com/office/drawing/2017/model3d" xmlns:o="urn:schemas-microsoft-com:office:office" xmlns:oel="http://schemas.microsoft.com/office/2019/extlst" xmlns:r="http://schemas.openxmlformats.org/officeDocument/2006/relationships" xmlns:m="http://schemas.openxmlformats.org/officeDocument/2006/math" xmlns:v="urn:schemas-microsoft-com:vml" xmlns:wp14="http://schemas.microsoft.com/office/word/2010/wordprocessingDrawing" xmlns:wp="http://schemas.openxmlformats.org/drawingml/2006/wordprocessingDrawing" xmlns:w10="urn:schemas-microsoft-com:office:word" xmlns:w="http://schemas.openxmlformats.org/wordprocessingml/2006/main" xmlns:w14="http://schemas.microsoft.com/office/word/2010/wordml" xmlns:w15="http://schemas.microsoft.com/office/word/2012/wordml" xmlns:w16cex="http://schemas.microsoft.com/office/word/2018/wordml/cex" xmlns:w16cid="http://schemas.microsoft.com/office/word/2016/wordml/cid" xmlns:w16="http://schemas.microsoft.com/office/word/2018/wordml" xmlns:w16du="http://schemas.microsoft.com/office/word/2023/wordml/word16du" xmlns:w16sdtdh="http://schemas.microsoft.com/office/word/2020/wordml/sdtdatahash" xmlns:w16sdtfl="http://schemas.microsoft.com/office/word/2024/wordml/sdtformatlock" xmlns:w16se="http://schemas.microsoft.com/office/word/2015/wordml/symex" xmlns:wpg="http://schemas.microsoft.com/office/word/2010/wordprocessingGroup" xmlns:wpi="http://schemas.microsoft.com/office/word/2010/wordprocessingInk" xmlns:wne="http://schemas.microsoft.com/office/word/2006/wordml" xmlns:wps="http://schemas.microsoft.com/office/word/2010/wordprocessingShape" mc:Ignorable="w14 w15 w16se w16cid w16 w16cex w16sdtdh w16sdtfl w16du wp14">
+<w:document xmlns:wpc="http://schemas.microsoft.com/office/word/2010/wordprocessingCanvas" xmlns:mc="http://schemas.openxmlformats.org/markup-compatibility/2006" xmlns:o="urn:schemas-microsoft-com:office:office" xmlns:r="http://schemas.openxmlformats.org/officeDocument/2006/relationships" xmlns:m="http://schemas.openxmlformats.org/officeDocument/2006/math" xmlns:v="urn:schemas-microsoft-com:vml" xmlns:wp14="http://schemas.microsoft.com/office/word/2010/wordprocessingDrawing" xmlns:wp="http://schemas.openxmlformats.org/drawingml/2006/wordprocessingDrawing" xmlns:w10="urn:schemas-microsoft-com:office:word" xmlns:w="http://schemas.openxmlformats.org/wordprocessingml/2006/main" xmlns:w14="http://schemas.microsoft.com/office/word/2010/wordml" xmlns:w15="http://schemas.microsoft.com/office/word/2012/wordml" xmlns:wpg="http://schemas.microsoft.com/office/word/2010/wordprocessingGroup" xmlns:wpi="http://schemas.microsoft.com/office/word/2010/wordprocessingInk" xmlns:wne="http://schemas.microsoft.com/office/word/2006/wordml" xmlns:wps="http://schemas.microsoft.com/office/word/2010/wordprocessingShape" mc:Ignorable="w14 w15 wp14">
   <w:body>
     <w:p/>
     <w:p>
@@ -496,28 +496,40 @@
         <w:rPr>
           <w:highlight w:val="white"/>
         </w:rPr>
-        <w:t xml:space="preserve">Desarrollar un plan de integración de datos sobre tráfico de fauna silvestre en Ecuador que permita a </w:t>
-      </w:r>
-      <w:r>
-        <w:t xml:space="preserve">Wildlife Conservation Society junto a sus principales actores, entre los que destacan la </w:t>
+        <w:t xml:space="preserve">Desarrollar un plan de integración de datos sobre tráfico de fauna silvestre en Ecuador que permita </w:t>
+      </w:r>
+      <w:r>
+        <w:t xml:space="preserve">las </w:t>
+      </w:r>
+      <w:r>
+        <w:t>autoridades competentes</w:t>
+      </w:r>
+      <w:r>
+        <w:t xml:space="preserve">, entre los que destacan </w:t>
+      </w:r>
+      <w:r>
+        <w:t>el Ministerio del Ambiente, Agua y Transición Ecológica (MAATE)</w:t>
+      </w:r>
+      <w:r>
+        <w:t xml:space="preserve"> y </w:t>
+      </w:r>
+      <w:r>
+        <w:t xml:space="preserve">la </w:t>
       </w:r>
       <w:r>
         <w:t xml:space="preserve">Unidad de Policía del Medio Ambiente (UPMA) </w:t>
       </w:r>
       <w:r>
-        <w:t xml:space="preserve">y </w:t>
-      </w:r>
-      <w:r>
-        <w:t>e</w:t>
-      </w:r>
-      <w:r>
-        <w:t>l Ministerio del Ambiente, Agua y Transición Ecológica</w:t>
-      </w:r>
-      <w:r>
-        <w:t xml:space="preserve"> (MAATE)</w:t>
-      </w:r>
-      <w:r>
-        <w:t>, contar con una fuente de información oportuna y unificada para optimizar la gestión y coordinación interinstitucional.</w:t>
+        <w:t>, contar con una fuente de información oportuna y unificada para optimizar la gestión</w:t>
+      </w:r>
+      <w:r>
+        <w:t>,</w:t>
+      </w:r>
+      <w:r>
+        <w:t xml:space="preserve"> coordinación interinstitucional</w:t>
+      </w:r>
+      <w:r>
+        <w:t xml:space="preserve"> y toma de decisiones.</w:t>
       </w:r>
     </w:p>
     <w:p>
@@ -566,7 +578,16 @@
         <w:t xml:space="preserve">ón existentes </w:t>
       </w:r>
       <w:r>
-        <w:t>o aisladas datos sobre tráfico de vida silvestre</w:t>
+        <w:t xml:space="preserve">o aisladas </w:t>
+      </w:r>
+      <w:r>
+        <w:t xml:space="preserve">de </w:t>
+      </w:r>
+      <w:r>
+        <w:t>datos sobre tráfico de vida silvestre</w:t>
+      </w:r>
+      <w:r>
+        <w:t>,</w:t>
       </w:r>
       <w:r>
         <w:t xml:space="preserve"> gestionadas por instituciones del ámbito público y privado</w:t>
@@ -660,7 +681,19 @@
         <w:rPr>
           <w:highlight w:val="white"/>
         </w:rPr>
-        <w:t>proponen dos fases cruciales para su desarrolla, las cuales se relacionan de la siguiente manera:</w:t>
+        <w:t>proponen dos fases cruciales para su desarroll</w:t>
+      </w:r>
+      <w:r>
+        <w:rPr>
+          <w:highlight w:val="white"/>
+        </w:rPr>
+        <w:t>o</w:t>
+      </w:r>
+      <w:r>
+        <w:rPr>
+          <w:highlight w:val="white"/>
+        </w:rPr>
+        <w:t>, las cuales se relacionan de la siguiente manera:</w:t>
       </w:r>
     </w:p>
     <w:p>
@@ -704,7 +737,7 @@
         <w:rPr>
           <w:noProof/>
         </w:rPr>
-        <w:t xml:space="preserve"> .</w:t>
+        <w:t>.</w:t>
       </w:r>
     </w:p>
     <w:p>
@@ -723,10 +756,10 @@
           <w:highlight w:val="white"/>
         </w:rPr>
         <w:drawing>
-          <wp:inline distT="0" distB="0" distL="0" distR="0" wp14:anchorId="18ACDB20" wp14:editId="27A64D78">
-            <wp:extent cx="4176395" cy="3249295"/>
-            <wp:effectExtent l="0" t="0" r="0" b="8255"/>
-            <wp:docPr id="222870875" name="Imagen 1"/>
+          <wp:inline distT="0" distB="0" distL="0" distR="0" wp14:anchorId="07B7CE71" wp14:editId="2223BB1B">
+            <wp:extent cx="4493260" cy="3249295"/>
+            <wp:effectExtent l="0" t="0" r="2540" b="8255"/>
+            <wp:docPr id="5" name="Imagen 5"/>
             <wp:cNvGraphicFramePr>
               <a:graphicFrameLocks xmlns:a="http://schemas.openxmlformats.org/drawingml/2006/main" noChangeAspect="1"/>
             </wp:cNvGraphicFramePr>
@@ -755,7 +788,7 @@
                   <pic:spPr bwMode="auto">
                     <a:xfrm>
                       <a:off x="0" y="0"/>
-                      <a:ext cx="4176395" cy="3249295"/>
+                      <a:ext cx="4493260" cy="3249295"/>
                     </a:xfrm>
                     <a:prstGeom prst="rect">
                       <a:avLst/>
@@ -820,9 +853,19 @@
     </w:p>
     <w:p>
       <w:pPr>
+        <w:ind w:left="720"/>
+        <w:rPr>
+          <w:sz w:val="24"/>
+          <w:szCs w:val="24"/>
+          <w:highlight w:val="white"/>
+        </w:rPr>
+      </w:pPr>
+    </w:p>
+    <w:p>
+      <w:pPr>
         <w:numPr>
           <w:ilvl w:val="0"/>
-          <w:numId w:val="1"/>
+          <w:numId w:val="6"/>
         </w:numPr>
         <w:rPr>
           <w:sz w:val="24"/>
@@ -858,16 +901,6 @@
           <w:highlight w:val="white"/>
         </w:rPr>
       </w:pPr>
-    </w:p>
-    <w:p>
-      <w:pPr>
-        <w:ind w:left="720"/>
-        <w:rPr>
-          <w:sz w:val="24"/>
-          <w:szCs w:val="24"/>
-          <w:highlight w:val="white"/>
-        </w:rPr>
-      </w:pPr>
       <w:r>
         <w:rPr>
           <w:sz w:val="24"/>
@@ -907,8 +940,9 @@
     </w:p>
     <w:tbl>
       <w:tblPr>
-        <w:tblStyle w:val="Tablaconcuadrcula1clara-nfasis4"/>
+        <w:tblStyle w:val="Tabladecuadrcula1clara-nfasis4"/>
         <w:tblW w:w="0" w:type="auto"/>
+        <w:jc w:val="center"/>
         <w:tblLook w:val="04A0" w:firstRow="1" w:lastRow="0" w:firstColumn="1" w:lastColumn="0" w:noHBand="0" w:noVBand="1"/>
       </w:tblPr>
       <w:tblGrid>
@@ -919,12 +953,13 @@
       <w:tr>
         <w:trPr>
           <w:cnfStyle w:val="100000000000" w:firstRow="1" w:lastRow="0" w:firstColumn="0" w:lastColumn="0" w:oddVBand="0" w:evenVBand="0" w:oddHBand="0" w:evenHBand="0" w:firstRowFirstColumn="0" w:firstRowLastColumn="0" w:lastRowFirstColumn="0" w:lastRowLastColumn="0"/>
+          <w:jc w:val="center"/>
         </w:trPr>
         <w:tc>
           <w:tcPr>
             <w:cnfStyle w:val="001000000000" w:firstRow="0" w:lastRow="0" w:firstColumn="1" w:lastColumn="0" w:oddVBand="0" w:evenVBand="0" w:oddHBand="0" w:evenHBand="0" w:firstRowFirstColumn="0" w:firstRowLastColumn="0" w:lastRowFirstColumn="0" w:lastRowLastColumn="0"/>
             <w:tcW w:w="1701" w:type="dxa"/>
-            <w:shd w:val="clear" w:color="auto" w:fill="B2A1C7" w:themeFill="accent4" w:themeFillTint="99"/>
+            <w:shd w:val="clear" w:color="auto" w:fill="244061" w:themeFill="accent1" w:themeFillShade="80"/>
             <w:vAlign w:val="center"/>
           </w:tcPr>
           <w:p>
@@ -950,7 +985,7 @@
         <w:tc>
           <w:tcPr>
             <w:tcW w:w="3828" w:type="dxa"/>
-            <w:shd w:val="clear" w:color="auto" w:fill="B2A1C7" w:themeFill="accent4" w:themeFillTint="99"/>
+            <w:shd w:val="clear" w:color="auto" w:fill="244061" w:themeFill="accent1" w:themeFillShade="80"/>
             <w:vAlign w:val="center"/>
           </w:tcPr>
           <w:p>
@@ -977,7 +1012,7 @@
         <w:tc>
           <w:tcPr>
             <w:tcW w:w="3117" w:type="dxa"/>
-            <w:shd w:val="clear" w:color="auto" w:fill="B2A1C7" w:themeFill="accent4" w:themeFillTint="99"/>
+            <w:shd w:val="clear" w:color="auto" w:fill="244061" w:themeFill="accent1" w:themeFillShade="80"/>
             <w:vAlign w:val="center"/>
           </w:tcPr>
           <w:p>
@@ -1003,12 +1038,15 @@
         </w:tc>
       </w:tr>
       <w:tr>
+        <w:trPr>
+          <w:jc w:val="center"/>
+        </w:trPr>
         <w:tc>
           <w:tcPr>
             <w:cnfStyle w:val="001000000000" w:firstRow="0" w:lastRow="0" w:firstColumn="1" w:lastColumn="0" w:oddVBand="0" w:evenVBand="0" w:oddHBand="0" w:evenHBand="0" w:firstRowFirstColumn="0" w:firstRowLastColumn="0" w:lastRowFirstColumn="0" w:lastRowLastColumn="0"/>
             <w:tcW w:w="8646" w:type="dxa"/>
             <w:gridSpan w:val="3"/>
-            <w:shd w:val="clear" w:color="auto" w:fill="5F497A" w:themeFill="accent4" w:themeFillShade="BF"/>
+            <w:shd w:val="clear" w:color="auto" w:fill="244061" w:themeFill="accent1" w:themeFillShade="80"/>
           </w:tcPr>
           <w:p>
             <w:pPr>
@@ -1033,6 +1071,161 @@
         </w:tc>
       </w:tr>
       <w:tr>
+        <w:trPr>
+          <w:jc w:val="center"/>
+        </w:trPr>
+        <w:tc>
+          <w:tcPr>
+            <w:cnfStyle w:val="001000000000" w:firstRow="0" w:lastRow="0" w:firstColumn="1" w:lastColumn="0" w:oddVBand="0" w:evenVBand="0" w:oddHBand="0" w:evenHBand="0" w:firstRowFirstColumn="0" w:firstRowLastColumn="0" w:lastRowFirstColumn="0" w:lastRowLastColumn="0"/>
+            <w:tcW w:w="1701" w:type="dxa"/>
+            <w:vAlign w:val="center"/>
+          </w:tcPr>
+          <w:p>
+            <w:pPr>
+              <w:spacing w:line="276" w:lineRule="auto"/>
+              <w:jc w:val="center"/>
+              <w:rPr>
+                <w:sz w:val="20"/>
+                <w:szCs w:val="20"/>
+                <w:highlight w:val="white"/>
+              </w:rPr>
+            </w:pPr>
+            <w:r>
+              <w:rPr>
+                <w:sz w:val="20"/>
+                <w:szCs w:val="20"/>
+                <w:highlight w:val="white"/>
+              </w:rPr>
+              <w:t>Identificar fuentes</w:t>
+            </w:r>
+          </w:p>
+        </w:tc>
+        <w:tc>
+          <w:tcPr>
+            <w:tcW w:w="3828" w:type="dxa"/>
+          </w:tcPr>
+          <w:p>
+            <w:pPr>
+              <w:spacing w:line="276" w:lineRule="auto"/>
+              <w:jc w:val="center"/>
+              <w:cnfStyle w:val="000000000000" w:firstRow="0" w:lastRow="0" w:firstColumn="0" w:lastColumn="0" w:oddVBand="0" w:evenVBand="0" w:oddHBand="0" w:evenHBand="0" w:firstRowFirstColumn="0" w:firstRowLastColumn="0" w:lastRowFirstColumn="0" w:lastRowLastColumn="0"/>
+              <w:rPr>
+                <w:sz w:val="20"/>
+                <w:szCs w:val="20"/>
+                <w:highlight w:val="white"/>
+              </w:rPr>
+            </w:pPr>
+            <w:r>
+              <w:rPr>
+                <w:sz w:val="20"/>
+                <w:szCs w:val="20"/>
+                <w:highlight w:val="white"/>
+              </w:rPr>
+              <w:t>Establecer la temporalidad de cada una de las actividades de la consultoría a través de un cronograma que permita avanzar ordenadamente.</w:t>
+            </w:r>
+          </w:p>
+        </w:tc>
+        <w:tc>
+          <w:tcPr>
+            <w:tcW w:w="3117" w:type="dxa"/>
+            <w:vAlign w:val="center"/>
+          </w:tcPr>
+          <w:p>
+            <w:pPr>
+              <w:cnfStyle w:val="000000000000" w:firstRow="0" w:lastRow="0" w:firstColumn="0" w:lastColumn="0" w:oddVBand="0" w:evenVBand="0" w:oddHBand="0" w:evenHBand="0" w:firstRowFirstColumn="0" w:firstRowLastColumn="0" w:lastRowFirstColumn="0" w:lastRowLastColumn="0"/>
+              <w:rPr>
+                <w:sz w:val="20"/>
+                <w:szCs w:val="20"/>
+                <w:highlight w:val="white"/>
+              </w:rPr>
+            </w:pPr>
+            <w:r>
+              <w:rPr>
+                <w:sz w:val="20"/>
+                <w:szCs w:val="20"/>
+                <w:highlight w:val="white"/>
+              </w:rPr>
+              <w:t>-</w:t>
+            </w:r>
+            <w:r>
+              <w:rPr>
+                <w:sz w:val="20"/>
+                <w:szCs w:val="20"/>
+                <w:highlight w:val="white"/>
+              </w:rPr>
+              <w:t xml:space="preserve"> </w:t>
+            </w:r>
+            <w:r>
+              <w:rPr>
+                <w:b/>
+                <w:bCs/>
+                <w:i/>
+                <w:iCs/>
+                <w:sz w:val="20"/>
+                <w:szCs w:val="20"/>
+                <w:highlight w:val="white"/>
+              </w:rPr>
+              <w:t>Producto 1:</w:t>
+            </w:r>
+            <w:r>
+              <w:rPr>
+                <w:sz w:val="20"/>
+                <w:szCs w:val="20"/>
+                <w:highlight w:val="white"/>
+              </w:rPr>
+              <w:t xml:space="preserve"> Plan de Trabajo.</w:t>
+            </w:r>
+          </w:p>
+          <w:p>
+            <w:pPr>
+              <w:cnfStyle w:val="000000000000" w:firstRow="0" w:lastRow="0" w:firstColumn="0" w:lastColumn="0" w:oddVBand="0" w:evenVBand="0" w:oddHBand="0" w:evenHBand="0" w:firstRowFirstColumn="0" w:firstRowLastColumn="0" w:lastRowFirstColumn="0" w:lastRowLastColumn="0"/>
+              <w:rPr>
+                <w:sz w:val="20"/>
+                <w:szCs w:val="20"/>
+                <w:highlight w:val="white"/>
+              </w:rPr>
+            </w:pPr>
+          </w:p>
+        </w:tc>
+      </w:tr>
+      <w:tr>
+        <w:trPr>
+          <w:jc w:val="center"/>
+        </w:trPr>
+        <w:tc>
+          <w:tcPr>
+            <w:cnfStyle w:val="001000000000" w:firstRow="0" w:lastRow="0" w:firstColumn="1" w:lastColumn="0" w:oddVBand="0" w:evenVBand="0" w:oddHBand="0" w:evenHBand="0" w:firstRowFirstColumn="0" w:firstRowLastColumn="0" w:lastRowFirstColumn="0" w:lastRowLastColumn="0"/>
+            <w:tcW w:w="8646" w:type="dxa"/>
+            <w:gridSpan w:val="3"/>
+            <w:shd w:val="clear" w:color="auto" w:fill="244061" w:themeFill="accent1" w:themeFillShade="80"/>
+          </w:tcPr>
+          <w:p>
+            <w:pPr>
+              <w:spacing w:line="276" w:lineRule="auto"/>
+              <w:jc w:val="center"/>
+              <w:rPr>
+                <w:color w:val="FFFFFF" w:themeColor="background1"/>
+                <w:sz w:val="20"/>
+                <w:szCs w:val="20"/>
+                <w:highlight w:val="white"/>
+              </w:rPr>
+            </w:pPr>
+            <w:r>
+              <w:rPr>
+                <w:color w:val="FFFFFF" w:themeColor="background1"/>
+                <w:sz w:val="20"/>
+                <w:szCs w:val="20"/>
+              </w:rPr>
+              <w:t>Fase 2</w:t>
+            </w:r>
+          </w:p>
+        </w:tc>
+      </w:tr>
+      <w:tr>
+        <w:trPr>
+          <w:trHeight w:val="1261"/>
+          <w:jc w:val="center"/>
+        </w:trPr>
         <w:tc>
           <w:tcPr>
             <w:cnfStyle w:val="001000000000" w:firstRow="0" w:lastRow="0" w:firstColumn="1" w:lastColumn="0" w:oddVBand="0" w:evenVBand="0" w:oddHBand="0" w:evenHBand="0" w:firstRowFirstColumn="0" w:firstRowLastColumn="0" w:lastRowFirstColumn="0" w:lastRowLastColumn="0"/>
@@ -1056,17 +1249,17 @@
                 <w:szCs w:val="20"/>
                 <w:highlight w:val="white"/>
               </w:rPr>
-              <w:t>Identificar fuentes</w:t>
+              <w:t>Analizar y evaluar</w:t>
             </w:r>
           </w:p>
         </w:tc>
         <w:tc>
           <w:tcPr>
             <w:tcW w:w="3828" w:type="dxa"/>
-          </w:tcPr>
-          <w:p>
-            <w:pPr>
-              <w:spacing w:line="276" w:lineRule="auto"/>
+            <w:vAlign w:val="center"/>
+          </w:tcPr>
+          <w:p>
+            <w:pPr>
               <w:cnfStyle w:val="000000000000" w:firstRow="0" w:lastRow="0" w:firstColumn="0" w:lastColumn="0" w:oddVBand="0" w:evenVBand="0" w:oddHBand="0" w:evenHBand="0" w:firstRowFirstColumn="0" w:firstRowLastColumn="0" w:lastRowFirstColumn="0" w:lastRowLastColumn="0"/>
               <w:rPr>
                 <w:sz w:val="20"/>
@@ -1080,7 +1273,15 @@
                 <w:szCs w:val="20"/>
                 <w:highlight w:val="white"/>
               </w:rPr>
-              <w:t>Establecer la temporalidad de cada una de las actividades de la consultoría a través de un cronograma que permita avanzar ordenadamente.</w:t>
+              <w:t>Identificación de las bases de datos</w:t>
+            </w:r>
+            <w:r>
+              <w:rPr>
+                <w:sz w:val="20"/>
+                <w:szCs w:val="20"/>
+                <w:highlight w:val="white"/>
+              </w:rPr>
+              <w:t xml:space="preserve"> junto al equipo de WCS.</w:t>
             </w:r>
           </w:p>
         </w:tc>
@@ -1091,6 +1292,7 @@
           </w:tcPr>
           <w:p>
             <w:pPr>
+              <w:spacing w:line="276" w:lineRule="auto"/>
               <w:cnfStyle w:val="000000000000" w:firstRow="0" w:lastRow="0" w:firstColumn="0" w:lastColumn="0" w:oddVBand="0" w:evenVBand="0" w:oddHBand="0" w:evenHBand="0" w:firstRowFirstColumn="0" w:firstRowLastColumn="0" w:lastRowFirstColumn="0" w:lastRowLastColumn="0"/>
               <w:rPr>
                 <w:sz w:val="20"/>
@@ -1104,15 +1306,7 @@
                 <w:szCs w:val="20"/>
                 <w:highlight w:val="white"/>
               </w:rPr>
-              <w:t>-</w:t>
-            </w:r>
-            <w:r>
-              <w:rPr>
-                <w:sz w:val="20"/>
-                <w:szCs w:val="20"/>
-                <w:highlight w:val="white"/>
-              </w:rPr>
-              <w:t xml:space="preserve"> </w:t>
+              <w:t xml:space="preserve">- </w:t>
             </w:r>
             <w:r>
               <w:rPr>
@@ -1124,19 +1318,20 @@
                 <w:szCs w:val="20"/>
                 <w:highlight w:val="white"/>
               </w:rPr>
-              <w:t>Producto 1:</w:t>
-            </w:r>
-            <w:r>
-              <w:rPr>
-                <w:sz w:val="20"/>
-                <w:szCs w:val="20"/>
-                <w:highlight w:val="white"/>
-              </w:rPr>
-              <w:t xml:space="preserve"> Plan de Trabajo.</w:t>
-            </w:r>
-          </w:p>
-          <w:p>
-            <w:pPr>
+              <w:t>Producto 2:</w:t>
+            </w:r>
+            <w:r>
+              <w:rPr>
+                <w:sz w:val="20"/>
+                <w:szCs w:val="20"/>
+                <w:highlight w:val="white"/>
+              </w:rPr>
+              <w:t xml:space="preserve"> archivo Excel (.xlsx) que contiene el diccionario de variables y los metadatos para cada base de datos tratada.</w:t>
+            </w:r>
+          </w:p>
+          <w:p>
+            <w:pPr>
+              <w:spacing w:line="276" w:lineRule="auto"/>
               <w:cnfStyle w:val="000000000000" w:firstRow="0" w:lastRow="0" w:firstColumn="0" w:lastColumn="0" w:oddVBand="0" w:evenVBand="0" w:oddHBand="0" w:evenHBand="0" w:firstRowFirstColumn="0" w:firstRowLastColumn="0" w:lastRowFirstColumn="0" w:lastRowLastColumn="0"/>
               <w:rPr>
                 <w:sz w:val="20"/>
@@ -1147,6 +1342,7 @@
           </w:p>
           <w:p>
             <w:pPr>
+              <w:spacing w:line="276" w:lineRule="auto"/>
               <w:cnfStyle w:val="000000000000" w:firstRow="0" w:lastRow="0" w:firstColumn="0" w:lastColumn="0" w:oddVBand="0" w:evenVBand="0" w:oddHBand="0" w:evenHBand="0" w:firstRowFirstColumn="0" w:firstRowLastColumn="0" w:lastRowFirstColumn="0" w:lastRowLastColumn="0"/>
               <w:rPr>
                 <w:sz w:val="20"/>
@@ -1160,34 +1356,29 @@
                 <w:szCs w:val="20"/>
                 <w:highlight w:val="white"/>
               </w:rPr>
-              <w:t>Elaboración de una Ayuda Memoria que recopile las reuniones mantenidas con WCS y las instituciones gestoras, para llevar un registro completo de las bases de datos tratadas.</w:t>
-            </w:r>
-          </w:p>
-        </w:tc>
-      </w:tr>
-      <w:tr>
-        <w:tc>
-          <w:tcPr>
-            <w:cnfStyle w:val="001000000000" w:firstRow="0" w:lastRow="0" w:firstColumn="1" w:lastColumn="0" w:oddVBand="0" w:evenVBand="0" w:oddHBand="0" w:evenHBand="0" w:firstRowFirstColumn="0" w:firstRowLastColumn="0" w:lastRowFirstColumn="0" w:lastRowLastColumn="0"/>
-            <w:tcW w:w="1701" w:type="dxa"/>
-            <w:vMerge/>
-          </w:tcPr>
-          <w:p>
-            <w:pPr>
-              <w:spacing w:line="276" w:lineRule="auto"/>
-              <w:jc w:val="center"/>
-              <w:rPr>
-                <w:sz w:val="20"/>
-                <w:szCs w:val="20"/>
-                <w:highlight w:val="white"/>
-              </w:rPr>
-            </w:pPr>
-          </w:p>
-        </w:tc>
-        <w:tc>
-          <w:tcPr>
-            <w:tcW w:w="3828" w:type="dxa"/>
-          </w:tcPr>
+              <w:t xml:space="preserve">- </w:t>
+            </w:r>
+            <w:r>
+              <w:rPr>
+                <w:b/>
+                <w:bCs/>
+                <w:i/>
+                <w:iCs/>
+                <w:sz w:val="20"/>
+                <w:szCs w:val="20"/>
+                <w:highlight w:val="white"/>
+              </w:rPr>
+              <w:t>Producto 3:</w:t>
+            </w:r>
+            <w:r>
+              <w:rPr>
+                <w:sz w:val="20"/>
+                <w:szCs w:val="20"/>
+                <w:highlight w:val="white"/>
+              </w:rPr>
+              <w:t xml:space="preserve"> Informe con la semaforización que describa el nivel de integración de cada base de datos y la propuesta para mitigar las brechas de integración constará de:</w:t>
+            </w:r>
+          </w:p>
           <w:p>
             <w:pPr>
               <w:spacing w:line="276" w:lineRule="auto"/>
@@ -1198,33 +1389,10 @@
                 <w:highlight w:val="white"/>
               </w:rPr>
             </w:pPr>
-            <w:r>
-              <w:rPr>
-                <w:sz w:val="20"/>
-                <w:szCs w:val="20"/>
-                <w:highlight w:val="white"/>
-              </w:rPr>
-              <w:t>Identificación de las bases de datos</w:t>
-            </w:r>
-            <w:r>
-              <w:rPr>
-                <w:sz w:val="20"/>
-                <w:szCs w:val="20"/>
-                <w:highlight w:val="white"/>
-              </w:rPr>
-              <w:t xml:space="preserve"> junto al equipo de WCS.</w:t>
-            </w:r>
-          </w:p>
-        </w:tc>
-        <w:tc>
-          <w:tcPr>
-            <w:tcW w:w="3117" w:type="dxa"/>
-            <w:vMerge/>
-          </w:tcPr>
-          <w:p>
-            <w:pPr>
-              <w:spacing w:line="276" w:lineRule="auto"/>
-              <w:jc w:val="center"/>
+          </w:p>
+          <w:p>
+            <w:pPr>
+              <w:spacing w:line="276" w:lineRule="auto"/>
               <w:cnfStyle w:val="000000000000" w:firstRow="0" w:lastRow="0" w:firstColumn="0" w:lastColumn="0" w:oddVBand="0" w:evenVBand="0" w:oddHBand="0" w:evenHBand="0" w:firstRowFirstColumn="0" w:firstRowLastColumn="0" w:lastRowFirstColumn="0" w:lastRowLastColumn="0"/>
               <w:rPr>
                 <w:sz w:val="20"/>
@@ -1232,32 +1400,15 @@
                 <w:highlight w:val="white"/>
               </w:rPr>
             </w:pPr>
-          </w:p>
-        </w:tc>
-      </w:tr>
-      <w:tr>
-        <w:tc>
-          <w:tcPr>
-            <w:cnfStyle w:val="001000000000" w:firstRow="0" w:lastRow="0" w:firstColumn="1" w:lastColumn="0" w:oddVBand="0" w:evenVBand="0" w:oddHBand="0" w:evenHBand="0" w:firstRowFirstColumn="0" w:firstRowLastColumn="0" w:lastRowFirstColumn="0" w:lastRowLastColumn="0"/>
-            <w:tcW w:w="1701" w:type="dxa"/>
-            <w:vMerge/>
-          </w:tcPr>
-          <w:p>
-            <w:pPr>
-              <w:spacing w:line="276" w:lineRule="auto"/>
-              <w:jc w:val="center"/>
-              <w:rPr>
-                <w:sz w:val="20"/>
-                <w:szCs w:val="20"/>
-                <w:highlight w:val="white"/>
-              </w:rPr>
-            </w:pPr>
-          </w:p>
-        </w:tc>
-        <w:tc>
-          <w:tcPr>
-            <w:tcW w:w="3828" w:type="dxa"/>
-          </w:tcPr>
+            <w:r>
+              <w:rPr>
+                <w:sz w:val="20"/>
+                <w:szCs w:val="20"/>
+                <w:highlight w:val="white"/>
+              </w:rPr>
+              <w:t>1. Análisis descriptivo de cada variable analizada.</w:t>
+            </w:r>
+          </w:p>
           <w:p>
             <w:pPr>
               <w:spacing w:line="276" w:lineRule="auto"/>
@@ -1274,19 +1425,12 @@
                 <w:szCs w:val="20"/>
                 <w:highlight w:val="white"/>
               </w:rPr>
-              <w:t>Solicitud de las bases de datos a evaluar a WCS o a las instituciones gestoras a través de WCS.</w:t>
-            </w:r>
-          </w:p>
-        </w:tc>
-        <w:tc>
-          <w:tcPr>
-            <w:tcW w:w="3117" w:type="dxa"/>
-            <w:vMerge/>
-          </w:tcPr>
-          <w:p>
-            <w:pPr>
-              <w:spacing w:line="276" w:lineRule="auto"/>
-              <w:jc w:val="center"/>
+              <w:t>2. Tratamiento de las variables analizadas que permitan una adecuada integración entre bases de datos.</w:t>
+            </w:r>
+          </w:p>
+          <w:p>
+            <w:pPr>
+              <w:spacing w:line="276" w:lineRule="auto"/>
               <w:cnfStyle w:val="000000000000" w:firstRow="0" w:lastRow="0" w:firstColumn="0" w:lastColumn="0" w:oddVBand="0" w:evenVBand="0" w:oddHBand="0" w:evenHBand="0" w:firstRowFirstColumn="0" w:firstRowLastColumn="0" w:lastRowFirstColumn="0" w:lastRowLastColumn="0"/>
               <w:rPr>
                 <w:sz w:val="20"/>
@@ -1294,42 +1438,545 @@
                 <w:highlight w:val="white"/>
               </w:rPr>
             </w:pPr>
-          </w:p>
-        </w:tc>
-      </w:tr>
-      <w:tr>
-        <w:tc>
-          <w:tcPr>
-            <w:cnfStyle w:val="001000000000" w:firstRow="0" w:lastRow="0" w:firstColumn="1" w:lastColumn="0" w:oddVBand="0" w:evenVBand="0" w:oddHBand="0" w:evenHBand="0" w:firstRowFirstColumn="0" w:firstRowLastColumn="0" w:lastRowFirstColumn="0" w:lastRowLastColumn="0"/>
-            <w:tcW w:w="8646" w:type="dxa"/>
-            <w:gridSpan w:val="3"/>
-            <w:shd w:val="clear" w:color="auto" w:fill="5F497A" w:themeFill="accent4" w:themeFillShade="BF"/>
-          </w:tcPr>
-          <w:p>
-            <w:pPr>
-              <w:spacing w:line="276" w:lineRule="auto"/>
-              <w:jc w:val="center"/>
-              <w:rPr>
-                <w:color w:val="FFFFFF" w:themeColor="background1"/>
-                <w:sz w:val="20"/>
-                <w:szCs w:val="20"/>
-                <w:highlight w:val="white"/>
-              </w:rPr>
-            </w:pPr>
-            <w:r>
-              <w:rPr>
-                <w:color w:val="FFFFFF" w:themeColor="background1"/>
-                <w:sz w:val="20"/>
-                <w:szCs w:val="20"/>
-              </w:rPr>
-              <w:t>Fase 2</w:t>
-            </w:r>
+            <w:r>
+              <w:rPr>
+                <w:sz w:val="20"/>
+                <w:szCs w:val="20"/>
+                <w:highlight w:val="white"/>
+              </w:rPr>
+              <w:t>3. Semaforización de los niveles de integración.</w:t>
+            </w:r>
+          </w:p>
+          <w:p>
+            <w:pPr>
+              <w:spacing w:line="276" w:lineRule="auto"/>
+              <w:cnfStyle w:val="000000000000" w:firstRow="0" w:lastRow="0" w:firstColumn="0" w:lastColumn="0" w:oddVBand="0" w:evenVBand="0" w:oddHBand="0" w:evenHBand="0" w:firstRowFirstColumn="0" w:firstRowLastColumn="0" w:lastRowFirstColumn="0" w:lastRowLastColumn="0"/>
+              <w:rPr>
+                <w:sz w:val="20"/>
+                <w:szCs w:val="20"/>
+                <w:highlight w:val="white"/>
+              </w:rPr>
+            </w:pPr>
+            <w:r>
+              <w:rPr>
+                <w:sz w:val="20"/>
+                <w:szCs w:val="20"/>
+                <w:highlight w:val="white"/>
+              </w:rPr>
+              <w:t>4. Sugerencias de estandarización al momento de la recolección de datos.</w:t>
+            </w:r>
+          </w:p>
+          <w:p>
+            <w:pPr>
+              <w:spacing w:line="276" w:lineRule="auto"/>
+              <w:cnfStyle w:val="000000000000" w:firstRow="0" w:lastRow="0" w:firstColumn="0" w:lastColumn="0" w:oddVBand="0" w:evenVBand="0" w:oddHBand="0" w:evenHBand="0" w:firstRowFirstColumn="0" w:firstRowLastColumn="0" w:lastRowFirstColumn="0" w:lastRowLastColumn="0"/>
+              <w:rPr>
+                <w:sz w:val="20"/>
+                <w:szCs w:val="20"/>
+                <w:highlight w:val="white"/>
+              </w:rPr>
+            </w:pPr>
+          </w:p>
+          <w:p>
+            <w:pPr>
+              <w:spacing w:line="276" w:lineRule="auto"/>
+              <w:cnfStyle w:val="000000000000" w:firstRow="0" w:lastRow="0" w:firstColumn="0" w:lastColumn="0" w:oddVBand="0" w:evenVBand="0" w:oddHBand="0" w:evenHBand="0" w:firstRowFirstColumn="0" w:firstRowLastColumn="0" w:lastRowFirstColumn="0" w:lastRowLastColumn="0"/>
+              <w:rPr>
+                <w:sz w:val="20"/>
+                <w:szCs w:val="20"/>
+                <w:highlight w:val="white"/>
+              </w:rPr>
+            </w:pPr>
+            <w:r>
+              <w:rPr>
+                <w:sz w:val="20"/>
+                <w:szCs w:val="20"/>
+                <w:highlight w:val="white"/>
+              </w:rPr>
+              <w:t>Además, se e</w:t>
+            </w:r>
+            <w:r>
+              <w:rPr>
+                <w:sz w:val="20"/>
+                <w:szCs w:val="20"/>
+                <w:highlight w:val="white"/>
+              </w:rPr>
+              <w:t>labora</w:t>
+            </w:r>
+            <w:r>
+              <w:rPr>
+                <w:sz w:val="20"/>
+                <w:szCs w:val="20"/>
+                <w:highlight w:val="white"/>
+              </w:rPr>
+              <w:t>rá</w:t>
+            </w:r>
+            <w:r>
+              <w:rPr>
+                <w:sz w:val="20"/>
+                <w:szCs w:val="20"/>
+                <w:highlight w:val="white"/>
+              </w:rPr>
+              <w:t xml:space="preserve"> una Ayuda Memoria que recopile las reuniones mantenidas con WCS </w:t>
+            </w:r>
+            <w:r>
+              <w:rPr>
+                <w:sz w:val="20"/>
+                <w:szCs w:val="20"/>
+                <w:highlight w:val="white"/>
+              </w:rPr>
+              <w:lastRenderedPageBreak/>
+              <w:t>y las instituciones gestoras, para llevar un registro completo de las bases de datos tratadas.</w:t>
+            </w:r>
+          </w:p>
+          <w:p>
+            <w:pPr>
+              <w:spacing w:line="276" w:lineRule="auto"/>
+              <w:cnfStyle w:val="000000000000" w:firstRow="0" w:lastRow="0" w:firstColumn="0" w:lastColumn="0" w:oddVBand="0" w:evenVBand="0" w:oddHBand="0" w:evenHBand="0" w:firstRowFirstColumn="0" w:firstRowLastColumn="0" w:lastRowFirstColumn="0" w:lastRowLastColumn="0"/>
+              <w:rPr>
+                <w:sz w:val="20"/>
+                <w:szCs w:val="20"/>
+                <w:highlight w:val="white"/>
+              </w:rPr>
+            </w:pPr>
           </w:p>
         </w:tc>
       </w:tr>
       <w:tr>
         <w:trPr>
           <w:trHeight w:val="1261"/>
+          <w:jc w:val="center"/>
+        </w:trPr>
+        <w:tc>
+          <w:tcPr>
+            <w:cnfStyle w:val="001000000000" w:firstRow="0" w:lastRow="0" w:firstColumn="1" w:lastColumn="0" w:oddVBand="0" w:evenVBand="0" w:oddHBand="0" w:evenHBand="0" w:firstRowFirstColumn="0" w:firstRowLastColumn="0" w:lastRowFirstColumn="0" w:lastRowLastColumn="0"/>
+            <w:tcW w:w="1701" w:type="dxa"/>
+            <w:vMerge/>
+            <w:vAlign w:val="center"/>
+          </w:tcPr>
+          <w:p>
+            <w:pPr>
+              <w:spacing w:line="276" w:lineRule="auto"/>
+              <w:jc w:val="center"/>
+              <w:rPr>
+                <w:sz w:val="20"/>
+                <w:szCs w:val="20"/>
+                <w:highlight w:val="white"/>
+              </w:rPr>
+            </w:pPr>
+          </w:p>
+        </w:tc>
+        <w:tc>
+          <w:tcPr>
+            <w:tcW w:w="3828" w:type="dxa"/>
+            <w:vAlign w:val="center"/>
+          </w:tcPr>
+          <w:p>
+            <w:pPr>
+              <w:cnfStyle w:val="000000000000" w:firstRow="0" w:lastRow="0" w:firstColumn="0" w:lastColumn="0" w:oddVBand="0" w:evenVBand="0" w:oddHBand="0" w:evenHBand="0" w:firstRowFirstColumn="0" w:firstRowLastColumn="0" w:lastRowFirstColumn="0" w:lastRowLastColumn="0"/>
+              <w:rPr>
+                <w:sz w:val="20"/>
+                <w:szCs w:val="20"/>
+                <w:highlight w:val="white"/>
+              </w:rPr>
+            </w:pPr>
+            <w:r>
+              <w:rPr>
+                <w:sz w:val="20"/>
+                <w:szCs w:val="20"/>
+                <w:highlight w:val="white"/>
+              </w:rPr>
+              <w:t>Solicitud de las bases de datos a evaluar a WCS o a las instituciones gestoras a través de WCS.</w:t>
+            </w:r>
+          </w:p>
+        </w:tc>
+        <w:tc>
+          <w:tcPr>
+            <w:tcW w:w="3117" w:type="dxa"/>
+            <w:vMerge/>
+          </w:tcPr>
+          <w:p>
+            <w:pPr>
+              <w:spacing w:line="276" w:lineRule="auto"/>
+              <w:cnfStyle w:val="000000000000" w:firstRow="0" w:lastRow="0" w:firstColumn="0" w:lastColumn="0" w:oddVBand="0" w:evenVBand="0" w:oddHBand="0" w:evenHBand="0" w:firstRowFirstColumn="0" w:firstRowLastColumn="0" w:lastRowFirstColumn="0" w:lastRowLastColumn="0"/>
+              <w:rPr>
+                <w:sz w:val="20"/>
+                <w:szCs w:val="20"/>
+                <w:highlight w:val="white"/>
+              </w:rPr>
+            </w:pPr>
+          </w:p>
+        </w:tc>
+      </w:tr>
+      <w:tr>
+        <w:trPr>
+          <w:trHeight w:val="1261"/>
+          <w:jc w:val="center"/>
+        </w:trPr>
+        <w:tc>
+          <w:tcPr>
+            <w:cnfStyle w:val="001000000000" w:firstRow="0" w:lastRow="0" w:firstColumn="1" w:lastColumn="0" w:oddVBand="0" w:evenVBand="0" w:oddHBand="0" w:evenHBand="0" w:firstRowFirstColumn="0" w:firstRowLastColumn="0" w:lastRowFirstColumn="0" w:lastRowLastColumn="0"/>
+            <w:tcW w:w="1701" w:type="dxa"/>
+            <w:vMerge/>
+            <w:vAlign w:val="center"/>
+          </w:tcPr>
+          <w:p>
+            <w:pPr>
+              <w:spacing w:line="276" w:lineRule="auto"/>
+              <w:jc w:val="center"/>
+              <w:rPr>
+                <w:sz w:val="20"/>
+                <w:szCs w:val="20"/>
+                <w:highlight w:val="white"/>
+              </w:rPr>
+            </w:pPr>
+          </w:p>
+        </w:tc>
+        <w:tc>
+          <w:tcPr>
+            <w:tcW w:w="3828" w:type="dxa"/>
+            <w:vAlign w:val="center"/>
+          </w:tcPr>
+          <w:p>
+            <w:pPr>
+              <w:spacing w:line="276" w:lineRule="auto"/>
+              <w:cnfStyle w:val="000000000000" w:firstRow="0" w:lastRow="0" w:firstColumn="0" w:lastColumn="0" w:oddVBand="0" w:evenVBand="0" w:oddHBand="0" w:evenHBand="0" w:firstRowFirstColumn="0" w:firstRowLastColumn="0" w:lastRowFirstColumn="0" w:lastRowLastColumn="0"/>
+              <w:rPr>
+                <w:sz w:val="20"/>
+                <w:szCs w:val="20"/>
+                <w:highlight w:val="white"/>
+              </w:rPr>
+            </w:pPr>
+            <w:r>
+              <w:rPr>
+                <w:sz w:val="20"/>
+                <w:szCs w:val="20"/>
+                <w:highlight w:val="white"/>
+              </w:rPr>
+              <w:t>Generación de diccionarios de variables para cada base de datos evaluada.</w:t>
+            </w:r>
+          </w:p>
+        </w:tc>
+        <w:tc>
+          <w:tcPr>
+            <w:tcW w:w="3117" w:type="dxa"/>
+            <w:vMerge/>
+          </w:tcPr>
+          <w:p>
+            <w:pPr>
+              <w:spacing w:line="276" w:lineRule="auto"/>
+              <w:cnfStyle w:val="000000000000" w:firstRow="0" w:lastRow="0" w:firstColumn="0" w:lastColumn="0" w:oddVBand="0" w:evenVBand="0" w:oddHBand="0" w:evenHBand="0" w:firstRowFirstColumn="0" w:firstRowLastColumn="0" w:lastRowFirstColumn="0" w:lastRowLastColumn="0"/>
+              <w:rPr>
+                <w:sz w:val="20"/>
+                <w:szCs w:val="20"/>
+                <w:highlight w:val="white"/>
+              </w:rPr>
+            </w:pPr>
+          </w:p>
+        </w:tc>
+      </w:tr>
+      <w:tr>
+        <w:trPr>
+          <w:trHeight w:val="1261"/>
+          <w:jc w:val="center"/>
+        </w:trPr>
+        <w:tc>
+          <w:tcPr>
+            <w:cnfStyle w:val="001000000000" w:firstRow="0" w:lastRow="0" w:firstColumn="1" w:lastColumn="0" w:oddVBand="0" w:evenVBand="0" w:oddHBand="0" w:evenHBand="0" w:firstRowFirstColumn="0" w:firstRowLastColumn="0" w:lastRowFirstColumn="0" w:lastRowLastColumn="0"/>
+            <w:tcW w:w="1701" w:type="dxa"/>
+            <w:vMerge/>
+          </w:tcPr>
+          <w:p>
+            <w:pPr>
+              <w:spacing w:line="276" w:lineRule="auto"/>
+              <w:jc w:val="center"/>
+              <w:rPr>
+                <w:sz w:val="20"/>
+                <w:szCs w:val="20"/>
+                <w:highlight w:val="white"/>
+              </w:rPr>
+            </w:pPr>
+          </w:p>
+        </w:tc>
+        <w:tc>
+          <w:tcPr>
+            <w:tcW w:w="3828" w:type="dxa"/>
+            <w:vAlign w:val="center"/>
+          </w:tcPr>
+          <w:p>
+            <w:pPr>
+              <w:spacing w:line="276" w:lineRule="auto"/>
+              <w:cnfStyle w:val="000000000000" w:firstRow="0" w:lastRow="0" w:firstColumn="0" w:lastColumn="0" w:oddVBand="0" w:evenVBand="0" w:oddHBand="0" w:evenHBand="0" w:firstRowFirstColumn="0" w:firstRowLastColumn="0" w:lastRowFirstColumn="0" w:lastRowLastColumn="0"/>
+              <w:rPr>
+                <w:sz w:val="20"/>
+                <w:szCs w:val="20"/>
+                <w:highlight w:val="white"/>
+              </w:rPr>
+            </w:pPr>
+            <w:r>
+              <w:rPr>
+                <w:sz w:val="20"/>
+                <w:szCs w:val="20"/>
+                <w:highlight w:val="white"/>
+              </w:rPr>
+              <w:t>Generación de metadatos para cada base de datos evaluada</w:t>
+            </w:r>
+          </w:p>
+        </w:tc>
+        <w:tc>
+          <w:tcPr>
+            <w:tcW w:w="3117" w:type="dxa"/>
+            <w:vMerge/>
+          </w:tcPr>
+          <w:p>
+            <w:pPr>
+              <w:spacing w:line="276" w:lineRule="auto"/>
+              <w:cnfStyle w:val="000000000000" w:firstRow="0" w:lastRow="0" w:firstColumn="0" w:lastColumn="0" w:oddVBand="0" w:evenVBand="0" w:oddHBand="0" w:evenHBand="0" w:firstRowFirstColumn="0" w:firstRowLastColumn="0" w:lastRowFirstColumn="0" w:lastRowLastColumn="0"/>
+              <w:rPr>
+                <w:sz w:val="20"/>
+                <w:szCs w:val="20"/>
+                <w:highlight w:val="white"/>
+              </w:rPr>
+            </w:pPr>
+          </w:p>
+        </w:tc>
+      </w:tr>
+      <w:tr>
+        <w:trPr>
+          <w:trHeight w:val="1262"/>
+          <w:jc w:val="center"/>
+        </w:trPr>
+        <w:tc>
+          <w:tcPr>
+            <w:cnfStyle w:val="001000000000" w:firstRow="0" w:lastRow="0" w:firstColumn="1" w:lastColumn="0" w:oddVBand="0" w:evenVBand="0" w:oddHBand="0" w:evenHBand="0" w:firstRowFirstColumn="0" w:firstRowLastColumn="0" w:lastRowFirstColumn="0" w:lastRowLastColumn="0"/>
+            <w:tcW w:w="1701" w:type="dxa"/>
+            <w:vMerge/>
+          </w:tcPr>
+          <w:p>
+            <w:pPr>
+              <w:spacing w:line="276" w:lineRule="auto"/>
+              <w:jc w:val="center"/>
+              <w:rPr>
+                <w:sz w:val="20"/>
+                <w:szCs w:val="20"/>
+                <w:highlight w:val="white"/>
+              </w:rPr>
+            </w:pPr>
+          </w:p>
+        </w:tc>
+        <w:tc>
+          <w:tcPr>
+            <w:tcW w:w="3828" w:type="dxa"/>
+            <w:vAlign w:val="center"/>
+          </w:tcPr>
+          <w:p>
+            <w:pPr>
+              <w:spacing w:line="276" w:lineRule="auto"/>
+              <w:cnfStyle w:val="000000000000" w:firstRow="0" w:lastRow="0" w:firstColumn="0" w:lastColumn="0" w:oddVBand="0" w:evenVBand="0" w:oddHBand="0" w:evenHBand="0" w:firstRowFirstColumn="0" w:firstRowLastColumn="0" w:lastRowFirstColumn="0" w:lastRowLastColumn="0"/>
+              <w:rPr>
+                <w:sz w:val="20"/>
+                <w:szCs w:val="20"/>
+                <w:highlight w:val="white"/>
+              </w:rPr>
+            </w:pPr>
+            <w:r>
+              <w:rPr>
+                <w:sz w:val="20"/>
+                <w:szCs w:val="20"/>
+                <w:highlight w:val="white"/>
+              </w:rPr>
+              <w:t>Análisis de consistencia y duplicidad de las bases de datos.</w:t>
+            </w:r>
+          </w:p>
+        </w:tc>
+        <w:tc>
+          <w:tcPr>
+            <w:tcW w:w="3117" w:type="dxa"/>
+            <w:vMerge/>
+          </w:tcPr>
+          <w:p>
+            <w:pPr>
+              <w:spacing w:line="276" w:lineRule="auto"/>
+              <w:cnfStyle w:val="000000000000" w:firstRow="0" w:lastRow="0" w:firstColumn="0" w:lastColumn="0" w:oddVBand="0" w:evenVBand="0" w:oddHBand="0" w:evenHBand="0" w:firstRowFirstColumn="0" w:firstRowLastColumn="0" w:lastRowFirstColumn="0" w:lastRowLastColumn="0"/>
+              <w:rPr>
+                <w:sz w:val="20"/>
+                <w:szCs w:val="20"/>
+                <w:highlight w:val="white"/>
+              </w:rPr>
+            </w:pPr>
+          </w:p>
+        </w:tc>
+      </w:tr>
+      <w:tr>
+        <w:trPr>
+          <w:trHeight w:val="1261"/>
+          <w:jc w:val="center"/>
+        </w:trPr>
+        <w:tc>
+          <w:tcPr>
+            <w:cnfStyle w:val="001000000000" w:firstRow="0" w:lastRow="0" w:firstColumn="1" w:lastColumn="0" w:oddVBand="0" w:evenVBand="0" w:oddHBand="0" w:evenHBand="0" w:firstRowFirstColumn="0" w:firstRowLastColumn="0" w:lastRowFirstColumn="0" w:lastRowLastColumn="0"/>
+            <w:tcW w:w="1701" w:type="dxa"/>
+            <w:vMerge/>
+          </w:tcPr>
+          <w:p>
+            <w:pPr>
+              <w:spacing w:line="276" w:lineRule="auto"/>
+              <w:jc w:val="center"/>
+              <w:rPr>
+                <w:sz w:val="20"/>
+                <w:szCs w:val="20"/>
+                <w:highlight w:val="white"/>
+              </w:rPr>
+            </w:pPr>
+          </w:p>
+        </w:tc>
+        <w:tc>
+          <w:tcPr>
+            <w:tcW w:w="3828" w:type="dxa"/>
+            <w:vAlign w:val="center"/>
+          </w:tcPr>
+          <w:p>
+            <w:pPr>
+              <w:spacing w:line="276" w:lineRule="auto"/>
+              <w:cnfStyle w:val="000000000000" w:firstRow="0" w:lastRow="0" w:firstColumn="0" w:lastColumn="0" w:oddVBand="0" w:evenVBand="0" w:oddHBand="0" w:evenHBand="0" w:firstRowFirstColumn="0" w:firstRowLastColumn="0" w:lastRowFirstColumn="0" w:lastRowLastColumn="0"/>
+              <w:rPr>
+                <w:sz w:val="20"/>
+                <w:szCs w:val="20"/>
+                <w:highlight w:val="white"/>
+              </w:rPr>
+            </w:pPr>
+            <w:r>
+              <w:rPr>
+                <w:sz w:val="20"/>
+                <w:szCs w:val="20"/>
+                <w:highlight w:val="white"/>
+              </w:rPr>
+              <w:t>Diagnóstico del nivel de integración entre las diferentes fuentes de información.</w:t>
+            </w:r>
+          </w:p>
+        </w:tc>
+        <w:tc>
+          <w:tcPr>
+            <w:tcW w:w="3117" w:type="dxa"/>
+            <w:vMerge/>
+          </w:tcPr>
+          <w:p>
+            <w:pPr>
+              <w:spacing w:line="276" w:lineRule="auto"/>
+              <w:cnfStyle w:val="000000000000" w:firstRow="0" w:lastRow="0" w:firstColumn="0" w:lastColumn="0" w:oddVBand="0" w:evenVBand="0" w:oddHBand="0" w:evenHBand="0" w:firstRowFirstColumn="0" w:firstRowLastColumn="0" w:lastRowFirstColumn="0" w:lastRowLastColumn="0"/>
+              <w:rPr>
+                <w:sz w:val="20"/>
+                <w:szCs w:val="20"/>
+                <w:highlight w:val="white"/>
+              </w:rPr>
+            </w:pPr>
+          </w:p>
+        </w:tc>
+      </w:tr>
+      <w:tr>
+        <w:trPr>
+          <w:trHeight w:val="1262"/>
+          <w:jc w:val="center"/>
+        </w:trPr>
+        <w:tc>
+          <w:tcPr>
+            <w:cnfStyle w:val="001000000000" w:firstRow="0" w:lastRow="0" w:firstColumn="1" w:lastColumn="0" w:oddVBand="0" w:evenVBand="0" w:oddHBand="0" w:evenHBand="0" w:firstRowFirstColumn="0" w:firstRowLastColumn="0" w:lastRowFirstColumn="0" w:lastRowLastColumn="0"/>
+            <w:tcW w:w="1701" w:type="dxa"/>
+            <w:vMerge/>
+          </w:tcPr>
+          <w:p>
+            <w:pPr>
+              <w:spacing w:line="276" w:lineRule="auto"/>
+              <w:jc w:val="center"/>
+              <w:rPr>
+                <w:sz w:val="20"/>
+                <w:szCs w:val="20"/>
+                <w:highlight w:val="white"/>
+              </w:rPr>
+            </w:pPr>
+          </w:p>
+        </w:tc>
+        <w:tc>
+          <w:tcPr>
+            <w:tcW w:w="3828" w:type="dxa"/>
+            <w:vAlign w:val="center"/>
+          </w:tcPr>
+          <w:p>
+            <w:pPr>
+              <w:spacing w:line="276" w:lineRule="auto"/>
+              <w:cnfStyle w:val="000000000000" w:firstRow="0" w:lastRow="0" w:firstColumn="0" w:lastColumn="0" w:oddVBand="0" w:evenVBand="0" w:oddHBand="0" w:evenHBand="0" w:firstRowFirstColumn="0" w:firstRowLastColumn="0" w:lastRowFirstColumn="0" w:lastRowLastColumn="0"/>
+              <w:rPr>
+                <w:sz w:val="20"/>
+                <w:szCs w:val="20"/>
+                <w:highlight w:val="white"/>
+              </w:rPr>
+            </w:pPr>
+            <w:r>
+              <w:rPr>
+                <w:sz w:val="20"/>
+                <w:szCs w:val="20"/>
+                <w:highlight w:val="white"/>
+              </w:rPr>
+              <w:t>Propuesta para mitigar las brechas de información de las fuentes de información.</w:t>
+            </w:r>
+          </w:p>
+        </w:tc>
+        <w:tc>
+          <w:tcPr>
+            <w:tcW w:w="3117" w:type="dxa"/>
+            <w:vMerge/>
+          </w:tcPr>
+          <w:p>
+            <w:pPr>
+              <w:spacing w:line="276" w:lineRule="auto"/>
+              <w:cnfStyle w:val="000000000000" w:firstRow="0" w:lastRow="0" w:firstColumn="0" w:lastColumn="0" w:oddVBand="0" w:evenVBand="0" w:oddHBand="0" w:evenHBand="0" w:firstRowFirstColumn="0" w:firstRowLastColumn="0" w:lastRowFirstColumn="0" w:lastRowLastColumn="0"/>
+              <w:rPr>
+                <w:sz w:val="20"/>
+                <w:szCs w:val="20"/>
+                <w:highlight w:val="white"/>
+              </w:rPr>
+            </w:pPr>
+          </w:p>
+        </w:tc>
+      </w:tr>
+      <w:tr>
+        <w:trPr>
+          <w:jc w:val="center"/>
+        </w:trPr>
+        <w:tc>
+          <w:tcPr>
+            <w:cnfStyle w:val="001000000000" w:firstRow="0" w:lastRow="0" w:firstColumn="1" w:lastColumn="0" w:oddVBand="0" w:evenVBand="0" w:oddHBand="0" w:evenHBand="0" w:firstRowFirstColumn="0" w:firstRowLastColumn="0" w:lastRowFirstColumn="0" w:lastRowLastColumn="0"/>
+            <w:tcW w:w="8646" w:type="dxa"/>
+            <w:gridSpan w:val="3"/>
+            <w:shd w:val="clear" w:color="auto" w:fill="244061" w:themeFill="accent1" w:themeFillShade="80"/>
+          </w:tcPr>
+          <w:p>
+            <w:pPr>
+              <w:spacing w:line="276" w:lineRule="auto"/>
+              <w:jc w:val="center"/>
+              <w:rPr>
+                <w:color w:val="FFFFFF" w:themeColor="background1"/>
+                <w:sz w:val="20"/>
+                <w:szCs w:val="20"/>
+                <w:highlight w:val="white"/>
+              </w:rPr>
+            </w:pPr>
+            <w:r>
+              <w:rPr>
+                <w:color w:val="FFFFFF" w:themeColor="background1"/>
+                <w:sz w:val="20"/>
+                <w:szCs w:val="20"/>
+              </w:rPr>
+              <w:lastRenderedPageBreak/>
+              <w:t>Fase 3</w:t>
+            </w:r>
+          </w:p>
+        </w:tc>
+      </w:tr>
+      <w:tr>
+        <w:trPr>
+          <w:trHeight w:val="1036"/>
+          <w:jc w:val="center"/>
         </w:trPr>
         <w:tc>
           <w:tcPr>
@@ -1354,7 +2001,7 @@
                 <w:szCs w:val="20"/>
                 <w:highlight w:val="white"/>
               </w:rPr>
-              <w:t>Analizar y evaluar</w:t>
+              <w:t>Propuesta de integración</w:t>
             </w:r>
           </w:p>
         </w:tc>
@@ -1379,7 +2026,7 @@
                 <w:szCs w:val="20"/>
                 <w:highlight w:val="white"/>
               </w:rPr>
-              <w:t>Generación de diccionarios de variables para cada base de datos evaluada.</w:t>
+              <w:t>Diagrama de flujo de integración de fuentes de información.</w:t>
             </w:r>
           </w:p>
         </w:tc>
@@ -1416,15 +2063,39 @@
                 <w:szCs w:val="20"/>
                 <w:highlight w:val="white"/>
               </w:rPr>
-              <w:t>Producto 2:</w:t>
-            </w:r>
-            <w:r>
-              <w:rPr>
-                <w:sz w:val="20"/>
-                <w:szCs w:val="20"/>
-                <w:highlight w:val="white"/>
-              </w:rPr>
-              <w:t xml:space="preserve"> archivo en formato xlsx que contiene el diccionario de variables y los metadatos para cada base de datos tratada.</w:t>
+              <w:t>Producto 4:</w:t>
+            </w:r>
+            <w:r>
+              <w:rPr>
+                <w:sz w:val="20"/>
+                <w:szCs w:val="20"/>
+                <w:highlight w:val="white"/>
+              </w:rPr>
+              <w:t xml:space="preserve"> </w:t>
+            </w:r>
+            <w:r>
+              <w:rPr>
+                <w:sz w:val="20"/>
+                <w:szCs w:val="20"/>
+                <w:highlight w:val="white"/>
+              </w:rPr>
+              <w:t>I</w:t>
+            </w:r>
+            <w:r>
+              <w:rPr>
+                <w:sz w:val="20"/>
+                <w:szCs w:val="20"/>
+                <w:highlight w:val="white"/>
+              </w:rPr>
+              <w:t>nforme</w:t>
+            </w:r>
+            <w:r>
+              <w:rPr>
+                <w:sz w:val="20"/>
+                <w:szCs w:val="20"/>
+                <w:highlight w:val="white"/>
+              </w:rPr>
+              <w:t xml:space="preserve"> de resultados de integración con las siguientes secciones:</w:t>
             </w:r>
           </w:p>
           <w:p>
@@ -1438,6 +2109,276 @@
               </w:rPr>
             </w:pPr>
           </w:p>
+          <w:p>
+            <w:pPr>
+              <w:cnfStyle w:val="000000000000" w:firstRow="0" w:lastRow="0" w:firstColumn="0" w:lastColumn="0" w:oddVBand="0" w:evenVBand="0" w:oddHBand="0" w:evenHBand="0" w:firstRowFirstColumn="0" w:firstRowLastColumn="0" w:lastRowFirstColumn="0" w:lastRowLastColumn="0"/>
+              <w:rPr>
+                <w:sz w:val="20"/>
+                <w:szCs w:val="20"/>
+                <w:highlight w:val="white"/>
+              </w:rPr>
+            </w:pPr>
+            <w:r>
+              <w:rPr>
+                <w:sz w:val="20"/>
+                <w:szCs w:val="20"/>
+                <w:highlight w:val="white"/>
+              </w:rPr>
+              <w:t>1.</w:t>
+            </w:r>
+            <w:r>
+              <w:rPr>
+                <w:sz w:val="20"/>
+                <w:szCs w:val="20"/>
+                <w:highlight w:val="white"/>
+              </w:rPr>
+              <w:t xml:space="preserve"> Proceso de integración de bases de datos logrado.</w:t>
+            </w:r>
+          </w:p>
+          <w:p>
+            <w:pPr>
+              <w:cnfStyle w:val="000000000000" w:firstRow="0" w:lastRow="0" w:firstColumn="0" w:lastColumn="0" w:oddVBand="0" w:evenVBand="0" w:oddHBand="0" w:evenHBand="0" w:firstRowFirstColumn="0" w:firstRowLastColumn="0" w:lastRowFirstColumn="0" w:lastRowLastColumn="0"/>
+              <w:rPr>
+                <w:sz w:val="20"/>
+                <w:szCs w:val="20"/>
+                <w:highlight w:val="white"/>
+              </w:rPr>
+            </w:pPr>
+            <w:r>
+              <w:rPr>
+                <w:sz w:val="20"/>
+                <w:szCs w:val="20"/>
+                <w:highlight w:val="white"/>
+              </w:rPr>
+              <w:t>2. Recomendaciones para mejorar el nivel de integración entre las bases de datos.</w:t>
+            </w:r>
+          </w:p>
+          <w:p>
+            <w:pPr>
+              <w:cnfStyle w:val="000000000000" w:firstRow="0" w:lastRow="0" w:firstColumn="0" w:lastColumn="0" w:oddVBand="0" w:evenVBand="0" w:oddHBand="0" w:evenHBand="0" w:firstRowFirstColumn="0" w:firstRowLastColumn="0" w:lastRowFirstColumn="0" w:lastRowLastColumn="0"/>
+              <w:rPr>
+                <w:sz w:val="20"/>
+                <w:szCs w:val="20"/>
+                <w:highlight w:val="white"/>
+              </w:rPr>
+            </w:pPr>
+          </w:p>
+          <w:p>
+            <w:pPr>
+              <w:cnfStyle w:val="000000000000" w:firstRow="0" w:lastRow="0" w:firstColumn="0" w:lastColumn="0" w:oddVBand="0" w:evenVBand="0" w:oddHBand="0" w:evenHBand="0" w:firstRowFirstColumn="0" w:firstRowLastColumn="0" w:lastRowFirstColumn="0" w:lastRowLastColumn="0"/>
+              <w:rPr>
+                <w:sz w:val="20"/>
+                <w:szCs w:val="20"/>
+                <w:highlight w:val="white"/>
+              </w:rPr>
+            </w:pPr>
+            <w:r>
+              <w:rPr>
+                <w:sz w:val="20"/>
+                <w:szCs w:val="20"/>
+                <w:highlight w:val="white"/>
+              </w:rPr>
+              <w:t>Además, se proveerá con la(s) base(s) de datos resultantes de la integración.</w:t>
+            </w:r>
+          </w:p>
+        </w:tc>
+      </w:tr>
+      <w:tr>
+        <w:trPr>
+          <w:trHeight w:val="1036"/>
+          <w:jc w:val="center"/>
+        </w:trPr>
+        <w:tc>
+          <w:tcPr>
+            <w:cnfStyle w:val="001000000000" w:firstRow="0" w:lastRow="0" w:firstColumn="1" w:lastColumn="0" w:oddVBand="0" w:evenVBand="0" w:oddHBand="0" w:evenHBand="0" w:firstRowFirstColumn="0" w:firstRowLastColumn="0" w:lastRowFirstColumn="0" w:lastRowLastColumn="0"/>
+            <w:tcW w:w="1701" w:type="dxa"/>
+            <w:vMerge/>
+            <w:vAlign w:val="center"/>
+          </w:tcPr>
+          <w:p>
+            <w:pPr>
+              <w:spacing w:line="276" w:lineRule="auto"/>
+              <w:jc w:val="center"/>
+              <w:rPr>
+                <w:sz w:val="20"/>
+                <w:szCs w:val="20"/>
+                <w:highlight w:val="white"/>
+              </w:rPr>
+            </w:pPr>
+          </w:p>
+        </w:tc>
+        <w:tc>
+          <w:tcPr>
+            <w:tcW w:w="3828" w:type="dxa"/>
+            <w:vAlign w:val="center"/>
+          </w:tcPr>
+          <w:p>
+            <w:pPr>
+              <w:spacing w:line="276" w:lineRule="auto"/>
+              <w:cnfStyle w:val="000000000000" w:firstRow="0" w:lastRow="0" w:firstColumn="0" w:lastColumn="0" w:oddVBand="0" w:evenVBand="0" w:oddHBand="0" w:evenHBand="0" w:firstRowFirstColumn="0" w:firstRowLastColumn="0" w:lastRowFirstColumn="0" w:lastRowLastColumn="0"/>
+              <w:rPr>
+                <w:sz w:val="20"/>
+                <w:szCs w:val="20"/>
+                <w:highlight w:val="white"/>
+              </w:rPr>
+            </w:pPr>
+            <w:r>
+              <w:rPr>
+                <w:sz w:val="20"/>
+                <w:szCs w:val="20"/>
+                <w:highlight w:val="white"/>
+              </w:rPr>
+              <w:t>Prueba de integración de bases de datos.</w:t>
+            </w:r>
+          </w:p>
+        </w:tc>
+        <w:tc>
+          <w:tcPr>
+            <w:tcW w:w="3117" w:type="dxa"/>
+            <w:vMerge/>
+          </w:tcPr>
+          <w:p>
+            <w:pPr>
+              <w:spacing w:line="276" w:lineRule="auto"/>
+              <w:cnfStyle w:val="000000000000" w:firstRow="0" w:lastRow="0" w:firstColumn="0" w:lastColumn="0" w:oddVBand="0" w:evenVBand="0" w:oddHBand="0" w:evenHBand="0" w:firstRowFirstColumn="0" w:firstRowLastColumn="0" w:lastRowFirstColumn="0" w:lastRowLastColumn="0"/>
+              <w:rPr>
+                <w:sz w:val="20"/>
+                <w:szCs w:val="20"/>
+                <w:highlight w:val="white"/>
+              </w:rPr>
+            </w:pPr>
+          </w:p>
+        </w:tc>
+      </w:tr>
+      <w:tr>
+        <w:trPr>
+          <w:trHeight w:val="1036"/>
+          <w:jc w:val="center"/>
+        </w:trPr>
+        <w:tc>
+          <w:tcPr>
+            <w:cnfStyle w:val="001000000000" w:firstRow="0" w:lastRow="0" w:firstColumn="1" w:lastColumn="0" w:oddVBand="0" w:evenVBand="0" w:oddHBand="0" w:evenHBand="0" w:firstRowFirstColumn="0" w:firstRowLastColumn="0" w:lastRowFirstColumn="0" w:lastRowLastColumn="0"/>
+            <w:tcW w:w="1701" w:type="dxa"/>
+            <w:vMerge/>
+            <w:vAlign w:val="center"/>
+          </w:tcPr>
+          <w:p>
+            <w:pPr>
+              <w:spacing w:line="276" w:lineRule="auto"/>
+              <w:jc w:val="center"/>
+              <w:rPr>
+                <w:sz w:val="20"/>
+                <w:szCs w:val="20"/>
+                <w:highlight w:val="white"/>
+              </w:rPr>
+            </w:pPr>
+          </w:p>
+        </w:tc>
+        <w:tc>
+          <w:tcPr>
+            <w:tcW w:w="3828" w:type="dxa"/>
+            <w:vAlign w:val="center"/>
+          </w:tcPr>
+          <w:p>
+            <w:pPr>
+              <w:spacing w:line="276" w:lineRule="auto"/>
+              <w:cnfStyle w:val="000000000000" w:firstRow="0" w:lastRow="0" w:firstColumn="0" w:lastColumn="0" w:oddVBand="0" w:evenVBand="0" w:oddHBand="0" w:evenHBand="0" w:firstRowFirstColumn="0" w:firstRowLastColumn="0" w:lastRowFirstColumn="0" w:lastRowLastColumn="0"/>
+              <w:rPr>
+                <w:sz w:val="20"/>
+                <w:szCs w:val="20"/>
+                <w:highlight w:val="white"/>
+              </w:rPr>
+            </w:pPr>
+            <w:r>
+              <w:rPr>
+                <w:sz w:val="20"/>
+                <w:szCs w:val="20"/>
+                <w:highlight w:val="white"/>
+              </w:rPr>
+              <w:t>Resultados obtenidos de la integración.</w:t>
+            </w:r>
+          </w:p>
+        </w:tc>
+        <w:tc>
+          <w:tcPr>
+            <w:tcW w:w="3117" w:type="dxa"/>
+            <w:vMerge/>
+          </w:tcPr>
+          <w:p>
+            <w:pPr>
+              <w:spacing w:line="276" w:lineRule="auto"/>
+              <w:cnfStyle w:val="000000000000" w:firstRow="0" w:lastRow="0" w:firstColumn="0" w:lastColumn="0" w:oddVBand="0" w:evenVBand="0" w:oddHBand="0" w:evenHBand="0" w:firstRowFirstColumn="0" w:firstRowLastColumn="0" w:lastRowFirstColumn="0" w:lastRowLastColumn="0"/>
+              <w:rPr>
+                <w:sz w:val="20"/>
+                <w:szCs w:val="20"/>
+                <w:highlight w:val="white"/>
+              </w:rPr>
+            </w:pPr>
+          </w:p>
+        </w:tc>
+      </w:tr>
+      <w:tr>
+        <w:trPr>
+          <w:trHeight w:val="1714"/>
+          <w:jc w:val="center"/>
+        </w:trPr>
+        <w:tc>
+          <w:tcPr>
+            <w:cnfStyle w:val="001000000000" w:firstRow="0" w:lastRow="0" w:firstColumn="1" w:lastColumn="0" w:oddVBand="0" w:evenVBand="0" w:oddHBand="0" w:evenHBand="0" w:firstRowFirstColumn="0" w:firstRowLastColumn="0" w:lastRowFirstColumn="0" w:lastRowLastColumn="0"/>
+            <w:tcW w:w="1701" w:type="dxa"/>
+            <w:vMerge w:val="restart"/>
+            <w:vAlign w:val="center"/>
+          </w:tcPr>
+          <w:p>
+            <w:pPr>
+              <w:spacing w:line="276" w:lineRule="auto"/>
+              <w:jc w:val="center"/>
+              <w:rPr>
+                <w:sz w:val="20"/>
+                <w:szCs w:val="20"/>
+                <w:highlight w:val="white"/>
+              </w:rPr>
+            </w:pPr>
+            <w:r>
+              <w:rPr>
+                <w:sz w:val="20"/>
+                <w:szCs w:val="20"/>
+                <w:highlight w:val="white"/>
+              </w:rPr>
+              <w:t>Socialización</w:t>
+            </w:r>
+          </w:p>
+        </w:tc>
+        <w:tc>
+          <w:tcPr>
+            <w:tcW w:w="3828" w:type="dxa"/>
+            <w:vAlign w:val="center"/>
+          </w:tcPr>
+          <w:p>
+            <w:pPr>
+              <w:spacing w:line="276" w:lineRule="auto"/>
+              <w:cnfStyle w:val="000000000000" w:firstRow="0" w:lastRow="0" w:firstColumn="0" w:lastColumn="0" w:oddVBand="0" w:evenVBand="0" w:oddHBand="0" w:evenHBand="0" w:firstRowFirstColumn="0" w:firstRowLastColumn="0" w:lastRowFirstColumn="0" w:lastRowLastColumn="0"/>
+              <w:rPr>
+                <w:sz w:val="20"/>
+                <w:szCs w:val="20"/>
+                <w:highlight w:val="white"/>
+              </w:rPr>
+            </w:pPr>
+            <w:r>
+              <w:rPr>
+                <w:sz w:val="20"/>
+                <w:szCs w:val="20"/>
+                <w:highlight w:val="white"/>
+              </w:rPr>
+              <w:t>Taller de socialización de principales resultados.</w:t>
+            </w:r>
+          </w:p>
+        </w:tc>
+        <w:tc>
+          <w:tcPr>
+            <w:tcW w:w="3117" w:type="dxa"/>
+            <w:vMerge w:val="restart"/>
+          </w:tcPr>
           <w:p>
             <w:pPr>
               <w:spacing w:line="276" w:lineRule="auto"/>
@@ -1466,63 +2407,15 @@
                 <w:szCs w:val="20"/>
                 <w:highlight w:val="white"/>
               </w:rPr>
-              <w:t xml:space="preserve">Producto </w:t>
-            </w:r>
-            <w:r>
-              <w:rPr>
-                <w:b/>
-                <w:bCs/>
-                <w:i/>
-                <w:iCs/>
-                <w:sz w:val="20"/>
-                <w:szCs w:val="20"/>
-                <w:highlight w:val="white"/>
-              </w:rPr>
-              <w:t>3</w:t>
-            </w:r>
-            <w:r>
-              <w:rPr>
-                <w:b/>
-                <w:bCs/>
-                <w:i/>
-                <w:iCs/>
-                <w:sz w:val="20"/>
-                <w:szCs w:val="20"/>
-                <w:highlight w:val="white"/>
-              </w:rPr>
-              <w:t>:</w:t>
-            </w:r>
-            <w:r>
-              <w:rPr>
-                <w:sz w:val="20"/>
-                <w:szCs w:val="20"/>
-                <w:highlight w:val="white"/>
-              </w:rPr>
-              <w:t xml:space="preserve"> Informe con la semaforización que describa el nivel de integración de cada base de datos</w:t>
-            </w:r>
-            <w:r>
-              <w:rPr>
-                <w:sz w:val="20"/>
-                <w:szCs w:val="20"/>
-                <w:highlight w:val="white"/>
-              </w:rPr>
-              <w:t xml:space="preserve"> y l</w:t>
-            </w:r>
-            <w:r>
-              <w:rPr>
-                <w:sz w:val="20"/>
-                <w:szCs w:val="20"/>
-                <w:highlight w:val="white"/>
-              </w:rPr>
-              <w:t xml:space="preserve">a propuesta para </w:t>
-            </w:r>
-            <w:r>
-              <w:rPr>
-                <w:sz w:val="20"/>
-                <w:szCs w:val="20"/>
-                <w:highlight w:val="white"/>
-              </w:rPr>
-              <w:t>mitigar las brechas de integración constará de:</w:t>
+              <w:t>Producto 5:</w:t>
+            </w:r>
+            <w:r>
+              <w:rPr>
+                <w:sz w:val="20"/>
+                <w:szCs w:val="20"/>
+                <w:highlight w:val="white"/>
+              </w:rPr>
+              <w:t xml:space="preserve"> Presentación con los resultados finales de la consultoría a ser socializados en un Taller con todos los actores involucrados.</w:t>
             </w:r>
           </w:p>
           <w:p>
@@ -1552,879 +2445,23 @@
                 <w:szCs w:val="20"/>
                 <w:highlight w:val="white"/>
               </w:rPr>
-              <w:t>1. Análisis descriptivo de cada variable analizada.</w:t>
-            </w:r>
-          </w:p>
-          <w:p>
-            <w:pPr>
-              <w:spacing w:line="276" w:lineRule="auto"/>
-              <w:cnfStyle w:val="000000000000" w:firstRow="0" w:lastRow="0" w:firstColumn="0" w:lastColumn="0" w:oddVBand="0" w:evenVBand="0" w:oddHBand="0" w:evenHBand="0" w:firstRowFirstColumn="0" w:firstRowLastColumn="0" w:lastRowFirstColumn="0" w:lastRowLastColumn="0"/>
-              <w:rPr>
-                <w:sz w:val="20"/>
-                <w:szCs w:val="20"/>
-                <w:highlight w:val="white"/>
-              </w:rPr>
-            </w:pPr>
-            <w:r>
-              <w:rPr>
-                <w:sz w:val="20"/>
-                <w:szCs w:val="20"/>
-                <w:highlight w:val="white"/>
-              </w:rPr>
-              <w:t>2. Tratamiento de las variables analizadas que permitan una adecuada integración entre bases de datos.</w:t>
-            </w:r>
-          </w:p>
-          <w:p>
-            <w:pPr>
-              <w:spacing w:line="276" w:lineRule="auto"/>
-              <w:cnfStyle w:val="000000000000" w:firstRow="0" w:lastRow="0" w:firstColumn="0" w:lastColumn="0" w:oddVBand="0" w:evenVBand="0" w:oddHBand="0" w:evenHBand="0" w:firstRowFirstColumn="0" w:firstRowLastColumn="0" w:lastRowFirstColumn="0" w:lastRowLastColumn="0"/>
-              <w:rPr>
-                <w:sz w:val="20"/>
-                <w:szCs w:val="20"/>
-                <w:highlight w:val="white"/>
-              </w:rPr>
-            </w:pPr>
-            <w:r>
-              <w:rPr>
-                <w:sz w:val="20"/>
-                <w:szCs w:val="20"/>
-                <w:highlight w:val="white"/>
-              </w:rPr>
-              <w:t>3. Semaforización de los niveles de integración.</w:t>
-            </w:r>
-          </w:p>
-          <w:p>
-            <w:pPr>
-              <w:spacing w:line="276" w:lineRule="auto"/>
-              <w:cnfStyle w:val="000000000000" w:firstRow="0" w:lastRow="0" w:firstColumn="0" w:lastColumn="0" w:oddVBand="0" w:evenVBand="0" w:oddHBand="0" w:evenHBand="0" w:firstRowFirstColumn="0" w:firstRowLastColumn="0" w:lastRowFirstColumn="0" w:lastRowLastColumn="0"/>
-              <w:rPr>
-                <w:sz w:val="20"/>
-                <w:szCs w:val="20"/>
-                <w:highlight w:val="white"/>
-              </w:rPr>
-            </w:pPr>
-            <w:r>
-              <w:rPr>
-                <w:sz w:val="20"/>
-                <w:szCs w:val="20"/>
-                <w:highlight w:val="white"/>
-              </w:rPr>
-              <w:t>4. Sugerencias de estandarización al momento de la recolección de datos.</w:t>
-            </w:r>
-          </w:p>
-        </w:tc>
-      </w:tr>
-      <w:tr>
-        <w:trPr>
-          <w:trHeight w:val="1261"/>
-        </w:trPr>
-        <w:tc>
-          <w:tcPr>
-            <w:cnfStyle w:val="001000000000" w:firstRow="0" w:lastRow="0" w:firstColumn="1" w:lastColumn="0" w:oddVBand="0" w:evenVBand="0" w:oddHBand="0" w:evenHBand="0" w:firstRowFirstColumn="0" w:firstRowLastColumn="0" w:lastRowFirstColumn="0" w:lastRowLastColumn="0"/>
-            <w:tcW w:w="1701" w:type="dxa"/>
-            <w:vMerge/>
-          </w:tcPr>
-          <w:p>
-            <w:pPr>
-              <w:spacing w:line="276" w:lineRule="auto"/>
-              <w:jc w:val="center"/>
-              <w:rPr>
-                <w:sz w:val="20"/>
-                <w:szCs w:val="20"/>
-                <w:highlight w:val="white"/>
-              </w:rPr>
-            </w:pPr>
-          </w:p>
-        </w:tc>
-        <w:tc>
-          <w:tcPr>
-            <w:tcW w:w="3828" w:type="dxa"/>
-            <w:vAlign w:val="center"/>
-          </w:tcPr>
-          <w:p>
-            <w:pPr>
-              <w:spacing w:line="276" w:lineRule="auto"/>
-              <w:cnfStyle w:val="000000000000" w:firstRow="0" w:lastRow="0" w:firstColumn="0" w:lastColumn="0" w:oddVBand="0" w:evenVBand="0" w:oddHBand="0" w:evenHBand="0" w:firstRowFirstColumn="0" w:firstRowLastColumn="0" w:lastRowFirstColumn="0" w:lastRowLastColumn="0"/>
-              <w:rPr>
-                <w:sz w:val="20"/>
-                <w:szCs w:val="20"/>
-                <w:highlight w:val="white"/>
-              </w:rPr>
-            </w:pPr>
-            <w:r>
-              <w:rPr>
-                <w:sz w:val="20"/>
-                <w:szCs w:val="20"/>
-                <w:highlight w:val="white"/>
-              </w:rPr>
-              <w:t>Generación de metadatos para cada base de datos evaluada</w:t>
-            </w:r>
-          </w:p>
-        </w:tc>
-        <w:tc>
-          <w:tcPr>
-            <w:tcW w:w="3117" w:type="dxa"/>
-            <w:vMerge/>
-          </w:tcPr>
-          <w:p>
-            <w:pPr>
-              <w:spacing w:line="276" w:lineRule="auto"/>
-              <w:cnfStyle w:val="000000000000" w:firstRow="0" w:lastRow="0" w:firstColumn="0" w:lastColumn="0" w:oddVBand="0" w:evenVBand="0" w:oddHBand="0" w:evenHBand="0" w:firstRowFirstColumn="0" w:firstRowLastColumn="0" w:lastRowFirstColumn="0" w:lastRowLastColumn="0"/>
-              <w:rPr>
-                <w:sz w:val="20"/>
-                <w:szCs w:val="20"/>
-                <w:highlight w:val="white"/>
-              </w:rPr>
-            </w:pPr>
-          </w:p>
-        </w:tc>
-      </w:tr>
-      <w:tr>
-        <w:trPr>
-          <w:trHeight w:val="1262"/>
-        </w:trPr>
-        <w:tc>
-          <w:tcPr>
-            <w:cnfStyle w:val="001000000000" w:firstRow="0" w:lastRow="0" w:firstColumn="1" w:lastColumn="0" w:oddVBand="0" w:evenVBand="0" w:oddHBand="0" w:evenHBand="0" w:firstRowFirstColumn="0" w:firstRowLastColumn="0" w:lastRowFirstColumn="0" w:lastRowLastColumn="0"/>
-            <w:tcW w:w="1701" w:type="dxa"/>
-            <w:vMerge/>
-          </w:tcPr>
-          <w:p>
-            <w:pPr>
-              <w:spacing w:line="276" w:lineRule="auto"/>
-              <w:jc w:val="center"/>
-              <w:rPr>
-                <w:sz w:val="20"/>
-                <w:szCs w:val="20"/>
-                <w:highlight w:val="white"/>
-              </w:rPr>
-            </w:pPr>
-          </w:p>
-        </w:tc>
-        <w:tc>
-          <w:tcPr>
-            <w:tcW w:w="3828" w:type="dxa"/>
-            <w:vAlign w:val="center"/>
-          </w:tcPr>
-          <w:p>
-            <w:pPr>
-              <w:spacing w:line="276" w:lineRule="auto"/>
-              <w:cnfStyle w:val="000000000000" w:firstRow="0" w:lastRow="0" w:firstColumn="0" w:lastColumn="0" w:oddVBand="0" w:evenVBand="0" w:oddHBand="0" w:evenHBand="0" w:firstRowFirstColumn="0" w:firstRowLastColumn="0" w:lastRowFirstColumn="0" w:lastRowLastColumn="0"/>
-              <w:rPr>
-                <w:sz w:val="20"/>
-                <w:szCs w:val="20"/>
-                <w:highlight w:val="white"/>
-              </w:rPr>
-            </w:pPr>
-            <w:r>
-              <w:rPr>
-                <w:sz w:val="20"/>
-                <w:szCs w:val="20"/>
-                <w:highlight w:val="white"/>
-              </w:rPr>
-              <w:t>Análisis de consistencia y duplicidad de las bases de datos.</w:t>
-            </w:r>
-          </w:p>
-        </w:tc>
-        <w:tc>
-          <w:tcPr>
-            <w:tcW w:w="3117" w:type="dxa"/>
-            <w:vMerge/>
-          </w:tcPr>
-          <w:p>
-            <w:pPr>
-              <w:spacing w:line="276" w:lineRule="auto"/>
-              <w:cnfStyle w:val="000000000000" w:firstRow="0" w:lastRow="0" w:firstColumn="0" w:lastColumn="0" w:oddVBand="0" w:evenVBand="0" w:oddHBand="0" w:evenHBand="0" w:firstRowFirstColumn="0" w:firstRowLastColumn="0" w:lastRowFirstColumn="0" w:lastRowLastColumn="0"/>
-              <w:rPr>
-                <w:sz w:val="20"/>
-                <w:szCs w:val="20"/>
-                <w:highlight w:val="white"/>
-              </w:rPr>
-            </w:pPr>
-          </w:p>
-        </w:tc>
-      </w:tr>
-      <w:tr>
-        <w:trPr>
-          <w:trHeight w:val="1261"/>
-        </w:trPr>
-        <w:tc>
-          <w:tcPr>
-            <w:cnfStyle w:val="001000000000" w:firstRow="0" w:lastRow="0" w:firstColumn="1" w:lastColumn="0" w:oddVBand="0" w:evenVBand="0" w:oddHBand="0" w:evenHBand="0" w:firstRowFirstColumn="0" w:firstRowLastColumn="0" w:lastRowFirstColumn="0" w:lastRowLastColumn="0"/>
-            <w:tcW w:w="1701" w:type="dxa"/>
-            <w:vMerge/>
-          </w:tcPr>
-          <w:p>
-            <w:pPr>
-              <w:spacing w:line="276" w:lineRule="auto"/>
-              <w:jc w:val="center"/>
-              <w:rPr>
-                <w:sz w:val="20"/>
-                <w:szCs w:val="20"/>
-                <w:highlight w:val="white"/>
-              </w:rPr>
-            </w:pPr>
-          </w:p>
-        </w:tc>
-        <w:tc>
-          <w:tcPr>
-            <w:tcW w:w="3828" w:type="dxa"/>
-            <w:vAlign w:val="center"/>
-          </w:tcPr>
-          <w:p>
-            <w:pPr>
-              <w:spacing w:line="276" w:lineRule="auto"/>
-              <w:cnfStyle w:val="000000000000" w:firstRow="0" w:lastRow="0" w:firstColumn="0" w:lastColumn="0" w:oddVBand="0" w:evenVBand="0" w:oddHBand="0" w:evenHBand="0" w:firstRowFirstColumn="0" w:firstRowLastColumn="0" w:lastRowFirstColumn="0" w:lastRowLastColumn="0"/>
-              <w:rPr>
-                <w:sz w:val="20"/>
-                <w:szCs w:val="20"/>
-                <w:highlight w:val="white"/>
-              </w:rPr>
-            </w:pPr>
-            <w:r>
-              <w:rPr>
-                <w:sz w:val="20"/>
-                <w:szCs w:val="20"/>
-                <w:highlight w:val="white"/>
-              </w:rPr>
-              <w:t>Diagnóstico del nivel de integración entre las diferentes fuentes de información.</w:t>
-            </w:r>
-          </w:p>
-        </w:tc>
-        <w:tc>
-          <w:tcPr>
-            <w:tcW w:w="3117" w:type="dxa"/>
-            <w:vMerge/>
-          </w:tcPr>
-          <w:p>
-            <w:pPr>
-              <w:spacing w:line="276" w:lineRule="auto"/>
-              <w:cnfStyle w:val="000000000000" w:firstRow="0" w:lastRow="0" w:firstColumn="0" w:lastColumn="0" w:oddVBand="0" w:evenVBand="0" w:oddHBand="0" w:evenHBand="0" w:firstRowFirstColumn="0" w:firstRowLastColumn="0" w:lastRowFirstColumn="0" w:lastRowLastColumn="0"/>
-              <w:rPr>
-                <w:sz w:val="20"/>
-                <w:szCs w:val="20"/>
-                <w:highlight w:val="white"/>
-              </w:rPr>
-            </w:pPr>
-          </w:p>
-        </w:tc>
-      </w:tr>
-      <w:tr>
-        <w:trPr>
-          <w:trHeight w:val="1262"/>
-        </w:trPr>
-        <w:tc>
-          <w:tcPr>
-            <w:cnfStyle w:val="001000000000" w:firstRow="0" w:lastRow="0" w:firstColumn="1" w:lastColumn="0" w:oddVBand="0" w:evenVBand="0" w:oddHBand="0" w:evenHBand="0" w:firstRowFirstColumn="0" w:firstRowLastColumn="0" w:lastRowFirstColumn="0" w:lastRowLastColumn="0"/>
-            <w:tcW w:w="1701" w:type="dxa"/>
-            <w:vMerge/>
-          </w:tcPr>
-          <w:p>
-            <w:pPr>
-              <w:spacing w:line="276" w:lineRule="auto"/>
-              <w:jc w:val="center"/>
-              <w:rPr>
-                <w:sz w:val="20"/>
-                <w:szCs w:val="20"/>
-                <w:highlight w:val="white"/>
-              </w:rPr>
-            </w:pPr>
-          </w:p>
-        </w:tc>
-        <w:tc>
-          <w:tcPr>
-            <w:tcW w:w="3828" w:type="dxa"/>
-            <w:vAlign w:val="center"/>
-          </w:tcPr>
-          <w:p>
-            <w:pPr>
-              <w:spacing w:line="276" w:lineRule="auto"/>
-              <w:cnfStyle w:val="000000000000" w:firstRow="0" w:lastRow="0" w:firstColumn="0" w:lastColumn="0" w:oddVBand="0" w:evenVBand="0" w:oddHBand="0" w:evenHBand="0" w:firstRowFirstColumn="0" w:firstRowLastColumn="0" w:lastRowFirstColumn="0" w:lastRowLastColumn="0"/>
-              <w:rPr>
-                <w:sz w:val="20"/>
-                <w:szCs w:val="20"/>
-                <w:highlight w:val="white"/>
-              </w:rPr>
-            </w:pPr>
-            <w:r>
-              <w:rPr>
-                <w:sz w:val="20"/>
-                <w:szCs w:val="20"/>
-                <w:highlight w:val="white"/>
-              </w:rPr>
-              <w:t>Propuesta para mitigar las brechas de información de las fuentes de información.</w:t>
-            </w:r>
-          </w:p>
-        </w:tc>
-        <w:tc>
-          <w:tcPr>
-            <w:tcW w:w="3117" w:type="dxa"/>
-            <w:vMerge/>
-          </w:tcPr>
-          <w:p>
-            <w:pPr>
-              <w:spacing w:line="276" w:lineRule="auto"/>
-              <w:cnfStyle w:val="000000000000" w:firstRow="0" w:lastRow="0" w:firstColumn="0" w:lastColumn="0" w:oddVBand="0" w:evenVBand="0" w:oddHBand="0" w:evenHBand="0" w:firstRowFirstColumn="0" w:firstRowLastColumn="0" w:lastRowFirstColumn="0" w:lastRowLastColumn="0"/>
-              <w:rPr>
-                <w:sz w:val="20"/>
-                <w:szCs w:val="20"/>
-                <w:highlight w:val="white"/>
-              </w:rPr>
-            </w:pPr>
-          </w:p>
-        </w:tc>
-      </w:tr>
-      <w:tr>
-        <w:tc>
-          <w:tcPr>
-            <w:cnfStyle w:val="001000000000" w:firstRow="0" w:lastRow="0" w:firstColumn="1" w:lastColumn="0" w:oddVBand="0" w:evenVBand="0" w:oddHBand="0" w:evenHBand="0" w:firstRowFirstColumn="0" w:firstRowLastColumn="0" w:lastRowFirstColumn="0" w:lastRowLastColumn="0"/>
-            <w:tcW w:w="8646" w:type="dxa"/>
-            <w:gridSpan w:val="3"/>
-            <w:shd w:val="clear" w:color="auto" w:fill="5F497A" w:themeFill="accent4" w:themeFillShade="BF"/>
-          </w:tcPr>
-          <w:p>
-            <w:pPr>
-              <w:spacing w:line="276" w:lineRule="auto"/>
-              <w:jc w:val="center"/>
-              <w:rPr>
-                <w:color w:val="FFFFFF" w:themeColor="background1"/>
-                <w:sz w:val="20"/>
-                <w:szCs w:val="20"/>
-                <w:highlight w:val="white"/>
-              </w:rPr>
-            </w:pPr>
-            <w:r>
-              <w:rPr>
-                <w:color w:val="FFFFFF" w:themeColor="background1"/>
-                <w:sz w:val="20"/>
-                <w:szCs w:val="20"/>
-              </w:rPr>
-              <w:lastRenderedPageBreak/>
-              <w:t>Fase 3</w:t>
-            </w:r>
-          </w:p>
-        </w:tc>
-      </w:tr>
-      <w:tr>
-        <w:trPr>
-          <w:trHeight w:val="1036"/>
-        </w:trPr>
-        <w:tc>
-          <w:tcPr>
-            <w:cnfStyle w:val="001000000000" w:firstRow="0" w:lastRow="0" w:firstColumn="1" w:lastColumn="0" w:oddVBand="0" w:evenVBand="0" w:oddHBand="0" w:evenHBand="0" w:firstRowFirstColumn="0" w:firstRowLastColumn="0" w:lastRowFirstColumn="0" w:lastRowLastColumn="0"/>
-            <w:tcW w:w="1701" w:type="dxa"/>
-            <w:vMerge w:val="restart"/>
-            <w:vAlign w:val="center"/>
-          </w:tcPr>
-          <w:p>
-            <w:pPr>
-              <w:spacing w:line="276" w:lineRule="auto"/>
-              <w:jc w:val="center"/>
-              <w:rPr>
-                <w:sz w:val="20"/>
-                <w:szCs w:val="20"/>
-                <w:highlight w:val="white"/>
-              </w:rPr>
-            </w:pPr>
-            <w:r>
-              <w:rPr>
-                <w:sz w:val="20"/>
-                <w:szCs w:val="20"/>
-                <w:highlight w:val="white"/>
-              </w:rPr>
-              <w:t>Propuesta de integración</w:t>
-            </w:r>
-          </w:p>
-        </w:tc>
-        <w:tc>
-          <w:tcPr>
-            <w:tcW w:w="3828" w:type="dxa"/>
-            <w:vAlign w:val="center"/>
-          </w:tcPr>
-          <w:p>
-            <w:pPr>
-              <w:spacing w:line="276" w:lineRule="auto"/>
-              <w:cnfStyle w:val="000000000000" w:firstRow="0" w:lastRow="0" w:firstColumn="0" w:lastColumn="0" w:oddVBand="0" w:evenVBand="0" w:oddHBand="0" w:evenHBand="0" w:firstRowFirstColumn="0" w:firstRowLastColumn="0" w:lastRowFirstColumn="0" w:lastRowLastColumn="0"/>
-              <w:rPr>
-                <w:sz w:val="20"/>
-                <w:szCs w:val="20"/>
-                <w:highlight w:val="white"/>
-              </w:rPr>
-            </w:pPr>
-            <w:r>
-              <w:rPr>
-                <w:sz w:val="20"/>
-                <w:szCs w:val="20"/>
-                <w:highlight w:val="white"/>
-              </w:rPr>
-              <w:t>Diagrama de flujo de integración de fuentes de información.</w:t>
-            </w:r>
-          </w:p>
-        </w:tc>
-        <w:tc>
-          <w:tcPr>
-            <w:tcW w:w="3117" w:type="dxa"/>
-            <w:vMerge w:val="restart"/>
-          </w:tcPr>
-          <w:p>
-            <w:pPr>
-              <w:spacing w:line="276" w:lineRule="auto"/>
-              <w:cnfStyle w:val="000000000000" w:firstRow="0" w:lastRow="0" w:firstColumn="0" w:lastColumn="0" w:oddVBand="0" w:evenVBand="0" w:oddHBand="0" w:evenHBand="0" w:firstRowFirstColumn="0" w:firstRowLastColumn="0" w:lastRowFirstColumn="0" w:lastRowLastColumn="0"/>
-              <w:rPr>
-                <w:sz w:val="20"/>
-                <w:szCs w:val="20"/>
-                <w:highlight w:val="white"/>
-              </w:rPr>
-            </w:pPr>
-            <w:r>
-              <w:rPr>
-                <w:sz w:val="20"/>
-                <w:szCs w:val="20"/>
-                <w:highlight w:val="white"/>
-              </w:rPr>
-              <w:t xml:space="preserve">- </w:t>
-            </w:r>
-            <w:r>
-              <w:rPr>
-                <w:b/>
-                <w:bCs/>
-                <w:i/>
-                <w:iCs/>
-                <w:sz w:val="20"/>
-                <w:szCs w:val="20"/>
-                <w:highlight w:val="white"/>
-              </w:rPr>
-              <w:t xml:space="preserve">Producto </w:t>
-            </w:r>
-            <w:r>
-              <w:rPr>
-                <w:b/>
-                <w:bCs/>
-                <w:i/>
-                <w:iCs/>
-                <w:sz w:val="20"/>
-                <w:szCs w:val="20"/>
-                <w:highlight w:val="white"/>
-              </w:rPr>
-              <w:t>4:</w:t>
-            </w:r>
-            <w:r>
-              <w:rPr>
-                <w:sz w:val="20"/>
-                <w:szCs w:val="20"/>
-                <w:highlight w:val="white"/>
-              </w:rPr>
-              <w:t xml:space="preserve"> </w:t>
-            </w:r>
-            <w:r>
-              <w:rPr>
-                <w:sz w:val="20"/>
-                <w:szCs w:val="20"/>
-                <w:highlight w:val="white"/>
-              </w:rPr>
-              <w:t>I</w:t>
-            </w:r>
-            <w:r>
-              <w:rPr>
-                <w:sz w:val="20"/>
-                <w:szCs w:val="20"/>
-                <w:highlight w:val="white"/>
-              </w:rPr>
-              <w:t>nforme</w:t>
-            </w:r>
-            <w:r>
-              <w:rPr>
-                <w:sz w:val="20"/>
-                <w:szCs w:val="20"/>
-                <w:highlight w:val="white"/>
-              </w:rPr>
-              <w:t xml:space="preserve"> de resultados de integración con las siguientes secciones:</w:t>
-            </w:r>
-          </w:p>
-          <w:p>
-            <w:pPr>
-              <w:spacing w:line="276" w:lineRule="auto"/>
-              <w:cnfStyle w:val="000000000000" w:firstRow="0" w:lastRow="0" w:firstColumn="0" w:lastColumn="0" w:oddVBand="0" w:evenVBand="0" w:oddHBand="0" w:evenHBand="0" w:firstRowFirstColumn="0" w:firstRowLastColumn="0" w:lastRowFirstColumn="0" w:lastRowLastColumn="0"/>
-              <w:rPr>
-                <w:sz w:val="20"/>
-                <w:szCs w:val="20"/>
-                <w:highlight w:val="white"/>
-              </w:rPr>
-            </w:pPr>
-          </w:p>
-          <w:p>
-            <w:pPr>
-              <w:cnfStyle w:val="000000000000" w:firstRow="0" w:lastRow="0" w:firstColumn="0" w:lastColumn="0" w:oddVBand="0" w:evenVBand="0" w:oddHBand="0" w:evenHBand="0" w:firstRowFirstColumn="0" w:firstRowLastColumn="0" w:lastRowFirstColumn="0" w:lastRowLastColumn="0"/>
-              <w:rPr>
-                <w:sz w:val="20"/>
-                <w:szCs w:val="20"/>
-                <w:highlight w:val="white"/>
-              </w:rPr>
-            </w:pPr>
-            <w:r>
-              <w:rPr>
-                <w:sz w:val="20"/>
-                <w:szCs w:val="20"/>
-                <w:highlight w:val="white"/>
-              </w:rPr>
-              <w:t>1.</w:t>
-            </w:r>
-            <w:r>
-              <w:rPr>
-                <w:sz w:val="20"/>
-                <w:szCs w:val="20"/>
-                <w:highlight w:val="white"/>
-              </w:rPr>
-              <w:t xml:space="preserve"> Proceso de integración de bases de datos logrado.</w:t>
-            </w:r>
-          </w:p>
-          <w:p>
-            <w:pPr>
-              <w:cnfStyle w:val="000000000000" w:firstRow="0" w:lastRow="0" w:firstColumn="0" w:lastColumn="0" w:oddVBand="0" w:evenVBand="0" w:oddHBand="0" w:evenHBand="0" w:firstRowFirstColumn="0" w:firstRowLastColumn="0" w:lastRowFirstColumn="0" w:lastRowLastColumn="0"/>
-              <w:rPr>
-                <w:sz w:val="20"/>
-                <w:szCs w:val="20"/>
-                <w:highlight w:val="white"/>
-              </w:rPr>
-            </w:pPr>
-            <w:r>
-              <w:rPr>
-                <w:sz w:val="20"/>
-                <w:szCs w:val="20"/>
-                <w:highlight w:val="white"/>
-              </w:rPr>
-              <w:t>2. Recomendaciones para mejorar el nivel de integración entre las bases de datos.</w:t>
-            </w:r>
-          </w:p>
-          <w:p>
-            <w:pPr>
-              <w:cnfStyle w:val="000000000000" w:firstRow="0" w:lastRow="0" w:firstColumn="0" w:lastColumn="0" w:oddVBand="0" w:evenVBand="0" w:oddHBand="0" w:evenHBand="0" w:firstRowFirstColumn="0" w:firstRowLastColumn="0" w:lastRowFirstColumn="0" w:lastRowLastColumn="0"/>
-              <w:rPr>
-                <w:sz w:val="20"/>
-                <w:szCs w:val="20"/>
-                <w:highlight w:val="white"/>
-              </w:rPr>
-            </w:pPr>
-          </w:p>
-          <w:p>
-            <w:pPr>
-              <w:cnfStyle w:val="000000000000" w:firstRow="0" w:lastRow="0" w:firstColumn="0" w:lastColumn="0" w:oddVBand="0" w:evenVBand="0" w:oddHBand="0" w:evenHBand="0" w:firstRowFirstColumn="0" w:firstRowLastColumn="0" w:lastRowFirstColumn="0" w:lastRowLastColumn="0"/>
-              <w:rPr>
-                <w:sz w:val="20"/>
-                <w:szCs w:val="20"/>
-                <w:highlight w:val="white"/>
-              </w:rPr>
-            </w:pPr>
-            <w:r>
-              <w:rPr>
-                <w:sz w:val="20"/>
-                <w:szCs w:val="20"/>
-                <w:highlight w:val="white"/>
-              </w:rPr>
-              <w:t>Además, se proveerá con la(s) base(s) de datos resultantes de la integración.</w:t>
-            </w:r>
-          </w:p>
-        </w:tc>
-      </w:tr>
-      <w:tr>
-        <w:trPr>
-          <w:trHeight w:val="1036"/>
-        </w:trPr>
-        <w:tc>
-          <w:tcPr>
-            <w:cnfStyle w:val="001000000000" w:firstRow="0" w:lastRow="0" w:firstColumn="1" w:lastColumn="0" w:oddVBand="0" w:evenVBand="0" w:oddHBand="0" w:evenHBand="0" w:firstRowFirstColumn="0" w:firstRowLastColumn="0" w:lastRowFirstColumn="0" w:lastRowLastColumn="0"/>
-            <w:tcW w:w="1701" w:type="dxa"/>
-            <w:vMerge/>
-            <w:vAlign w:val="center"/>
-          </w:tcPr>
-          <w:p>
-            <w:pPr>
-              <w:spacing w:line="276" w:lineRule="auto"/>
-              <w:jc w:val="center"/>
-              <w:rPr>
-                <w:sz w:val="20"/>
-                <w:szCs w:val="20"/>
-                <w:highlight w:val="white"/>
-              </w:rPr>
-            </w:pPr>
-          </w:p>
-        </w:tc>
-        <w:tc>
-          <w:tcPr>
-            <w:tcW w:w="3828" w:type="dxa"/>
-            <w:vAlign w:val="center"/>
-          </w:tcPr>
-          <w:p>
-            <w:pPr>
-              <w:spacing w:line="276" w:lineRule="auto"/>
-              <w:cnfStyle w:val="000000000000" w:firstRow="0" w:lastRow="0" w:firstColumn="0" w:lastColumn="0" w:oddVBand="0" w:evenVBand="0" w:oddHBand="0" w:evenHBand="0" w:firstRowFirstColumn="0" w:firstRowLastColumn="0" w:lastRowFirstColumn="0" w:lastRowLastColumn="0"/>
-              <w:rPr>
-                <w:sz w:val="20"/>
-                <w:szCs w:val="20"/>
-                <w:highlight w:val="white"/>
-              </w:rPr>
-            </w:pPr>
-            <w:r>
-              <w:rPr>
-                <w:sz w:val="20"/>
-                <w:szCs w:val="20"/>
-                <w:highlight w:val="white"/>
-              </w:rPr>
-              <w:t>Prueba de integración de bases de datos.</w:t>
-            </w:r>
-          </w:p>
-        </w:tc>
-        <w:tc>
-          <w:tcPr>
-            <w:tcW w:w="3117" w:type="dxa"/>
-            <w:vMerge/>
-          </w:tcPr>
-          <w:p>
-            <w:pPr>
-              <w:spacing w:line="276" w:lineRule="auto"/>
-              <w:cnfStyle w:val="000000000000" w:firstRow="0" w:lastRow="0" w:firstColumn="0" w:lastColumn="0" w:oddVBand="0" w:evenVBand="0" w:oddHBand="0" w:evenHBand="0" w:firstRowFirstColumn="0" w:firstRowLastColumn="0" w:lastRowFirstColumn="0" w:lastRowLastColumn="0"/>
-              <w:rPr>
-                <w:sz w:val="20"/>
-                <w:szCs w:val="20"/>
-                <w:highlight w:val="white"/>
-              </w:rPr>
-            </w:pPr>
-          </w:p>
-        </w:tc>
-      </w:tr>
-      <w:tr>
-        <w:trPr>
-          <w:trHeight w:val="1036"/>
-        </w:trPr>
-        <w:tc>
-          <w:tcPr>
-            <w:cnfStyle w:val="001000000000" w:firstRow="0" w:lastRow="0" w:firstColumn="1" w:lastColumn="0" w:oddVBand="0" w:evenVBand="0" w:oddHBand="0" w:evenHBand="0" w:firstRowFirstColumn="0" w:firstRowLastColumn="0" w:lastRowFirstColumn="0" w:lastRowLastColumn="0"/>
-            <w:tcW w:w="1701" w:type="dxa"/>
-            <w:vMerge/>
-            <w:vAlign w:val="center"/>
-          </w:tcPr>
-          <w:p>
-            <w:pPr>
-              <w:spacing w:line="276" w:lineRule="auto"/>
-              <w:jc w:val="center"/>
-              <w:rPr>
-                <w:sz w:val="20"/>
-                <w:szCs w:val="20"/>
-                <w:highlight w:val="white"/>
-              </w:rPr>
-            </w:pPr>
-          </w:p>
-        </w:tc>
-        <w:tc>
-          <w:tcPr>
-            <w:tcW w:w="3828" w:type="dxa"/>
-            <w:vAlign w:val="center"/>
-          </w:tcPr>
-          <w:p>
-            <w:pPr>
-              <w:spacing w:line="276" w:lineRule="auto"/>
-              <w:cnfStyle w:val="000000000000" w:firstRow="0" w:lastRow="0" w:firstColumn="0" w:lastColumn="0" w:oddVBand="0" w:evenVBand="0" w:oddHBand="0" w:evenHBand="0" w:firstRowFirstColumn="0" w:firstRowLastColumn="0" w:lastRowFirstColumn="0" w:lastRowLastColumn="0"/>
-              <w:rPr>
-                <w:sz w:val="20"/>
-                <w:szCs w:val="20"/>
-                <w:highlight w:val="white"/>
-              </w:rPr>
-            </w:pPr>
-            <w:r>
-              <w:rPr>
-                <w:sz w:val="20"/>
-                <w:szCs w:val="20"/>
-                <w:highlight w:val="white"/>
-              </w:rPr>
-              <w:t>Resultados obtenidos de la integración.</w:t>
-            </w:r>
-          </w:p>
-        </w:tc>
-        <w:tc>
-          <w:tcPr>
-            <w:tcW w:w="3117" w:type="dxa"/>
-            <w:vMerge/>
-          </w:tcPr>
-          <w:p>
-            <w:pPr>
-              <w:spacing w:line="276" w:lineRule="auto"/>
-              <w:cnfStyle w:val="000000000000" w:firstRow="0" w:lastRow="0" w:firstColumn="0" w:lastColumn="0" w:oddVBand="0" w:evenVBand="0" w:oddHBand="0" w:evenHBand="0" w:firstRowFirstColumn="0" w:firstRowLastColumn="0" w:lastRowFirstColumn="0" w:lastRowLastColumn="0"/>
-              <w:rPr>
-                <w:sz w:val="20"/>
-                <w:szCs w:val="20"/>
-                <w:highlight w:val="white"/>
-              </w:rPr>
-            </w:pPr>
+              <w:t>Además, se pondrá a disposición de WCS las bases de datos iniciales, intermedias y finales, códigos de análisis tratamiento e integración en R a través de un repositorio en GitHub</w:t>
+            </w:r>
+            <w:r>
+              <w:rPr>
+                <w:sz w:val="20"/>
+                <w:szCs w:val="20"/>
+                <w:highlight w:val="white"/>
+              </w:rPr>
+              <w:t xml:space="preserve"> y Google Drive.</w:t>
+            </w:r>
           </w:p>
         </w:tc>
       </w:tr>
       <w:tr>
         <w:trPr>
           <w:trHeight w:val="1714"/>
-        </w:trPr>
-        <w:tc>
-          <w:tcPr>
-            <w:cnfStyle w:val="001000000000" w:firstRow="0" w:lastRow="0" w:firstColumn="1" w:lastColumn="0" w:oddVBand="0" w:evenVBand="0" w:oddHBand="0" w:evenHBand="0" w:firstRowFirstColumn="0" w:firstRowLastColumn="0" w:lastRowFirstColumn="0" w:lastRowLastColumn="0"/>
-            <w:tcW w:w="1701" w:type="dxa"/>
-            <w:vMerge w:val="restart"/>
-            <w:vAlign w:val="center"/>
-          </w:tcPr>
-          <w:p>
-            <w:pPr>
-              <w:spacing w:line="276" w:lineRule="auto"/>
-              <w:jc w:val="center"/>
-              <w:rPr>
-                <w:sz w:val="20"/>
-                <w:szCs w:val="20"/>
-                <w:highlight w:val="white"/>
-              </w:rPr>
-            </w:pPr>
-            <w:r>
-              <w:rPr>
-                <w:sz w:val="20"/>
-                <w:szCs w:val="20"/>
-                <w:highlight w:val="white"/>
-              </w:rPr>
-              <w:t>Socialización</w:t>
-            </w:r>
-          </w:p>
-        </w:tc>
-        <w:tc>
-          <w:tcPr>
-            <w:tcW w:w="3828" w:type="dxa"/>
-            <w:vAlign w:val="center"/>
-          </w:tcPr>
-          <w:p>
-            <w:pPr>
-              <w:spacing w:line="276" w:lineRule="auto"/>
-              <w:cnfStyle w:val="000000000000" w:firstRow="0" w:lastRow="0" w:firstColumn="0" w:lastColumn="0" w:oddVBand="0" w:evenVBand="0" w:oddHBand="0" w:evenHBand="0" w:firstRowFirstColumn="0" w:firstRowLastColumn="0" w:lastRowFirstColumn="0" w:lastRowLastColumn="0"/>
-              <w:rPr>
-                <w:sz w:val="20"/>
-                <w:szCs w:val="20"/>
-                <w:highlight w:val="white"/>
-              </w:rPr>
-            </w:pPr>
-            <w:r>
-              <w:rPr>
-                <w:sz w:val="20"/>
-                <w:szCs w:val="20"/>
-                <w:highlight w:val="white"/>
-              </w:rPr>
-              <w:t>Taller de socialización de principales resultados.</w:t>
-            </w:r>
-          </w:p>
-        </w:tc>
-        <w:tc>
-          <w:tcPr>
-            <w:tcW w:w="3117" w:type="dxa"/>
-            <w:vMerge w:val="restart"/>
-          </w:tcPr>
-          <w:p>
-            <w:pPr>
-              <w:spacing w:line="276" w:lineRule="auto"/>
-              <w:cnfStyle w:val="000000000000" w:firstRow="0" w:lastRow="0" w:firstColumn="0" w:lastColumn="0" w:oddVBand="0" w:evenVBand="0" w:oddHBand="0" w:evenHBand="0" w:firstRowFirstColumn="0" w:firstRowLastColumn="0" w:lastRowFirstColumn="0" w:lastRowLastColumn="0"/>
-              <w:rPr>
-                <w:sz w:val="20"/>
-                <w:szCs w:val="20"/>
-                <w:highlight w:val="white"/>
-              </w:rPr>
-            </w:pPr>
-            <w:r>
-              <w:rPr>
-                <w:sz w:val="20"/>
-                <w:szCs w:val="20"/>
-                <w:highlight w:val="white"/>
-              </w:rPr>
-              <w:t xml:space="preserve">- </w:t>
-            </w:r>
-            <w:r>
-              <w:rPr>
-                <w:b/>
-                <w:bCs/>
-                <w:i/>
-                <w:iCs/>
-                <w:sz w:val="20"/>
-                <w:szCs w:val="20"/>
-                <w:highlight w:val="white"/>
-              </w:rPr>
-              <w:t xml:space="preserve">Producto </w:t>
-            </w:r>
-            <w:r>
-              <w:rPr>
-                <w:b/>
-                <w:bCs/>
-                <w:i/>
-                <w:iCs/>
-                <w:sz w:val="20"/>
-                <w:szCs w:val="20"/>
-                <w:highlight w:val="white"/>
-              </w:rPr>
-              <w:t>5</w:t>
-            </w:r>
-            <w:r>
-              <w:rPr>
-                <w:b/>
-                <w:bCs/>
-                <w:i/>
-                <w:iCs/>
-                <w:sz w:val="20"/>
-                <w:szCs w:val="20"/>
-                <w:highlight w:val="white"/>
-              </w:rPr>
-              <w:t>:</w:t>
-            </w:r>
-            <w:r>
-              <w:rPr>
-                <w:sz w:val="20"/>
-                <w:szCs w:val="20"/>
-                <w:highlight w:val="white"/>
-              </w:rPr>
-              <w:t xml:space="preserve"> Presentación con los resultados finales de la consultoría a ser socializados en un Taller con todos los actores involucrados.</w:t>
-            </w:r>
-          </w:p>
-          <w:p>
-            <w:pPr>
-              <w:spacing w:line="276" w:lineRule="auto"/>
-              <w:cnfStyle w:val="000000000000" w:firstRow="0" w:lastRow="0" w:firstColumn="0" w:lastColumn="0" w:oddVBand="0" w:evenVBand="0" w:oddHBand="0" w:evenHBand="0" w:firstRowFirstColumn="0" w:firstRowLastColumn="0" w:lastRowFirstColumn="0" w:lastRowLastColumn="0"/>
-              <w:rPr>
-                <w:sz w:val="20"/>
-                <w:szCs w:val="20"/>
-                <w:highlight w:val="white"/>
-              </w:rPr>
-            </w:pPr>
-          </w:p>
-          <w:p>
-            <w:pPr>
-              <w:spacing w:line="276" w:lineRule="auto"/>
-              <w:cnfStyle w:val="000000000000" w:firstRow="0" w:lastRow="0" w:firstColumn="0" w:lastColumn="0" w:oddVBand="0" w:evenVBand="0" w:oddHBand="0" w:evenHBand="0" w:firstRowFirstColumn="0" w:firstRowLastColumn="0" w:lastRowFirstColumn="0" w:lastRowLastColumn="0"/>
-              <w:rPr>
-                <w:sz w:val="20"/>
-                <w:szCs w:val="20"/>
-                <w:highlight w:val="white"/>
-              </w:rPr>
-            </w:pPr>
-            <w:r>
-              <w:rPr>
-                <w:sz w:val="20"/>
-                <w:szCs w:val="20"/>
-                <w:highlight w:val="white"/>
-              </w:rPr>
-              <w:t>Además, se pondrá a disposición de WCS las bases de datos iniciales, intermedias y finales, códigos de análisis tratamiento e integración en R a través de un repositorio en GitHub</w:t>
-            </w:r>
-            <w:r>
-              <w:rPr>
-                <w:sz w:val="20"/>
-                <w:szCs w:val="20"/>
-                <w:highlight w:val="white"/>
-              </w:rPr>
-              <w:t xml:space="preserve"> y Google Drive.</w:t>
-            </w:r>
-          </w:p>
-        </w:tc>
-      </w:tr>
-      <w:tr>
-        <w:trPr>
-          <w:trHeight w:val="1714"/>
+          <w:jc w:val="center"/>
         </w:trPr>
         <w:tc>
           <w:tcPr>
@@ -2499,6 +2536,58 @@
     </w:p>
     <w:p>
       <w:pPr>
+        <w:pStyle w:val="Sinespaciado"/>
+        <w:rPr>
+          <w:highlight w:val="white"/>
+        </w:rPr>
+      </w:pPr>
+      <w:r>
+        <w:rPr>
+          <w:highlight w:val="white"/>
+        </w:rPr>
+        <w:t>Cabe mencionar:</w:t>
+      </w:r>
+    </w:p>
+    <w:p>
+      <w:pPr>
+        <w:pStyle w:val="Sinespaciado"/>
+        <w:numPr>
+          <w:ilvl w:val="0"/>
+          <w:numId w:val="7"/>
+        </w:numPr>
+        <w:rPr>
+          <w:highlight w:val="white"/>
+        </w:rPr>
+      </w:pPr>
+      <w:r>
+        <w:rPr>
+          <w:highlight w:val="white"/>
+        </w:rPr>
+        <w:t>Las entrevistas con los actores principales puedes ser presenciales o en línea para conocer de primera mano los problemas que enfrentan al momento de recolectar los datos.</w:t>
+      </w:r>
+    </w:p>
+    <w:p>
+      <w:pPr>
+        <w:pStyle w:val="Sinespaciado"/>
+        <w:numPr>
+          <w:ilvl w:val="0"/>
+          <w:numId w:val="7"/>
+        </w:numPr>
+        <w:rPr>
+          <w:highlight w:val="white"/>
+        </w:rPr>
+      </w:pPr>
+      <w:r>
+        <w:rPr>
+          <w:highlight w:val="white"/>
+        </w:rPr>
+        <w:t>Con respecto al Taller de socialización, WCS definirá el lugar, la logística y el envió de las invitaciones.</w:t>
+      </w:r>
+      <w:bookmarkStart w:id="0" w:name="_GoBack"/>
+      <w:bookmarkEnd w:id="0"/>
+    </w:p>
+    <w:p>
+      <w:pPr>
         <w:rPr>
           <w:b/>
           <w:sz w:val="24"/>
@@ -2520,7 +2609,7 @@
       <w:pPr>
         <w:numPr>
           <w:ilvl w:val="0"/>
-          <w:numId w:val="1"/>
+          <w:numId w:val="6"/>
         </w:numPr>
         <w:rPr>
           <w:b/>
@@ -2563,10 +2652,10 @@
           <w:highlight w:val="white"/>
         </w:rPr>
         <w:drawing>
-          <wp:inline distT="0" distB="0" distL="0" distR="0" wp14:anchorId="4A185103" wp14:editId="134AD448">
-            <wp:extent cx="5400000" cy="7356346"/>
-            <wp:effectExtent l="0" t="0" r="0" b="0"/>
-            <wp:docPr id="1902458408" name="Imagen 2"/>
+          <wp:inline distT="0" distB="0" distL="0" distR="0" wp14:anchorId="1BD90899" wp14:editId="584D8C95">
+            <wp:extent cx="5400000" cy="7098014"/>
+            <wp:effectExtent l="0" t="0" r="0" b="8255"/>
+            <wp:docPr id="2" name="Imagen 2"/>
             <wp:cNvGraphicFramePr>
               <a:graphicFrameLocks xmlns:a="http://schemas.openxmlformats.org/drawingml/2006/main" noChangeAspect="1"/>
             </wp:cNvGraphicFramePr>
@@ -2595,7 +2684,7 @@
                   <pic:spPr bwMode="auto">
                     <a:xfrm>
                       <a:off x="0" y="0"/>
-                      <a:ext cx="5400000" cy="7356346"/>
+                      <a:ext cx="5400000" cy="7098014"/>
                     </a:xfrm>
                     <a:prstGeom prst="rect">
                       <a:avLst/>
@@ -2612,229 +2701,439 @@
         </w:drawing>
       </w:r>
     </w:p>
-    <w:p>
-      <w:pPr>
-        <w:rPr>
-          <w:sz w:val="24"/>
-          <w:szCs w:val="24"/>
-          <w:highlight w:val="white"/>
-        </w:rPr>
-      </w:pPr>
-    </w:p>
-    <w:p>
-      <w:pPr>
-        <w:numPr>
-          <w:ilvl w:val="0"/>
-          <w:numId w:val="1"/>
-        </w:numPr>
-        <w:rPr>
-          <w:sz w:val="24"/>
-          <w:szCs w:val="24"/>
-          <w:highlight w:val="white"/>
-        </w:rPr>
-      </w:pPr>
-      <w:r>
-        <w:rPr>
-          <w:b/>
-          <w:sz w:val="24"/>
-          <w:szCs w:val="24"/>
-          <w:highlight w:val="white"/>
-        </w:rPr>
+    <w:p/>
+    <w:p/>
+    <w:p>
+      <w:pPr>
+        <w:pStyle w:val="Sinespaciado"/>
+      </w:pPr>
+      <w:r>
         <w:lastRenderedPageBreak/>
-        <w:t xml:space="preserve">Recursos Necesarios: </w:t>
-      </w:r>
-      <w:r>
-        <w:rPr>
-          <w:i/>
-          <w:sz w:val="24"/>
-          <w:szCs w:val="24"/>
-          <w:highlight w:val="white"/>
-        </w:rPr>
-        <w:t>En caso de no aplicar, puede eliminar esta sección.</w:t>
-      </w:r>
-      <w:r>
-        <w:rPr>
-          <w:i/>
-          <w:sz w:val="24"/>
-          <w:szCs w:val="24"/>
-          <w:highlight w:val="white"/>
-        </w:rPr>
-        <w:br/>
-      </w:r>
-    </w:p>
-    <w:p>
-      <w:pPr>
-        <w:numPr>
-          <w:ilvl w:val="1"/>
-          <w:numId w:val="1"/>
-        </w:numPr>
-        <w:rPr>
-          <w:sz w:val="24"/>
-          <w:szCs w:val="24"/>
-          <w:highlight w:val="white"/>
-        </w:rPr>
-      </w:pPr>
-      <w:r>
-        <w:rPr>
-          <w:b/>
-          <w:i/>
-          <w:sz w:val="24"/>
-          <w:szCs w:val="24"/>
-          <w:highlight w:val="white"/>
-        </w:rPr>
-        <w:t>Recursos Humanos: Equipo de Consultoría</w:t>
-      </w:r>
-      <w:r>
-        <w:rPr>
-          <w:i/>
-          <w:sz w:val="24"/>
-          <w:szCs w:val="24"/>
-          <w:highlight w:val="white"/>
-        </w:rPr>
-        <w:br/>
-      </w:r>
-    </w:p>
-    <w:p>
-      <w:pPr>
-        <w:pStyle w:val="Prrafodelista"/>
-        <w:numPr>
-          <w:ilvl w:val="0"/>
-          <w:numId w:val="2"/>
-        </w:numPr>
-        <w:rPr>
-          <w:sz w:val="24"/>
-          <w:szCs w:val="24"/>
-          <w:highlight w:val="white"/>
-        </w:rPr>
-      </w:pPr>
-      <w:r>
-        <w:rPr>
-          <w:sz w:val="24"/>
-          <w:szCs w:val="24"/>
-          <w:highlight w:val="white"/>
-        </w:rPr>
-        <w:t>Mat. Javier Núñez, MSc.</w:t>
-      </w:r>
-    </w:p>
-    <w:p>
-      <w:pPr>
-        <w:pStyle w:val="Prrafodelista"/>
-        <w:numPr>
-          <w:ilvl w:val="0"/>
-          <w:numId w:val="2"/>
-        </w:numPr>
-        <w:rPr>
-          <w:sz w:val="24"/>
-          <w:szCs w:val="24"/>
-          <w:highlight w:val="white"/>
-        </w:rPr>
-      </w:pPr>
-      <w:r>
-        <w:rPr>
-          <w:color w:val="000000"/>
-          <w:sz w:val="24"/>
-          <w:szCs w:val="24"/>
-        </w:rPr>
-        <w:t>Mat. Angel Gaibor, MSc.</w:t>
-      </w:r>
-      <w:r>
-        <w:rPr>
-          <w:i/>
-          <w:sz w:val="24"/>
-          <w:szCs w:val="24"/>
-          <w:highlight w:val="white"/>
-        </w:rPr>
-        <w:br/>
-      </w:r>
-    </w:p>
-    <w:p>
-      <w:pPr>
-        <w:numPr>
-          <w:ilvl w:val="1"/>
-          <w:numId w:val="1"/>
-        </w:numPr>
-        <w:rPr>
-          <w:sz w:val="24"/>
-          <w:szCs w:val="24"/>
-          <w:highlight w:val="white"/>
-        </w:rPr>
-      </w:pPr>
-      <w:r>
-        <w:rPr>
-          <w:b/>
-          <w:i/>
-          <w:sz w:val="24"/>
-          <w:szCs w:val="24"/>
-          <w:highlight w:val="white"/>
-        </w:rPr>
-        <w:t>Recursos Materiales: Materiales y Equipos</w:t>
-      </w:r>
-      <w:r>
-        <w:rPr>
-          <w:i/>
-          <w:sz w:val="24"/>
-          <w:szCs w:val="24"/>
-          <w:highlight w:val="white"/>
-        </w:rPr>
-        <w:br/>
-      </w:r>
-      <w:r>
-        <w:rPr>
-          <w:iCs/>
-          <w:sz w:val="24"/>
-          <w:szCs w:val="24"/>
-          <w:highlight w:val="white"/>
-        </w:rPr>
-        <w:t>No aplic</w:t>
-      </w:r>
-      <w:r>
-        <w:rPr>
-          <w:iCs/>
-          <w:sz w:val="24"/>
-          <w:szCs w:val="24"/>
-          <w:highlight w:val="white"/>
-        </w:rPr>
-        <w:t>a.</w:t>
-      </w:r>
-      <w:r>
-        <w:rPr>
-          <w:sz w:val="24"/>
-          <w:szCs w:val="24"/>
-          <w:highlight w:val="white"/>
-        </w:rPr>
-        <w:br/>
-      </w:r>
-    </w:p>
-    <w:p>
-      <w:pPr>
-        <w:rPr>
-          <w:sz w:val="24"/>
-          <w:szCs w:val="24"/>
-          <w:highlight w:val="white"/>
-        </w:rPr>
-      </w:pPr>
-    </w:p>
-    <w:p>
-      <w:pPr>
-        <w:spacing w:before="240" w:after="240"/>
-        <w:rPr>
-          <w:highlight w:val="white"/>
-        </w:rPr>
-      </w:pPr>
-    </w:p>
-    <w:p>
-      <w:r>
-        <w:rPr>
-          <w:highlight w:val="white"/>
-        </w:rPr>
-        <w:br/>
-      </w:r>
-      <w:r>
-        <w:rPr>
-          <w:highlight w:val="white"/>
-        </w:rPr>
-        <w:br/>
-      </w:r>
+        <w:t>En la siguiente tabla se detallan las fechas de entrega de los productos.</w:t>
+      </w:r>
+    </w:p>
+    <w:tbl>
+      <w:tblPr>
+        <w:tblStyle w:val="Tabladecuadrcula1clara-nfasis4"/>
+        <w:tblW w:w="0" w:type="auto"/>
+        <w:jc w:val="center"/>
+        <w:tblLook w:val="04A0" w:firstRow="1" w:lastRow="0" w:firstColumn="1" w:lastColumn="0" w:noHBand="0" w:noVBand="1"/>
+      </w:tblPr>
+      <w:tblGrid>
+        <w:gridCol w:w="2830"/>
+        <w:gridCol w:w="2699"/>
+      </w:tblGrid>
+      <w:tr>
+        <w:trPr>
+          <w:cnfStyle w:val="100000000000" w:firstRow="1" w:lastRow="0" w:firstColumn="0" w:lastColumn="0" w:oddVBand="0" w:evenVBand="0" w:oddHBand="0" w:evenHBand="0" w:firstRowFirstColumn="0" w:firstRowLastColumn="0" w:lastRowFirstColumn="0" w:lastRowLastColumn="0"/>
+          <w:trHeight w:val="603"/>
+          <w:jc w:val="center"/>
+        </w:trPr>
+        <w:tc>
+          <w:tcPr>
+            <w:cnfStyle w:val="001000000000" w:firstRow="0" w:lastRow="0" w:firstColumn="1" w:lastColumn="0" w:oddVBand="0" w:evenVBand="0" w:oddHBand="0" w:evenHBand="0" w:firstRowFirstColumn="0" w:firstRowLastColumn="0" w:lastRowFirstColumn="0" w:lastRowLastColumn="0"/>
+            <w:tcW w:w="2830" w:type="dxa"/>
+            <w:shd w:val="clear" w:color="auto" w:fill="244061" w:themeFill="accent1" w:themeFillShade="80"/>
+            <w:vAlign w:val="center"/>
+          </w:tcPr>
+          <w:p>
+            <w:pPr>
+              <w:spacing w:line="276" w:lineRule="auto"/>
+              <w:jc w:val="center"/>
+              <w:rPr>
+                <w:color w:val="FFFFFF" w:themeColor="background1"/>
+                <w:sz w:val="20"/>
+                <w:szCs w:val="20"/>
+              </w:rPr>
+            </w:pPr>
+            <w:r>
+              <w:rPr>
+                <w:color w:val="FFFFFF" w:themeColor="background1"/>
+                <w:sz w:val="20"/>
+                <w:szCs w:val="20"/>
+              </w:rPr>
+              <w:t>Producto</w:t>
+            </w:r>
+          </w:p>
+        </w:tc>
+        <w:tc>
+          <w:tcPr>
+            <w:tcW w:w="2699" w:type="dxa"/>
+            <w:shd w:val="clear" w:color="auto" w:fill="244061" w:themeFill="accent1" w:themeFillShade="80"/>
+            <w:vAlign w:val="center"/>
+          </w:tcPr>
+          <w:p>
+            <w:pPr>
+              <w:spacing w:line="276" w:lineRule="auto"/>
+              <w:jc w:val="center"/>
+              <w:cnfStyle w:val="100000000000" w:firstRow="1" w:lastRow="0" w:firstColumn="0" w:lastColumn="0" w:oddVBand="0" w:evenVBand="0" w:oddHBand="0" w:evenHBand="0" w:firstRowFirstColumn="0" w:firstRowLastColumn="0" w:lastRowFirstColumn="0" w:lastRowLastColumn="0"/>
+              <w:rPr>
+                <w:color w:val="FFFFFF" w:themeColor="background1"/>
+                <w:sz w:val="20"/>
+                <w:szCs w:val="20"/>
+              </w:rPr>
+            </w:pPr>
+            <w:r>
+              <w:rPr>
+                <w:color w:val="FFFFFF" w:themeColor="background1"/>
+                <w:sz w:val="20"/>
+                <w:szCs w:val="20"/>
+              </w:rPr>
+              <w:t>Fecha de entrega</w:t>
+            </w:r>
+          </w:p>
+        </w:tc>
+      </w:tr>
+      <w:tr>
+        <w:trPr>
+          <w:trHeight w:val="603"/>
+          <w:jc w:val="center"/>
+        </w:trPr>
+        <w:tc>
+          <w:tcPr>
+            <w:cnfStyle w:val="001000000000" w:firstRow="0" w:lastRow="0" w:firstColumn="1" w:lastColumn="0" w:oddVBand="0" w:evenVBand="0" w:oddHBand="0" w:evenHBand="0" w:firstRowFirstColumn="0" w:firstRowLastColumn="0" w:lastRowFirstColumn="0" w:lastRowLastColumn="0"/>
+            <w:tcW w:w="2830" w:type="dxa"/>
+            <w:vAlign w:val="center"/>
+          </w:tcPr>
+          <w:p>
+            <w:pPr>
+              <w:spacing w:line="276" w:lineRule="auto"/>
+              <w:jc w:val="center"/>
+              <w:rPr>
+                <w:sz w:val="20"/>
+                <w:szCs w:val="20"/>
+                <w:highlight w:val="white"/>
+              </w:rPr>
+            </w:pPr>
+            <w:r>
+              <w:rPr>
+                <w:iCs/>
+                <w:sz w:val="20"/>
+                <w:szCs w:val="20"/>
+                <w:highlight w:val="white"/>
+              </w:rPr>
+              <w:t>Producto 1:</w:t>
+            </w:r>
+            <w:r>
+              <w:rPr>
+                <w:sz w:val="20"/>
+                <w:szCs w:val="20"/>
+                <w:highlight w:val="white"/>
+              </w:rPr>
+              <w:t xml:space="preserve"> </w:t>
+            </w:r>
+            <w:r>
+              <w:rPr>
+                <w:b w:val="0"/>
+                <w:sz w:val="20"/>
+                <w:szCs w:val="20"/>
+                <w:highlight w:val="white"/>
+              </w:rPr>
+              <w:t>Plan de Trabajo.</w:t>
+            </w:r>
+          </w:p>
+        </w:tc>
+        <w:tc>
+          <w:tcPr>
+            <w:tcW w:w="2699" w:type="dxa"/>
+            <w:vAlign w:val="center"/>
+          </w:tcPr>
+          <w:p>
+            <w:pPr>
+              <w:spacing w:line="276" w:lineRule="auto"/>
+              <w:jc w:val="center"/>
+              <w:cnfStyle w:val="000000000000" w:firstRow="0" w:lastRow="0" w:firstColumn="0" w:lastColumn="0" w:oddVBand="0" w:evenVBand="0" w:oddHBand="0" w:evenHBand="0" w:firstRowFirstColumn="0" w:firstRowLastColumn="0" w:lastRowFirstColumn="0" w:lastRowLastColumn="0"/>
+              <w:rPr>
+                <w:sz w:val="20"/>
+                <w:szCs w:val="20"/>
+                <w:highlight w:val="white"/>
+              </w:rPr>
+            </w:pPr>
+            <w:r>
+              <w:rPr>
+                <w:sz w:val="20"/>
+                <w:szCs w:val="20"/>
+                <w:highlight w:val="white"/>
+              </w:rPr>
+              <w:t>17 de febrero de 2025.</w:t>
+            </w:r>
+          </w:p>
+        </w:tc>
+      </w:tr>
+      <w:tr>
+        <w:trPr>
+          <w:trHeight w:val="603"/>
+          <w:jc w:val="center"/>
+        </w:trPr>
+        <w:tc>
+          <w:tcPr>
+            <w:cnfStyle w:val="001000000000" w:firstRow="0" w:lastRow="0" w:firstColumn="1" w:lastColumn="0" w:oddVBand="0" w:evenVBand="0" w:oddHBand="0" w:evenHBand="0" w:firstRowFirstColumn="0" w:firstRowLastColumn="0" w:lastRowFirstColumn="0" w:lastRowLastColumn="0"/>
+            <w:tcW w:w="2830" w:type="dxa"/>
+            <w:vAlign w:val="center"/>
+          </w:tcPr>
+          <w:p>
+            <w:pPr>
+              <w:spacing w:line="276" w:lineRule="auto"/>
+              <w:jc w:val="center"/>
+              <w:rPr>
+                <w:sz w:val="20"/>
+                <w:szCs w:val="20"/>
+                <w:highlight w:val="white"/>
+              </w:rPr>
+            </w:pPr>
+            <w:r>
+              <w:rPr>
+                <w:sz w:val="20"/>
+                <w:szCs w:val="20"/>
+                <w:highlight w:val="white"/>
+              </w:rPr>
+              <w:t xml:space="preserve">Producto 2: </w:t>
+            </w:r>
+            <w:r>
+              <w:rPr>
+                <w:b w:val="0"/>
+                <w:sz w:val="20"/>
+                <w:szCs w:val="20"/>
+                <w:highlight w:val="white"/>
+              </w:rPr>
+              <w:t>Diccionarios de variables de metadatos</w:t>
+            </w:r>
+          </w:p>
+        </w:tc>
+        <w:tc>
+          <w:tcPr>
+            <w:tcW w:w="2699" w:type="dxa"/>
+            <w:vAlign w:val="center"/>
+          </w:tcPr>
+          <w:p>
+            <w:pPr>
+              <w:spacing w:line="276" w:lineRule="auto"/>
+              <w:jc w:val="center"/>
+              <w:cnfStyle w:val="000000000000" w:firstRow="0" w:lastRow="0" w:firstColumn="0" w:lastColumn="0" w:oddVBand="0" w:evenVBand="0" w:oddHBand="0" w:evenHBand="0" w:firstRowFirstColumn="0" w:firstRowLastColumn="0" w:lastRowFirstColumn="0" w:lastRowLastColumn="0"/>
+              <w:rPr>
+                <w:sz w:val="20"/>
+                <w:szCs w:val="20"/>
+                <w:highlight w:val="white"/>
+              </w:rPr>
+            </w:pPr>
+            <w:r>
+              <w:rPr>
+                <w:sz w:val="20"/>
+                <w:szCs w:val="20"/>
+                <w:highlight w:val="white"/>
+              </w:rPr>
+              <w:t>7 de abril de 2025.</w:t>
+            </w:r>
+          </w:p>
+        </w:tc>
+      </w:tr>
+      <w:tr>
+        <w:trPr>
+          <w:trHeight w:val="603"/>
+          <w:jc w:val="center"/>
+        </w:trPr>
+        <w:tc>
+          <w:tcPr>
+            <w:cnfStyle w:val="001000000000" w:firstRow="0" w:lastRow="0" w:firstColumn="1" w:lastColumn="0" w:oddVBand="0" w:evenVBand="0" w:oddHBand="0" w:evenHBand="0" w:firstRowFirstColumn="0" w:firstRowLastColumn="0" w:lastRowFirstColumn="0" w:lastRowLastColumn="0"/>
+            <w:tcW w:w="2830" w:type="dxa"/>
+            <w:vAlign w:val="center"/>
+          </w:tcPr>
+          <w:p>
+            <w:pPr>
+              <w:spacing w:line="276" w:lineRule="auto"/>
+              <w:jc w:val="center"/>
+              <w:rPr>
+                <w:b w:val="0"/>
+                <w:sz w:val="20"/>
+                <w:szCs w:val="20"/>
+                <w:highlight w:val="white"/>
+              </w:rPr>
+            </w:pPr>
+            <w:r>
+              <w:rPr>
+                <w:sz w:val="20"/>
+                <w:szCs w:val="20"/>
+                <w:highlight w:val="white"/>
+              </w:rPr>
+              <w:t xml:space="preserve">Producto 3: </w:t>
+            </w:r>
+            <w:r>
+              <w:rPr>
+                <w:b w:val="0"/>
+                <w:sz w:val="20"/>
+                <w:szCs w:val="20"/>
+                <w:highlight w:val="white"/>
+              </w:rPr>
+              <w:t>Propuesta de integración y Semaforización</w:t>
+            </w:r>
+          </w:p>
+        </w:tc>
+        <w:tc>
+          <w:tcPr>
+            <w:tcW w:w="2699" w:type="dxa"/>
+            <w:vAlign w:val="center"/>
+          </w:tcPr>
+          <w:p>
+            <w:pPr>
+              <w:spacing w:line="276" w:lineRule="auto"/>
+              <w:jc w:val="center"/>
+              <w:cnfStyle w:val="000000000000" w:firstRow="0" w:lastRow="0" w:firstColumn="0" w:lastColumn="0" w:oddVBand="0" w:evenVBand="0" w:oddHBand="0" w:evenHBand="0" w:firstRowFirstColumn="0" w:firstRowLastColumn="0" w:lastRowFirstColumn="0" w:lastRowLastColumn="0"/>
+              <w:rPr>
+                <w:sz w:val="20"/>
+                <w:szCs w:val="20"/>
+                <w:highlight w:val="white"/>
+              </w:rPr>
+            </w:pPr>
+            <w:r>
+              <w:rPr>
+                <w:sz w:val="20"/>
+                <w:szCs w:val="20"/>
+                <w:highlight w:val="white"/>
+              </w:rPr>
+              <w:t>5 de mayo de 2025.</w:t>
+            </w:r>
+          </w:p>
+        </w:tc>
+      </w:tr>
+      <w:tr>
+        <w:trPr>
+          <w:trHeight w:val="603"/>
+          <w:jc w:val="center"/>
+        </w:trPr>
+        <w:tc>
+          <w:tcPr>
+            <w:cnfStyle w:val="001000000000" w:firstRow="0" w:lastRow="0" w:firstColumn="1" w:lastColumn="0" w:oddVBand="0" w:evenVBand="0" w:oddHBand="0" w:evenHBand="0" w:firstRowFirstColumn="0" w:firstRowLastColumn="0" w:lastRowFirstColumn="0" w:lastRowLastColumn="0"/>
+            <w:tcW w:w="2830" w:type="dxa"/>
+            <w:vAlign w:val="center"/>
+          </w:tcPr>
+          <w:p>
+            <w:pPr>
+              <w:jc w:val="center"/>
+              <w:rPr>
+                <w:b w:val="0"/>
+                <w:sz w:val="20"/>
+                <w:szCs w:val="20"/>
+                <w:highlight w:val="white"/>
+              </w:rPr>
+            </w:pPr>
+            <w:r>
+              <w:rPr>
+                <w:sz w:val="20"/>
+                <w:szCs w:val="20"/>
+                <w:highlight w:val="white"/>
+              </w:rPr>
+              <w:t>Producto 4:</w:t>
+            </w:r>
+            <w:r>
+              <w:rPr>
+                <w:b w:val="0"/>
+                <w:sz w:val="20"/>
+                <w:szCs w:val="20"/>
+                <w:highlight w:val="white"/>
+              </w:rPr>
+              <w:t xml:space="preserve"> Informe re resultado de integración</w:t>
+            </w:r>
+          </w:p>
+        </w:tc>
+        <w:tc>
+          <w:tcPr>
+            <w:tcW w:w="2699" w:type="dxa"/>
+            <w:vAlign w:val="center"/>
+          </w:tcPr>
+          <w:p>
+            <w:pPr>
+              <w:jc w:val="center"/>
+              <w:cnfStyle w:val="000000000000" w:firstRow="0" w:lastRow="0" w:firstColumn="0" w:lastColumn="0" w:oddVBand="0" w:evenVBand="0" w:oddHBand="0" w:evenHBand="0" w:firstRowFirstColumn="0" w:firstRowLastColumn="0" w:lastRowFirstColumn="0" w:lastRowLastColumn="0"/>
+              <w:rPr>
+                <w:sz w:val="20"/>
+                <w:szCs w:val="20"/>
+                <w:highlight w:val="white"/>
+              </w:rPr>
+            </w:pPr>
+            <w:r>
+              <w:rPr>
+                <w:sz w:val="20"/>
+                <w:szCs w:val="20"/>
+                <w:highlight w:val="white"/>
+              </w:rPr>
+              <w:t>23 de junio de 2025.</w:t>
+            </w:r>
+          </w:p>
+        </w:tc>
+      </w:tr>
+      <w:tr>
+        <w:trPr>
+          <w:trHeight w:val="603"/>
+          <w:jc w:val="center"/>
+        </w:trPr>
+        <w:tc>
+          <w:tcPr>
+            <w:cnfStyle w:val="001000000000" w:firstRow="0" w:lastRow="0" w:firstColumn="1" w:lastColumn="0" w:oddVBand="0" w:evenVBand="0" w:oddHBand="0" w:evenHBand="0" w:firstRowFirstColumn="0" w:firstRowLastColumn="0" w:lastRowFirstColumn="0" w:lastRowLastColumn="0"/>
+            <w:tcW w:w="2830" w:type="dxa"/>
+            <w:vAlign w:val="center"/>
+          </w:tcPr>
+          <w:p>
+            <w:pPr>
+              <w:spacing w:line="276" w:lineRule="auto"/>
+              <w:jc w:val="center"/>
+              <w:rPr>
+                <w:b w:val="0"/>
+                <w:sz w:val="20"/>
+                <w:szCs w:val="20"/>
+                <w:highlight w:val="white"/>
+              </w:rPr>
+            </w:pPr>
+            <w:r>
+              <w:rPr>
+                <w:sz w:val="20"/>
+                <w:szCs w:val="20"/>
+                <w:highlight w:val="white"/>
+              </w:rPr>
+              <w:t xml:space="preserve">Producto 5: </w:t>
+            </w:r>
+            <w:r>
+              <w:rPr>
+                <w:b w:val="0"/>
+                <w:sz w:val="20"/>
+                <w:szCs w:val="20"/>
+                <w:highlight w:val="white"/>
+              </w:rPr>
+              <w:t>Presentación de resultados</w:t>
+            </w:r>
+          </w:p>
+        </w:tc>
+        <w:tc>
+          <w:tcPr>
+            <w:tcW w:w="2699" w:type="dxa"/>
+            <w:vAlign w:val="center"/>
+          </w:tcPr>
+          <w:p>
+            <w:pPr>
+              <w:spacing w:line="276" w:lineRule="auto"/>
+              <w:jc w:val="center"/>
+              <w:cnfStyle w:val="000000000000" w:firstRow="0" w:lastRow="0" w:firstColumn="0" w:lastColumn="0" w:oddVBand="0" w:evenVBand="0" w:oddHBand="0" w:evenHBand="0" w:firstRowFirstColumn="0" w:firstRowLastColumn="0" w:lastRowFirstColumn="0" w:lastRowLastColumn="0"/>
+              <w:rPr>
+                <w:sz w:val="20"/>
+                <w:szCs w:val="20"/>
+                <w:highlight w:val="white"/>
+              </w:rPr>
+            </w:pPr>
+            <w:r>
+              <w:rPr>
+                <w:sz w:val="20"/>
+                <w:szCs w:val="20"/>
+                <w:highlight w:val="white"/>
+              </w:rPr>
+              <w:t>7 de julio de 2025.</w:t>
+            </w:r>
+          </w:p>
+        </w:tc>
+      </w:tr>
+    </w:tbl>
+    <w:p>
+      <w:pPr>
+        <w:pStyle w:val="Sinespaciado"/>
+      </w:pPr>
     </w:p>
     <w:sectPr>
       <w:headerReference w:type="default" r:id="rId11"/>
@@ -2848,8 +3147,24 @@
 </w:document>
 </file>
 
+<file path=word/commentsExtensible.xml><?xml version="1.0" encoding="utf-8"?>
+<w16cex:commentsExtensible xmlns:wpc="http://schemas.microsoft.com/office/word/2010/wordprocessingCanvas" xmlns:cx="http://schemas.microsoft.com/office/drawing/2014/chartex" xmlns:cx1="http://schemas.microsoft.com/office/drawing/2015/9/8/chartex" xmlns:cx2="http://schemas.microsoft.com/office/drawing/2015/10/21/chartex" xmlns:cx3="http://schemas.microsoft.com/office/drawing/2016/5/9/chartex" xmlns:cx4="http://schemas.microsoft.com/office/drawing/2016/5/10/chartex" xmlns:cx5="http://schemas.microsoft.com/office/drawing/2016/5/11/chartex" xmlns:cx6="http://schemas.microsoft.com/office/drawing/2016/5/12/chartex" xmlns:cx7="http://schemas.microsoft.com/office/drawing/2016/5/13/chartex" xmlns:cx8="http://schemas.microsoft.com/office/drawing/2016/5/14/chartex" xmlns:cr="http://schemas.microsoft.com/office/comments/2020/reactions" xmlns:mc="http://schemas.openxmlformats.org/markup-compatibility/2006" xmlns:aink="http://schemas.microsoft.com/office/drawing/2016/ink" xmlns:am3d="http://schemas.microsoft.com/office/drawing/2017/model3d" xmlns:o="urn:schemas-microsoft-com:office:office" xmlns:oel="http://schemas.microsoft.com/office/2019/extlst" xmlns:r="http://schemas.openxmlformats.org/officeDocument/2006/relationships" xmlns:m="http://schemas.openxmlformats.org/officeDocument/2006/math" xmlns:v="urn:schemas-microsoft-com:vml" xmlns:wp14="http://schemas.microsoft.com/office/word/2010/wordprocessingDrawing" xmlns:wp="http://schemas.openxmlformats.org/drawingml/2006/wordprocessingDrawing" xmlns:w10="urn:schemas-microsoft-com:office:word" xmlns:w="http://schemas.openxmlformats.org/wordprocessingml/2006/main" xmlns:w14="http://schemas.microsoft.com/office/word/2010/wordml" xmlns:w15="http://schemas.microsoft.com/office/word/2012/wordml" xmlns:w16cex="http://schemas.microsoft.com/office/word/2018/wordml/cex" xmlns:w16cid="http://schemas.microsoft.com/office/word/2016/wordml/cid" xmlns:w16="http://schemas.microsoft.com/office/word/2018/wordml" xmlns:w16du="http://schemas.microsoft.com/office/word/2023/wordml/word16du" xmlns:w16sdtdh="http://schemas.microsoft.com/office/word/2020/wordml/sdtdatahash" xmlns:w16sdtfl="http://schemas.microsoft.com/office/word/2024/wordml/sdtformatlock" xmlns:w16se="http://schemas.microsoft.com/office/word/2015/wordml/symex" xmlns:wpg="http://schemas.microsoft.com/office/word/2010/wordprocessingGroup" xmlns:wpi="http://schemas.microsoft.com/office/word/2010/wordprocessingInk" xmlns:wne="http://schemas.microsoft.com/office/word/2006/wordml" xmlns:wps="http://schemas.microsoft.com/office/word/2010/wordprocessingShape" mc:Ignorable="w14 w15 w16se w16cid w16 w16cex w16sdtdh w16sdtfl cr w16du wp14">
+  <w16cex:commentExtensible w16cex:durableId="327DDBDA" w16cex:dateUtc="2025-02-17T16:15:00Z"/>
+  <w16cex:commentExtensible w16cex:durableId="0FF02E7B" w16cex:dateUtc="2025-02-17T16:16:00Z"/>
+  <w16cex:commentExtensible w16cex:durableId="5FAC4756" w16cex:dateUtc="2025-02-17T16:19:00Z"/>
+</w16cex:commentsExtensible>
+</file>
+
+<file path=word/commentsIds.xml><?xml version="1.0" encoding="utf-8"?>
+<w16cid:commentsIds xmlns:wpc="http://schemas.microsoft.com/office/word/2010/wordprocessingCanvas" xmlns:cx="http://schemas.microsoft.com/office/drawing/2014/chartex" xmlns:cx1="http://schemas.microsoft.com/office/drawing/2015/9/8/chartex" xmlns:cx2="http://schemas.microsoft.com/office/drawing/2015/10/21/chartex" xmlns:cx3="http://schemas.microsoft.com/office/drawing/2016/5/9/chartex" xmlns:cx4="http://schemas.microsoft.com/office/drawing/2016/5/10/chartex" xmlns:cx5="http://schemas.microsoft.com/office/drawing/2016/5/11/chartex" xmlns:cx6="http://schemas.microsoft.com/office/drawing/2016/5/12/chartex" xmlns:cx7="http://schemas.microsoft.com/office/drawing/2016/5/13/chartex" xmlns:cx8="http://schemas.microsoft.com/office/drawing/2016/5/14/chartex" xmlns:mc="http://schemas.openxmlformats.org/markup-compatibility/2006" xmlns:aink="http://schemas.microsoft.com/office/drawing/2016/ink" xmlns:am3d="http://schemas.microsoft.com/office/drawing/2017/model3d" xmlns:o="urn:schemas-microsoft-com:office:office" xmlns:oel="http://schemas.microsoft.com/office/2019/extlst" xmlns:r="http://schemas.openxmlformats.org/officeDocument/2006/relationships" xmlns:m="http://schemas.openxmlformats.org/officeDocument/2006/math" xmlns:v="urn:schemas-microsoft-com:vml" xmlns:wp14="http://schemas.microsoft.com/office/word/2010/wordprocessingDrawing" xmlns:wp="http://schemas.openxmlformats.org/drawingml/2006/wordprocessingDrawing" xmlns:w10="urn:schemas-microsoft-com:office:word" xmlns:w="http://schemas.openxmlformats.org/wordprocessingml/2006/main" xmlns:w14="http://schemas.microsoft.com/office/word/2010/wordml" xmlns:w15="http://schemas.microsoft.com/office/word/2012/wordml" xmlns:w16cex="http://schemas.microsoft.com/office/word/2018/wordml/cex" xmlns:w16cid="http://schemas.microsoft.com/office/word/2016/wordml/cid" xmlns:w16="http://schemas.microsoft.com/office/word/2018/wordml" xmlns:w16du="http://schemas.microsoft.com/office/word/2023/wordml/word16du" xmlns:w16sdtdh="http://schemas.microsoft.com/office/word/2020/wordml/sdtdatahash" xmlns:w16sdtfl="http://schemas.microsoft.com/office/word/2024/wordml/sdtformatlock" xmlns:w16se="http://schemas.microsoft.com/office/word/2015/wordml/symex" xmlns:wpg="http://schemas.microsoft.com/office/word/2010/wordprocessingGroup" xmlns:wpi="http://schemas.microsoft.com/office/word/2010/wordprocessingInk" xmlns:wne="http://schemas.microsoft.com/office/word/2006/wordml" xmlns:wps="http://schemas.microsoft.com/office/word/2010/wordprocessingShape" mc:Ignorable="w14 w15 w16se w16cid w16 w16cex w16sdtdh w16sdtfl w16du wp14">
+  <w16cid:commentId w16cid:paraId="5F4B6C5C" w16cid:durableId="327DDBDA"/>
+  <w16cid:commentId w16cid:paraId="5B4DC4E0" w16cid:durableId="0FF02E7B"/>
+  <w16cid:commentId w16cid:paraId="48673359" w16cid:durableId="5FAC4756"/>
+</w16cid:commentsIds>
+</file>
+
 <file path=word/endnotes.xml><?xml version="1.0" encoding="utf-8"?>
-<w:endnotes xmlns:wpc="http://schemas.microsoft.com/office/word/2010/wordprocessingCanvas" xmlns:cx="http://schemas.microsoft.com/office/drawing/2014/chartex" xmlns:cx1="http://schemas.microsoft.com/office/drawing/2015/9/8/chartex" xmlns:cx2="http://schemas.microsoft.com/office/drawing/2015/10/21/chartex" xmlns:cx3="http://schemas.microsoft.com/office/drawing/2016/5/9/chartex" xmlns:cx4="http://schemas.microsoft.com/office/drawing/2016/5/10/chartex" xmlns:cx5="http://schemas.microsoft.com/office/drawing/2016/5/11/chartex" xmlns:cx6="http://schemas.microsoft.com/office/drawing/2016/5/12/chartex" xmlns:cx7="http://schemas.microsoft.com/office/drawing/2016/5/13/chartex" xmlns:cx8="http://schemas.microsoft.com/office/drawing/2016/5/14/chartex" xmlns:mc="http://schemas.openxmlformats.org/markup-compatibility/2006" xmlns:aink="http://schemas.microsoft.com/office/drawing/2016/ink" xmlns:am3d="http://schemas.microsoft.com/office/drawing/2017/model3d" xmlns:o="urn:schemas-microsoft-com:office:office" xmlns:oel="http://schemas.microsoft.com/office/2019/extlst" xmlns:r="http://schemas.openxmlformats.org/officeDocument/2006/relationships" xmlns:m="http://schemas.openxmlformats.org/officeDocument/2006/math" xmlns:v="urn:schemas-microsoft-com:vml" xmlns:wp14="http://schemas.microsoft.com/office/word/2010/wordprocessingDrawing" xmlns:wp="http://schemas.openxmlformats.org/drawingml/2006/wordprocessingDrawing" xmlns:w10="urn:schemas-microsoft-com:office:word" xmlns:w="http://schemas.openxmlformats.org/wordprocessingml/2006/main" xmlns:w14="http://schemas.microsoft.com/office/word/2010/wordml" xmlns:w15="http://schemas.microsoft.com/office/word/2012/wordml" xmlns:w16cex="http://schemas.microsoft.com/office/word/2018/wordml/cex" xmlns:w16cid="http://schemas.microsoft.com/office/word/2016/wordml/cid" xmlns:w16="http://schemas.microsoft.com/office/word/2018/wordml" xmlns:w16du="http://schemas.microsoft.com/office/word/2023/wordml/word16du" xmlns:w16sdtdh="http://schemas.microsoft.com/office/word/2020/wordml/sdtdatahash" xmlns:w16sdtfl="http://schemas.microsoft.com/office/word/2024/wordml/sdtformatlock" xmlns:w16se="http://schemas.microsoft.com/office/word/2015/wordml/symex" xmlns:wpg="http://schemas.microsoft.com/office/word/2010/wordprocessingGroup" xmlns:wpi="http://schemas.microsoft.com/office/word/2010/wordprocessingInk" xmlns:wne="http://schemas.microsoft.com/office/word/2006/wordml" xmlns:wps="http://schemas.microsoft.com/office/word/2010/wordprocessingShape" mc:Ignorable="w14 w15 w16se w16cid w16 w16cex w16sdtdh w16sdtfl w16du wp14">
+<w:endnotes xmlns:wpc="http://schemas.microsoft.com/office/word/2010/wordprocessingCanvas" xmlns:mc="http://schemas.openxmlformats.org/markup-compatibility/2006" xmlns:o="urn:schemas-microsoft-com:office:office" xmlns:r="http://schemas.openxmlformats.org/officeDocument/2006/relationships" xmlns:m="http://schemas.openxmlformats.org/officeDocument/2006/math" xmlns:v="urn:schemas-microsoft-com:vml" xmlns:wp14="http://schemas.microsoft.com/office/word/2010/wordprocessingDrawing" xmlns:wp="http://schemas.openxmlformats.org/drawingml/2006/wordprocessingDrawing" xmlns:w10="urn:schemas-microsoft-com:office:word" xmlns:w="http://schemas.openxmlformats.org/wordprocessingml/2006/main" xmlns:w14="http://schemas.microsoft.com/office/word/2010/wordml" xmlns:w15="http://schemas.microsoft.com/office/word/2012/wordml" xmlns:wpg="http://schemas.microsoft.com/office/word/2010/wordprocessingGroup" xmlns:wpi="http://schemas.microsoft.com/office/word/2010/wordprocessingInk" xmlns:wne="http://schemas.microsoft.com/office/word/2006/wordml" xmlns:wps="http://schemas.microsoft.com/office/word/2010/wordprocessingShape" mc:Ignorable="w14 w15 wp14">
   <w:endnote w:type="separator" w:id="-1">
     <w:p>
       <w:pPr>
@@ -2874,7 +3189,7 @@
 </file>
 
 <file path=word/footer1.xml><?xml version="1.0" encoding="utf-8"?>
-<w:ftr xmlns:wpc="http://schemas.microsoft.com/office/word/2010/wordprocessingCanvas" xmlns:cx="http://schemas.microsoft.com/office/drawing/2014/chartex" xmlns:cx1="http://schemas.microsoft.com/office/drawing/2015/9/8/chartex" xmlns:cx2="http://schemas.microsoft.com/office/drawing/2015/10/21/chartex" xmlns:cx3="http://schemas.microsoft.com/office/drawing/2016/5/9/chartex" xmlns:cx4="http://schemas.microsoft.com/office/drawing/2016/5/10/chartex" xmlns:cx5="http://schemas.microsoft.com/office/drawing/2016/5/11/chartex" xmlns:cx6="http://schemas.microsoft.com/office/drawing/2016/5/12/chartex" xmlns:cx7="http://schemas.microsoft.com/office/drawing/2016/5/13/chartex" xmlns:cx8="http://schemas.microsoft.com/office/drawing/2016/5/14/chartex" xmlns:mc="http://schemas.openxmlformats.org/markup-compatibility/2006" xmlns:aink="http://schemas.microsoft.com/office/drawing/2016/ink" xmlns:am3d="http://schemas.microsoft.com/office/drawing/2017/model3d" xmlns:o="urn:schemas-microsoft-com:office:office" xmlns:oel="http://schemas.microsoft.com/office/2019/extlst" xmlns:r="http://schemas.openxmlformats.org/officeDocument/2006/relationships" xmlns:m="http://schemas.openxmlformats.org/officeDocument/2006/math" xmlns:v="urn:schemas-microsoft-com:vml" xmlns:wp14="http://schemas.microsoft.com/office/word/2010/wordprocessingDrawing" xmlns:wp="http://schemas.openxmlformats.org/drawingml/2006/wordprocessingDrawing" xmlns:w10="urn:schemas-microsoft-com:office:word" xmlns:w="http://schemas.openxmlformats.org/wordprocessingml/2006/main" xmlns:w14="http://schemas.microsoft.com/office/word/2010/wordml" xmlns:w15="http://schemas.microsoft.com/office/word/2012/wordml" xmlns:w16cex="http://schemas.microsoft.com/office/word/2018/wordml/cex" xmlns:w16cid="http://schemas.microsoft.com/office/word/2016/wordml/cid" xmlns:w16="http://schemas.microsoft.com/office/word/2018/wordml" xmlns:w16du="http://schemas.microsoft.com/office/word/2023/wordml/word16du" xmlns:w16sdtdh="http://schemas.microsoft.com/office/word/2020/wordml/sdtdatahash" xmlns:w16sdtfl="http://schemas.microsoft.com/office/word/2024/wordml/sdtformatlock" xmlns:w16se="http://schemas.microsoft.com/office/word/2015/wordml/symex" xmlns:wpg="http://schemas.microsoft.com/office/word/2010/wordprocessingGroup" xmlns:wpi="http://schemas.microsoft.com/office/word/2010/wordprocessingInk" xmlns:wne="http://schemas.microsoft.com/office/word/2006/wordml" xmlns:wps="http://schemas.microsoft.com/office/word/2010/wordprocessingShape" mc:Ignorable="w14 w15 w16se w16cid w16 w16cex w16sdtdh w16sdtfl w16du wp14">
+<w:ftr xmlns:wpc="http://schemas.microsoft.com/office/word/2010/wordprocessingCanvas" xmlns:mc="http://schemas.openxmlformats.org/markup-compatibility/2006" xmlns:o="urn:schemas-microsoft-com:office:office" xmlns:r="http://schemas.openxmlformats.org/officeDocument/2006/relationships" xmlns:m="http://schemas.openxmlformats.org/officeDocument/2006/math" xmlns:v="urn:schemas-microsoft-com:vml" xmlns:wp14="http://schemas.microsoft.com/office/word/2010/wordprocessingDrawing" xmlns:wp="http://schemas.openxmlformats.org/drawingml/2006/wordprocessingDrawing" xmlns:w10="urn:schemas-microsoft-com:office:word" xmlns:w="http://schemas.openxmlformats.org/wordprocessingml/2006/main" xmlns:w14="http://schemas.microsoft.com/office/word/2010/wordml" xmlns:w15="http://schemas.microsoft.com/office/word/2012/wordml" xmlns:wpg="http://schemas.microsoft.com/office/word/2010/wordprocessingGroup" xmlns:wpi="http://schemas.microsoft.com/office/word/2010/wordprocessingInk" xmlns:wne="http://schemas.microsoft.com/office/word/2006/wordml" xmlns:wps="http://schemas.microsoft.com/office/word/2010/wordprocessingShape" mc:Ignorable="w14 w15 wp14">
   <w:p>
     <w:pPr>
       <w:jc w:val="right"/>
@@ -2892,7 +3207,7 @@
       <w:rPr>
         <w:noProof/>
       </w:rPr>
-      <w:t>4</w:t>
+      <w:t>7</w:t>
     </w:r>
     <w:r>
       <w:fldChar w:fldCharType="end"/>
@@ -2902,7 +3217,7 @@
 </file>
 
 <file path=word/footnotes.xml><?xml version="1.0" encoding="utf-8"?>
-<w:footnotes xmlns:wpc="http://schemas.microsoft.com/office/word/2010/wordprocessingCanvas" xmlns:cx="http://schemas.microsoft.com/office/drawing/2014/chartex" xmlns:cx1="http://schemas.microsoft.com/office/drawing/2015/9/8/chartex" xmlns:cx2="http://schemas.microsoft.com/office/drawing/2015/10/21/chartex" xmlns:cx3="http://schemas.microsoft.com/office/drawing/2016/5/9/chartex" xmlns:cx4="http://schemas.microsoft.com/office/drawing/2016/5/10/chartex" xmlns:cx5="http://schemas.microsoft.com/office/drawing/2016/5/11/chartex" xmlns:cx6="http://schemas.microsoft.com/office/drawing/2016/5/12/chartex" xmlns:cx7="http://schemas.microsoft.com/office/drawing/2016/5/13/chartex" xmlns:cx8="http://schemas.microsoft.com/office/drawing/2016/5/14/chartex" xmlns:mc="http://schemas.openxmlformats.org/markup-compatibility/2006" xmlns:aink="http://schemas.microsoft.com/office/drawing/2016/ink" xmlns:am3d="http://schemas.microsoft.com/office/drawing/2017/model3d" xmlns:o="urn:schemas-microsoft-com:office:office" xmlns:oel="http://schemas.microsoft.com/office/2019/extlst" xmlns:r="http://schemas.openxmlformats.org/officeDocument/2006/relationships" xmlns:m="http://schemas.openxmlformats.org/officeDocument/2006/math" xmlns:v="urn:schemas-microsoft-com:vml" xmlns:wp14="http://schemas.microsoft.com/office/word/2010/wordprocessingDrawing" xmlns:wp="http://schemas.openxmlformats.org/drawingml/2006/wordprocessingDrawing" xmlns:w10="urn:schemas-microsoft-com:office:word" xmlns:w="http://schemas.openxmlformats.org/wordprocessingml/2006/main" xmlns:w14="http://schemas.microsoft.com/office/word/2010/wordml" xmlns:w15="http://schemas.microsoft.com/office/word/2012/wordml" xmlns:w16cex="http://schemas.microsoft.com/office/word/2018/wordml/cex" xmlns:w16cid="http://schemas.microsoft.com/office/word/2016/wordml/cid" xmlns:w16="http://schemas.microsoft.com/office/word/2018/wordml" xmlns:w16du="http://schemas.microsoft.com/office/word/2023/wordml/word16du" xmlns:w16sdtdh="http://schemas.microsoft.com/office/word/2020/wordml/sdtdatahash" xmlns:w16sdtfl="http://schemas.microsoft.com/office/word/2024/wordml/sdtformatlock" xmlns:w16se="http://schemas.microsoft.com/office/word/2015/wordml/symex" xmlns:wpg="http://schemas.microsoft.com/office/word/2010/wordprocessingGroup" xmlns:wpi="http://schemas.microsoft.com/office/word/2010/wordprocessingInk" xmlns:wne="http://schemas.microsoft.com/office/word/2006/wordml" xmlns:wps="http://schemas.microsoft.com/office/word/2010/wordprocessingShape" mc:Ignorable="w14 w15 w16se w16cid w16 w16cex w16sdtdh w16sdtfl w16du wp14">
+<w:footnotes xmlns:wpc="http://schemas.microsoft.com/office/word/2010/wordprocessingCanvas" xmlns:mc="http://schemas.openxmlformats.org/markup-compatibility/2006" xmlns:o="urn:schemas-microsoft-com:office:office" xmlns:r="http://schemas.openxmlformats.org/officeDocument/2006/relationships" xmlns:m="http://schemas.openxmlformats.org/officeDocument/2006/math" xmlns:v="urn:schemas-microsoft-com:vml" xmlns:wp14="http://schemas.microsoft.com/office/word/2010/wordprocessingDrawing" xmlns:wp="http://schemas.openxmlformats.org/drawingml/2006/wordprocessingDrawing" xmlns:w10="urn:schemas-microsoft-com:office:word" xmlns:w="http://schemas.openxmlformats.org/wordprocessingml/2006/main" xmlns:w14="http://schemas.microsoft.com/office/word/2010/wordml" xmlns:w15="http://schemas.microsoft.com/office/word/2012/wordml" xmlns:wpg="http://schemas.microsoft.com/office/word/2010/wordprocessingGroup" xmlns:wpi="http://schemas.microsoft.com/office/word/2010/wordprocessingInk" xmlns:wne="http://schemas.microsoft.com/office/word/2006/wordml" xmlns:wps="http://schemas.microsoft.com/office/word/2010/wordprocessingShape" mc:Ignorable="w14 w15 wp14">
   <w:footnote w:type="separator" w:id="-1">
     <w:p>
       <w:pPr>
@@ -2927,7 +3242,7 @@
 </file>
 
 <file path=word/header1.xml><?xml version="1.0" encoding="utf-8"?>
-<w:hdr xmlns:wpc="http://schemas.microsoft.com/office/word/2010/wordprocessingCanvas" xmlns:cx="http://schemas.microsoft.com/office/drawing/2014/chartex" xmlns:cx1="http://schemas.microsoft.com/office/drawing/2015/9/8/chartex" xmlns:cx2="http://schemas.microsoft.com/office/drawing/2015/10/21/chartex" xmlns:cx3="http://schemas.microsoft.com/office/drawing/2016/5/9/chartex" xmlns:cx4="http://schemas.microsoft.com/office/drawing/2016/5/10/chartex" xmlns:cx5="http://schemas.microsoft.com/office/drawing/2016/5/11/chartex" xmlns:cx6="http://schemas.microsoft.com/office/drawing/2016/5/12/chartex" xmlns:cx7="http://schemas.microsoft.com/office/drawing/2016/5/13/chartex" xmlns:cx8="http://schemas.microsoft.com/office/drawing/2016/5/14/chartex" xmlns:mc="http://schemas.openxmlformats.org/markup-compatibility/2006" xmlns:aink="http://schemas.microsoft.com/office/drawing/2016/ink" xmlns:am3d="http://schemas.microsoft.com/office/drawing/2017/model3d" xmlns:o="urn:schemas-microsoft-com:office:office" xmlns:oel="http://schemas.microsoft.com/office/2019/extlst" xmlns:r="http://schemas.openxmlformats.org/officeDocument/2006/relationships" xmlns:m="http://schemas.openxmlformats.org/officeDocument/2006/math" xmlns:v="urn:schemas-microsoft-com:vml" xmlns:wp14="http://schemas.microsoft.com/office/word/2010/wordprocessingDrawing" xmlns:wp="http://schemas.openxmlformats.org/drawingml/2006/wordprocessingDrawing" xmlns:w10="urn:schemas-microsoft-com:office:word" xmlns:w="http://schemas.openxmlformats.org/wordprocessingml/2006/main" xmlns:w14="http://schemas.microsoft.com/office/word/2010/wordml" xmlns:w15="http://schemas.microsoft.com/office/word/2012/wordml" xmlns:w16cex="http://schemas.microsoft.com/office/word/2018/wordml/cex" xmlns:w16cid="http://schemas.microsoft.com/office/word/2016/wordml/cid" xmlns:w16="http://schemas.microsoft.com/office/word/2018/wordml" xmlns:w16du="http://schemas.microsoft.com/office/word/2023/wordml/word16du" xmlns:w16sdtdh="http://schemas.microsoft.com/office/word/2020/wordml/sdtdatahash" xmlns:w16sdtfl="http://schemas.microsoft.com/office/word/2024/wordml/sdtformatlock" xmlns:w16se="http://schemas.microsoft.com/office/word/2015/wordml/symex" xmlns:wpg="http://schemas.microsoft.com/office/word/2010/wordprocessingGroup" xmlns:wpi="http://schemas.microsoft.com/office/word/2010/wordprocessingInk" xmlns:wne="http://schemas.microsoft.com/office/word/2006/wordml" xmlns:wps="http://schemas.microsoft.com/office/word/2010/wordprocessingShape" mc:Ignorable="w14 w15 w16se w16cid w16 w16cex w16sdtdh w16sdtfl w16du wp14">
+<w:hdr xmlns:wpc="http://schemas.microsoft.com/office/word/2010/wordprocessingCanvas" xmlns:mc="http://schemas.openxmlformats.org/markup-compatibility/2006" xmlns:o="urn:schemas-microsoft-com:office:office" xmlns:r="http://schemas.openxmlformats.org/officeDocument/2006/relationships" xmlns:m="http://schemas.openxmlformats.org/officeDocument/2006/math" xmlns:v="urn:schemas-microsoft-com:vml" xmlns:wp14="http://schemas.microsoft.com/office/word/2010/wordprocessingDrawing" xmlns:wp="http://schemas.openxmlformats.org/drawingml/2006/wordprocessingDrawing" xmlns:w10="urn:schemas-microsoft-com:office:word" xmlns:w="http://schemas.openxmlformats.org/wordprocessingml/2006/main" xmlns:w14="http://schemas.microsoft.com/office/word/2010/wordml" xmlns:w15="http://schemas.microsoft.com/office/word/2012/wordml" xmlns:wpg="http://schemas.microsoft.com/office/word/2010/wordprocessingGroup" xmlns:wpi="http://schemas.microsoft.com/office/word/2010/wordprocessingInk" xmlns:wne="http://schemas.microsoft.com/office/word/2006/wordml" xmlns:wps="http://schemas.microsoft.com/office/word/2010/wordprocessingShape" mc:Ignorable="w14 w15 wp14">
   <w:p>
     <w:r>
       <w:rPr>
@@ -2974,8 +3289,8 @@
 </file>
 
 <file path=word/numbering.xml><?xml version="1.0" encoding="utf-8"?>
-<w:numbering xmlns:wpc="http://schemas.microsoft.com/office/word/2010/wordprocessingCanvas" xmlns:cx="http://schemas.microsoft.com/office/drawing/2014/chartex" xmlns:cx1="http://schemas.microsoft.com/office/drawing/2015/9/8/chartex" xmlns:cx2="http://schemas.microsoft.com/office/drawing/2015/10/21/chartex" xmlns:cx3="http://schemas.microsoft.com/office/drawing/2016/5/9/chartex" xmlns:cx4="http://schemas.microsoft.com/office/drawing/2016/5/10/chartex" xmlns:cx5="http://schemas.microsoft.com/office/drawing/2016/5/11/chartex" xmlns:cx6="http://schemas.microsoft.com/office/drawing/2016/5/12/chartex" xmlns:cx7="http://schemas.microsoft.com/office/drawing/2016/5/13/chartex" xmlns:cx8="http://schemas.microsoft.com/office/drawing/2016/5/14/chartex" xmlns:mc="http://schemas.openxmlformats.org/markup-compatibility/2006" xmlns:aink="http://schemas.microsoft.com/office/drawing/2016/ink" xmlns:am3d="http://schemas.microsoft.com/office/drawing/2017/model3d" xmlns:o="urn:schemas-microsoft-com:office:office" xmlns:oel="http://schemas.microsoft.com/office/2019/extlst" xmlns:r="http://schemas.openxmlformats.org/officeDocument/2006/relationships" xmlns:m="http://schemas.openxmlformats.org/officeDocument/2006/math" xmlns:v="urn:schemas-microsoft-com:vml" xmlns:wp14="http://schemas.microsoft.com/office/word/2010/wordprocessingDrawing" xmlns:wp="http://schemas.openxmlformats.org/drawingml/2006/wordprocessingDrawing" xmlns:w10="urn:schemas-microsoft-com:office:word" xmlns:w="http://schemas.openxmlformats.org/wordprocessingml/2006/main" xmlns:w14="http://schemas.microsoft.com/office/word/2010/wordml" xmlns:w15="http://schemas.microsoft.com/office/word/2012/wordml" xmlns:w16cex="http://schemas.microsoft.com/office/word/2018/wordml/cex" xmlns:w16cid="http://schemas.microsoft.com/office/word/2016/wordml/cid" xmlns:w16="http://schemas.microsoft.com/office/word/2018/wordml" xmlns:w16du="http://schemas.microsoft.com/office/word/2023/wordml/word16du" xmlns:w16sdtdh="http://schemas.microsoft.com/office/word/2020/wordml/sdtdatahash" xmlns:w16sdtfl="http://schemas.microsoft.com/office/word/2024/wordml/sdtformatlock" xmlns:w16se="http://schemas.microsoft.com/office/word/2015/wordml/symex" xmlns:wpg="http://schemas.microsoft.com/office/word/2010/wordprocessingGroup" xmlns:wpi="http://schemas.microsoft.com/office/word/2010/wordprocessingInk" xmlns:wne="http://schemas.microsoft.com/office/word/2006/wordml" xmlns:wps="http://schemas.microsoft.com/office/word/2010/wordprocessingShape" mc:Ignorable="w14 w15 w16se w16cid w16 w16cex w16sdtdh w16sdtfl w16du wp14">
-  <w:abstractNum w:abstractNumId="0" w15:restartNumberingAfterBreak="0">
+<w:numbering xmlns:wpc="http://schemas.microsoft.com/office/word/2010/wordprocessingCanvas" xmlns:mc="http://schemas.openxmlformats.org/markup-compatibility/2006" xmlns:o="urn:schemas-microsoft-com:office:office" xmlns:r="http://schemas.openxmlformats.org/officeDocument/2006/relationships" xmlns:m="http://schemas.openxmlformats.org/officeDocument/2006/math" xmlns:v="urn:schemas-microsoft-com:vml" xmlns:wp14="http://schemas.microsoft.com/office/word/2010/wordprocessingDrawing" xmlns:wp="http://schemas.openxmlformats.org/drawingml/2006/wordprocessingDrawing" xmlns:w10="urn:schemas-microsoft-com:office:word" xmlns:w="http://schemas.openxmlformats.org/wordprocessingml/2006/main" xmlns:w14="http://schemas.microsoft.com/office/word/2010/wordml" xmlns:w15="http://schemas.microsoft.com/office/word/2012/wordml" xmlns:wpg="http://schemas.microsoft.com/office/word/2010/wordprocessingGroup" xmlns:wpi="http://schemas.microsoft.com/office/word/2010/wordprocessingInk" xmlns:wne="http://schemas.microsoft.com/office/word/2006/wordml" xmlns:wps="http://schemas.microsoft.com/office/word/2010/wordprocessingShape" mc:Ignorable="w14 w15 wp14">
+  <w:abstractNum w:abstractNumId="0">
     <w:nsid w:val="18AE085A"/>
     <w:multiLevelType w:val="multilevel"/>
     <w:tmpl w:val="194243F4"/>
@@ -3092,7 +3407,7 @@
       </w:rPr>
     </w:lvl>
   </w:abstractNum>
-  <w:abstractNum w:abstractNumId="1" w15:restartNumberingAfterBreak="0">
+  <w:abstractNum w:abstractNumId="1">
     <w:nsid w:val="1BAE0FAC"/>
     <w:multiLevelType w:val="hybridMultilevel"/>
     <w:tmpl w:val="D958C412"/>
@@ -3205,7 +3520,132 @@
       </w:rPr>
     </w:lvl>
   </w:abstractNum>
-  <w:abstractNum w:abstractNumId="2" w15:restartNumberingAfterBreak="0">
+  <w:abstractNum w:abstractNumId="2">
+    <w:nsid w:val="3FB96A4B"/>
+    <w:multiLevelType w:val="multilevel"/>
+    <w:tmpl w:val="70B8D04C"/>
+    <w:lvl w:ilvl="0">
+      <w:start w:val="3"/>
+      <w:numFmt w:val="decimal"/>
+      <w:lvlText w:val="%1."/>
+      <w:lvlJc w:val="left"/>
+      <w:pPr>
+        <w:ind w:left="720" w:hanging="360"/>
+      </w:pPr>
+      <w:rPr>
+        <w:rFonts w:ascii="Arial" w:eastAsia="Arial" w:hAnsi="Arial" w:cs="Arial" w:hint="default"/>
+        <w:b/>
+        <w:i w:val="0"/>
+        <w:u w:val="none"/>
+      </w:rPr>
+    </w:lvl>
+    <w:lvl w:ilvl="1">
+      <w:start w:val="1"/>
+      <w:numFmt w:val="lowerLetter"/>
+      <w:lvlText w:val="%2."/>
+      <w:lvlJc w:val="left"/>
+      <w:pPr>
+        <w:ind w:left="1440" w:hanging="360"/>
+      </w:pPr>
+      <w:rPr>
+        <w:rFonts w:hint="default"/>
+        <w:i w:val="0"/>
+        <w:u w:val="none"/>
+      </w:rPr>
+    </w:lvl>
+    <w:lvl w:ilvl="2">
+      <w:start w:val="1"/>
+      <w:numFmt w:val="lowerRoman"/>
+      <w:lvlText w:val="%3."/>
+      <w:lvlJc w:val="right"/>
+      <w:pPr>
+        <w:ind w:left="2160" w:hanging="360"/>
+      </w:pPr>
+      <w:rPr>
+        <w:rFonts w:hint="default"/>
+        <w:u w:val="none"/>
+      </w:rPr>
+    </w:lvl>
+    <w:lvl w:ilvl="3">
+      <w:start w:val="1"/>
+      <w:numFmt w:val="decimal"/>
+      <w:lvlText w:val="%4."/>
+      <w:lvlJc w:val="left"/>
+      <w:pPr>
+        <w:ind w:left="2880" w:hanging="360"/>
+      </w:pPr>
+      <w:rPr>
+        <w:rFonts w:hint="default"/>
+        <w:u w:val="none"/>
+      </w:rPr>
+    </w:lvl>
+    <w:lvl w:ilvl="4">
+      <w:start w:val="1"/>
+      <w:numFmt w:val="lowerLetter"/>
+      <w:lvlText w:val="%5."/>
+      <w:lvlJc w:val="left"/>
+      <w:pPr>
+        <w:ind w:left="3600" w:hanging="360"/>
+      </w:pPr>
+      <w:rPr>
+        <w:rFonts w:hint="default"/>
+        <w:u w:val="none"/>
+      </w:rPr>
+    </w:lvl>
+    <w:lvl w:ilvl="5">
+      <w:start w:val="1"/>
+      <w:numFmt w:val="lowerRoman"/>
+      <w:lvlText w:val="%6."/>
+      <w:lvlJc w:val="right"/>
+      <w:pPr>
+        <w:ind w:left="4320" w:hanging="360"/>
+      </w:pPr>
+      <w:rPr>
+        <w:rFonts w:hint="default"/>
+        <w:u w:val="none"/>
+      </w:rPr>
+    </w:lvl>
+    <w:lvl w:ilvl="6">
+      <w:start w:val="1"/>
+      <w:numFmt w:val="decimal"/>
+      <w:lvlText w:val="%7."/>
+      <w:lvlJc w:val="left"/>
+      <w:pPr>
+        <w:ind w:left="5040" w:hanging="360"/>
+      </w:pPr>
+      <w:rPr>
+        <w:rFonts w:hint="default"/>
+        <w:u w:val="none"/>
+      </w:rPr>
+    </w:lvl>
+    <w:lvl w:ilvl="7">
+      <w:start w:val="1"/>
+      <w:numFmt w:val="lowerLetter"/>
+      <w:lvlText w:val="%8."/>
+      <w:lvlJc w:val="left"/>
+      <w:pPr>
+        <w:ind w:left="5760" w:hanging="360"/>
+      </w:pPr>
+      <w:rPr>
+        <w:rFonts w:hint="default"/>
+        <w:u w:val="none"/>
+      </w:rPr>
+    </w:lvl>
+    <w:lvl w:ilvl="8">
+      <w:start w:val="1"/>
+      <w:numFmt w:val="lowerRoman"/>
+      <w:lvlText w:val="%9."/>
+      <w:lvlJc w:val="right"/>
+      <w:pPr>
+        <w:ind w:left="6480" w:hanging="360"/>
+      </w:pPr>
+      <w:rPr>
+        <w:rFonts w:hint="default"/>
+        <w:u w:val="none"/>
+      </w:rPr>
+    </w:lvl>
+  </w:abstractNum>
+  <w:abstractNum w:abstractNumId="3">
     <w:nsid w:val="438339BD"/>
     <w:multiLevelType w:val="hybridMultilevel"/>
     <w:tmpl w:val="BE7AC180"/>
@@ -3317,7 +3757,7 @@
       </w:rPr>
     </w:lvl>
   </w:abstractNum>
-  <w:abstractNum w:abstractNumId="3" w15:restartNumberingAfterBreak="0">
+  <w:abstractNum w:abstractNumId="4">
     <w:nsid w:val="59305B8E"/>
     <w:multiLevelType w:val="hybridMultilevel"/>
     <w:tmpl w:val="1DA49FC4"/>
@@ -3429,7 +3869,7 @@
       </w:rPr>
     </w:lvl>
   </w:abstractNum>
-  <w:abstractNum w:abstractNumId="4" w15:restartNumberingAfterBreak="0">
+  <w:abstractNum w:abstractNumId="5">
     <w:nsid w:val="65A11103"/>
     <w:multiLevelType w:val="hybridMultilevel"/>
     <w:tmpl w:val="AC329296"/>
@@ -3542,26 +3982,118 @@
       </w:rPr>
     </w:lvl>
   </w:abstractNum>
-  <w:num w:numId="1" w16cid:durableId="2070376003">
+  <w:abstractNum w:abstractNumId="6">
+    <w:nsid w:val="72462785"/>
+    <w:multiLevelType w:val="hybridMultilevel"/>
+    <w:tmpl w:val="AAC60CC4"/>
+    <w:lvl w:ilvl="0" w:tplc="300A000F">
+      <w:start w:val="1"/>
+      <w:numFmt w:val="decimal"/>
+      <w:lvlText w:val="%1."/>
+      <w:lvlJc w:val="left"/>
+      <w:pPr>
+        <w:ind w:left="1080" w:hanging="360"/>
+      </w:pPr>
+    </w:lvl>
+    <w:lvl w:ilvl="1" w:tplc="300A0019" w:tentative="1">
+      <w:start w:val="1"/>
+      <w:numFmt w:val="lowerLetter"/>
+      <w:lvlText w:val="%2."/>
+      <w:lvlJc w:val="left"/>
+      <w:pPr>
+        <w:ind w:left="1800" w:hanging="360"/>
+      </w:pPr>
+    </w:lvl>
+    <w:lvl w:ilvl="2" w:tplc="300A001B" w:tentative="1">
+      <w:start w:val="1"/>
+      <w:numFmt w:val="lowerRoman"/>
+      <w:lvlText w:val="%3."/>
+      <w:lvlJc w:val="right"/>
+      <w:pPr>
+        <w:ind w:left="2520" w:hanging="180"/>
+      </w:pPr>
+    </w:lvl>
+    <w:lvl w:ilvl="3" w:tplc="300A000F" w:tentative="1">
+      <w:start w:val="1"/>
+      <w:numFmt w:val="decimal"/>
+      <w:lvlText w:val="%4."/>
+      <w:lvlJc w:val="left"/>
+      <w:pPr>
+        <w:ind w:left="3240" w:hanging="360"/>
+      </w:pPr>
+    </w:lvl>
+    <w:lvl w:ilvl="4" w:tplc="300A0019" w:tentative="1">
+      <w:start w:val="1"/>
+      <w:numFmt w:val="lowerLetter"/>
+      <w:lvlText w:val="%5."/>
+      <w:lvlJc w:val="left"/>
+      <w:pPr>
+        <w:ind w:left="3960" w:hanging="360"/>
+      </w:pPr>
+    </w:lvl>
+    <w:lvl w:ilvl="5" w:tplc="300A001B" w:tentative="1">
+      <w:start w:val="1"/>
+      <w:numFmt w:val="lowerRoman"/>
+      <w:lvlText w:val="%6."/>
+      <w:lvlJc w:val="right"/>
+      <w:pPr>
+        <w:ind w:left="4680" w:hanging="180"/>
+      </w:pPr>
+    </w:lvl>
+    <w:lvl w:ilvl="6" w:tplc="300A000F" w:tentative="1">
+      <w:start w:val="1"/>
+      <w:numFmt w:val="decimal"/>
+      <w:lvlText w:val="%7."/>
+      <w:lvlJc w:val="left"/>
+      <w:pPr>
+        <w:ind w:left="5400" w:hanging="360"/>
+      </w:pPr>
+    </w:lvl>
+    <w:lvl w:ilvl="7" w:tplc="300A0019" w:tentative="1">
+      <w:start w:val="1"/>
+      <w:numFmt w:val="lowerLetter"/>
+      <w:lvlText w:val="%8."/>
+      <w:lvlJc w:val="left"/>
+      <w:pPr>
+        <w:ind w:left="6120" w:hanging="360"/>
+      </w:pPr>
+    </w:lvl>
+    <w:lvl w:ilvl="8" w:tplc="300A001B" w:tentative="1">
+      <w:start w:val="1"/>
+      <w:numFmt w:val="lowerRoman"/>
+      <w:lvlText w:val="%9."/>
+      <w:lvlJc w:val="right"/>
+      <w:pPr>
+        <w:ind w:left="6840" w:hanging="180"/>
+      </w:pPr>
+    </w:lvl>
+  </w:abstractNum>
+  <w:num w:numId="1">
     <w:abstractNumId w:val="0"/>
   </w:num>
-  <w:num w:numId="2" w16cid:durableId="1707409925">
+  <w:num w:numId="2">
+    <w:abstractNumId w:val="5"/>
+  </w:num>
+  <w:num w:numId="3">
+    <w:abstractNumId w:val="1"/>
+  </w:num>
+  <w:num w:numId="4">
+    <w:abstractNumId w:val="3"/>
+  </w:num>
+  <w:num w:numId="5">
     <w:abstractNumId w:val="4"/>
   </w:num>
-  <w:num w:numId="3" w16cid:durableId="1253469428">
-    <w:abstractNumId w:val="1"/>
-  </w:num>
-  <w:num w:numId="4" w16cid:durableId="1499035391">
+  <w:num w:numId="6">
     <w:abstractNumId w:val="2"/>
   </w:num>
-  <w:num w:numId="5" w16cid:durableId="966160678">
-    <w:abstractNumId w:val="3"/>
+  <w:num w:numId="7">
+    <w:abstractNumId w:val="6"/>
   </w:num>
 </w:numbering>
 </file>
 
 <file path=word/styles.xml><?xml version="1.0" encoding="utf-8"?>
-<w:styles xmlns:mc="http://schemas.openxmlformats.org/markup-compatibility/2006" xmlns:r="http://schemas.openxmlformats.org/officeDocument/2006/relationships" xmlns:w="http://schemas.openxmlformats.org/wordprocessingml/2006/main" xmlns:w14="http://schemas.microsoft.com/office/word/2010/wordml" xmlns:w15="http://schemas.microsoft.com/office/word/2012/wordml" xmlns:w16cex="http://schemas.microsoft.com/office/word/2018/wordml/cex" xmlns:w16cid="http://schemas.microsoft.com/office/word/2016/wordml/cid" xmlns:w16="http://schemas.microsoft.com/office/word/2018/wordml" xmlns:w16du="http://schemas.microsoft.com/office/word/2023/wordml/word16du" xmlns:w16sdtdh="http://schemas.microsoft.com/office/word/2020/wordml/sdtdatahash" xmlns:w16sdtfl="http://schemas.microsoft.com/office/word/2024/wordml/sdtformatlock" xmlns:w16se="http://schemas.microsoft.com/office/word/2015/wordml/symex" mc:Ignorable="w14 w15 w16se w16cid w16 w16cex w16sdtdh w16sdtfl w16du">
+<w:styles xmlns:mc="http://schemas.openxmlformats.org/markup-compatibility/2006" xmlns:r="http://schemas.openxmlformats.org/officeDocument/2006/relationships" xmlns:w="http://schemas.openxmlformats.org/wordprocessingml/2006/main" xmlns:w14="http://schemas.microsoft.com/office/word/2010/wordml" xmlns:w15="http://schemas.microsoft.com/office/word/2012/wordml" mc:Ignorable="w14 w15">
   <w:docDefaults>
     <w:rPrDefault>
       <w:rPr>
@@ -3577,7 +4109,7 @@
       </w:pPr>
     </w:pPrDefault>
   </w:docDefaults>
-  <w:latentStyles w:defLockedState="0" w:defUIPriority="99" w:defSemiHidden="0" w:defUnhideWhenUsed="0" w:defQFormat="0" w:count="376">
+  <w:latentStyles w:defLockedState="0" w:defUIPriority="99" w:defSemiHidden="0" w:defUnhideWhenUsed="0" w:defQFormat="0" w:count="371">
     <w:lsdException w:name="Normal" w:uiPriority="0" w:qFormat="1"/>
     <w:lsdException w:name="heading 1" w:uiPriority="9" w:qFormat="1"/>
     <w:lsdException w:name="heading 2" w:semiHidden="1" w:uiPriority="9" w:unhideWhenUsed="1" w:qFormat="1"/>
@@ -3949,11 +4481,6 @@
     <w:lsdException w:name="List Table 5 Dark Accent 6" w:uiPriority="50"/>
     <w:lsdException w:name="List Table 6 Colorful Accent 6" w:uiPriority="51"/>
     <w:lsdException w:name="List Table 7 Colorful Accent 6" w:uiPriority="52"/>
-    <w:lsdException w:name="Mention" w:semiHidden="1" w:unhideWhenUsed="1"/>
-    <w:lsdException w:name="Smart Hyperlink" w:semiHidden="1" w:unhideWhenUsed="1"/>
-    <w:lsdException w:name="Hashtag" w:semiHidden="1" w:unhideWhenUsed="1"/>
-    <w:lsdException w:name="Unresolved Mention" w:semiHidden="1" w:unhideWhenUsed="1"/>
-    <w:lsdException w:name="Smart Link" w:semiHidden="1" w:unhideWhenUsed="1"/>
   </w:latentStyles>
   <w:style w:type="paragraph" w:default="1" w:styleId="Normal">
     <w:name w:val="Normal"/>
@@ -4090,7 +4617,7 @@
       </w:tblCellMar>
     </w:tblPr>
   </w:style>
-  <w:style w:type="paragraph" w:styleId="Ttulo">
+  <w:style w:type="paragraph" w:styleId="Puesto">
     <w:name w:val="Title"/>
     <w:basedOn w:val="Normal"/>
     <w:next w:val="Normal"/>
@@ -4288,6 +4815,7 @@
       <w:spacing w:line="240" w:lineRule="auto"/>
     </w:pPr>
     <w:tblPr>
+      <w:tblInd w:w="0" w:type="dxa"/>
       <w:tblBorders>
         <w:top w:val="single" w:sz="4" w:space="0" w:color="auto"/>
         <w:left w:val="single" w:sz="4" w:space="0" w:color="auto"/>
@@ -4296,9 +4824,15 @@
         <w:insideH w:val="single" w:sz="4" w:space="0" w:color="auto"/>
         <w:insideV w:val="single" w:sz="4" w:space="0" w:color="auto"/>
       </w:tblBorders>
+      <w:tblCellMar>
+        <w:top w:w="0" w:type="dxa"/>
+        <w:left w:w="108" w:type="dxa"/>
+        <w:bottom w:w="0" w:type="dxa"/>
+        <w:right w:w="108" w:type="dxa"/>
+      </w:tblCellMar>
     </w:tblPr>
   </w:style>
-  <w:style w:type="table" w:styleId="Tablaconcuadrcula1clara-nfasis4">
+  <w:style w:type="table" w:styleId="Tabladecuadrcula1clara-nfasis4">
     <w:name w:val="Grid Table 1 Light Accent 4"/>
     <w:basedOn w:val="Tablanormal"/>
     <w:uiPriority w:val="46"/>
@@ -4309,6 +4843,7 @@
     <w:tblPr>
       <w:tblStyleRowBandSize w:val="1"/>
       <w:tblStyleColBandSize w:val="1"/>
+      <w:tblInd w:w="0" w:type="dxa"/>
       <w:tblBorders>
         <w:top w:val="single" w:sz="4" w:space="0" w:color="CCC0D9" w:themeColor="accent4" w:themeTint="66"/>
         <w:left w:val="single" w:sz="4" w:space="0" w:color="CCC0D9" w:themeColor="accent4" w:themeTint="66"/>
@@ -4317,6 +4852,12 @@
         <w:insideH w:val="single" w:sz="4" w:space="0" w:color="CCC0D9" w:themeColor="accent4" w:themeTint="66"/>
         <w:insideV w:val="single" w:sz="4" w:space="0" w:color="CCC0D9" w:themeColor="accent4" w:themeTint="66"/>
       </w:tblBorders>
+      <w:tblCellMar>
+        <w:top w:w="0" w:type="dxa"/>
+        <w:left w:w="108" w:type="dxa"/>
+        <w:bottom w:w="0" w:type="dxa"/>
+        <w:right w:w="108" w:type="dxa"/>
+      </w:tblCellMar>
     </w:tblPr>
     <w:tblStylePr w:type="firstRow">
       <w:rPr>
@@ -4354,6 +4895,118 @@
         <w:bCs/>
       </w:rPr>
     </w:tblStylePr>
+  </w:style>
+  <w:style w:type="paragraph" w:styleId="Revisin">
+    <w:name w:val="Revision"/>
+    <w:hidden/>
+    <w:uiPriority w:val="99"/>
+    <w:semiHidden/>
+    <w:rsid w:val="00F37BEC"/>
+    <w:pPr>
+      <w:spacing w:line="240" w:lineRule="auto"/>
+    </w:pPr>
+    <w:rPr>
+      <w:lang w:val="es-EC"/>
+    </w:rPr>
+  </w:style>
+  <w:style w:type="character" w:styleId="Refdecomentario">
+    <w:name w:val="annotation reference"/>
+    <w:basedOn w:val="Fuentedeprrafopredeter"/>
+    <w:uiPriority w:val="99"/>
+    <w:semiHidden/>
+    <w:unhideWhenUsed/>
+    <w:rsid w:val="00F66CFD"/>
+    <w:rPr>
+      <w:sz w:val="16"/>
+      <w:szCs w:val="16"/>
+    </w:rPr>
+  </w:style>
+  <w:style w:type="paragraph" w:styleId="Textocomentario">
+    <w:name w:val="annotation text"/>
+    <w:basedOn w:val="Normal"/>
+    <w:link w:val="TextocomentarioCar"/>
+    <w:uiPriority w:val="99"/>
+    <w:unhideWhenUsed/>
+    <w:rsid w:val="00F66CFD"/>
+    <w:pPr>
+      <w:spacing w:line="240" w:lineRule="auto"/>
+    </w:pPr>
+    <w:rPr>
+      <w:sz w:val="20"/>
+      <w:szCs w:val="20"/>
+    </w:rPr>
+  </w:style>
+  <w:style w:type="character" w:customStyle="1" w:styleId="TextocomentarioCar">
+    <w:name w:val="Texto comentario Car"/>
+    <w:basedOn w:val="Fuentedeprrafopredeter"/>
+    <w:link w:val="Textocomentario"/>
+    <w:uiPriority w:val="99"/>
+    <w:rsid w:val="00F66CFD"/>
+    <w:rPr>
+      <w:sz w:val="20"/>
+      <w:szCs w:val="20"/>
+      <w:lang w:val="es-EC"/>
+    </w:rPr>
+  </w:style>
+  <w:style w:type="paragraph" w:styleId="Asuntodelcomentario">
+    <w:name w:val="annotation subject"/>
+    <w:basedOn w:val="Textocomentario"/>
+    <w:next w:val="Textocomentario"/>
+    <w:link w:val="AsuntodelcomentarioCar"/>
+    <w:uiPriority w:val="99"/>
+    <w:semiHidden/>
+    <w:unhideWhenUsed/>
+    <w:rsid w:val="00F66CFD"/>
+    <w:rPr>
+      <w:b/>
+      <w:bCs/>
+    </w:rPr>
+  </w:style>
+  <w:style w:type="character" w:customStyle="1" w:styleId="AsuntodelcomentarioCar">
+    <w:name w:val="Asunto del comentario Car"/>
+    <w:basedOn w:val="TextocomentarioCar"/>
+    <w:link w:val="Asuntodelcomentario"/>
+    <w:uiPriority w:val="99"/>
+    <w:semiHidden/>
+    <w:rsid w:val="00F66CFD"/>
+    <w:rPr>
+      <w:b/>
+      <w:bCs/>
+      <w:sz w:val="20"/>
+      <w:szCs w:val="20"/>
+      <w:lang w:val="es-EC"/>
+    </w:rPr>
+  </w:style>
+  <w:style w:type="paragraph" w:styleId="Textodeglobo">
+    <w:name w:val="Balloon Text"/>
+    <w:basedOn w:val="Normal"/>
+    <w:link w:val="TextodegloboCar"/>
+    <w:uiPriority w:val="99"/>
+    <w:semiHidden/>
+    <w:unhideWhenUsed/>
+    <w:rsid w:val="008D2CD5"/>
+    <w:pPr>
+      <w:spacing w:line="240" w:lineRule="auto"/>
+    </w:pPr>
+    <w:rPr>
+      <w:rFonts w:ascii="Segoe UI" w:hAnsi="Segoe UI" w:cs="Segoe UI"/>
+      <w:sz w:val="18"/>
+      <w:szCs w:val="18"/>
+    </w:rPr>
+  </w:style>
+  <w:style w:type="character" w:customStyle="1" w:styleId="TextodegloboCar">
+    <w:name w:val="Texto de globo Car"/>
+    <w:basedOn w:val="Fuentedeprrafopredeter"/>
+    <w:link w:val="Textodeglobo"/>
+    <w:uiPriority w:val="99"/>
+    <w:semiHidden/>
+    <w:rsid w:val="008D2CD5"/>
+    <w:rPr>
+      <w:rFonts w:ascii="Segoe UI" w:hAnsi="Segoe UI" w:cs="Segoe UI"/>
+      <w:sz w:val="18"/>
+      <w:szCs w:val="18"/>
+      <w:lang w:val="es-EC"/>
+    </w:rPr>
   </w:style>
 </w:styles>
 </file>
@@ -4679,28 +5332,28 @@
 </file>
 
 <file path=customXml/item1.xml><?xml version="1.0" encoding="utf-8"?>
-<b:Sources xmlns:b="http://schemas.openxmlformats.org/officeDocument/2006/bibliography" xmlns="http://schemas.openxmlformats.org/officeDocument/2006/bibliography" SelectedStyle="\APASixthEditionOfficeOnline.xsl" StyleName="APA" Version="6"/>
-</file>
-
-<file path=customXml/item2.xml><?xml version="1.0" encoding="utf-8"?>
 <go:gDocsCustomXmlDataStorage xmlns:go="http://customooxmlschemas.google.com/" xmlns:r="http://schemas.openxmlformats.org/officeDocument/2006/relationships" uri="GoogleDocsCustomDataVersion2">
   <go:docsCustomData xmlns:go="http://customooxmlschemas.google.com/" roundtripDataSignature="AMtx7mjyrtd3ZuctGzf6DkQmpFaKg3T4iw==">CgMxLjA4AHIhMWRwUURVU0tyTDVLNEVmYmVlTGZfaS1MeGJZOWs1eDg3</go:docsCustomData>
 </go:gDocsCustomXmlDataStorage>
 </file>
 
-<file path=customXml/itemProps1.xml><?xml version="1.0" encoding="utf-8"?>
-<ds:datastoreItem xmlns:ds="http://schemas.openxmlformats.org/officeDocument/2006/customXml" ds:itemID="{8BD57DC4-5DEF-41E2-9A29-C83CB383BB63}">
-  <ds:schemaRefs>
-    <ds:schemaRef ds:uri="http://schemas.openxmlformats.org/officeDocument/2006/bibliography"/>
-  </ds:schemaRefs>
-</ds:datastoreItem>
+<file path=customXml/item2.xml><?xml version="1.0" encoding="utf-8"?>
+<b:Sources xmlns:b="http://schemas.openxmlformats.org/officeDocument/2006/bibliography" xmlns="http://schemas.openxmlformats.org/officeDocument/2006/bibliography" SelectedStyle="\APASixthEditionOfficeOnline.xsl" StyleName="APA" Version="6"/>
 </file>
 
-<file path=customXml/itemProps2.xml><?xml version="1.0" encoding="utf-8"?>
+<file path=customXml/itemProps1.xml><?xml version="1.0" encoding="utf-8"?>
 <ds:datastoreItem xmlns:ds="http://schemas.openxmlformats.org/officeDocument/2006/customXml" ds:itemID="{11111111-1234-1234-1234-123412341234}">
   <ds:schemaRefs>
     <ds:schemaRef ds:uri="http://customooxmlschemas.google.com/"/>
     <ds:schemaRef ds:uri="http://schemas.openxmlformats.org/officeDocument/2006/relationships"/>
   </ds:schemaRefs>
 </ds:datastoreItem>
+</file>
+
+<file path=customXml/itemProps2.xml><?xml version="1.0" encoding="utf-8"?>
+<ds:datastoreItem xmlns:ds="http://schemas.openxmlformats.org/officeDocument/2006/customXml" ds:itemID="{2A760937-9D7F-47EF-A772-1E4F1DBDA302}">
+  <ds:schemaRefs>
+    <ds:schemaRef ds:uri="http://schemas.openxmlformats.org/officeDocument/2006/bibliography"/>
+  </ds:schemaRefs>
+</ds:datastoreItem>
 </file>
</xml_diff>